<commit_message>
Added Notes For Athena Environment Build
A couple notes were added to make it easier to build the Athena
development environment. Revisions were turned on in the Word doc to
make them easier to find.
</commit_message>
<xml_diff>
--- a/docs/adg.docx
+++ b/docs/adg.docx
@@ -1,6 +1,6 @@
 
 <file path=word/document.xml><?xml version="1.0" encoding="utf-8"?>
-<w:document xmlns:wpc="http://schemas.microsoft.com/office/word/2010/wordprocessingCanvas" xmlns:mo="http://schemas.microsoft.com/office/mac/office/2008/main" xmlns:mc="http://schemas.openxmlformats.org/markup-compatibility/2006" xmlns:mv="urn:schemas-microsoft-com:mac:vml" xmlns:o="urn:schemas-microsoft-com:office:office" xmlns:r="http://schemas.openxmlformats.org/officeDocument/2006/relationships" xmlns:m="http://schemas.openxmlformats.org/officeDocument/2006/math" xmlns:v="urn:schemas-microsoft-com:vml" xmlns:wp14="http://schemas.microsoft.com/office/word/2010/wordprocessingDrawing" xmlns:wp="http://schemas.openxmlformats.org/drawingml/2006/wordprocessingDrawing" xmlns:w10="urn:schemas-microsoft-com:office:word" xmlns:w="http://schemas.openxmlformats.org/wordprocessingml/2006/main" xmlns:w14="http://schemas.microsoft.com/office/word/2010/wordml" xmlns:wpg="http://schemas.microsoft.com/office/word/2010/wordprocessingGroup" xmlns:wpi="http://schemas.microsoft.com/office/word/2010/wordprocessingInk" xmlns:wne="http://schemas.microsoft.com/office/word/2006/wordml" xmlns:wps="http://schemas.microsoft.com/office/word/2010/wordprocessingShape" mc:Ignorable="w14 wp14">
+<w:document xmlns:wpc="http://schemas.microsoft.com/office/word/2010/wordprocessingCanvas" xmlns:cx="http://schemas.microsoft.com/office/drawing/2014/chartex" xmlns:cx1="http://schemas.microsoft.com/office/drawing/2015/9/8/chartex" xmlns:mc="http://schemas.openxmlformats.org/markup-compatibility/2006" xmlns:o="urn:schemas-microsoft-com:office:office" xmlns:r="http://schemas.openxmlformats.org/officeDocument/2006/relationships" xmlns:m="http://schemas.openxmlformats.org/officeDocument/2006/math" xmlns:v="urn:schemas-microsoft-com:vml" xmlns:wp14="http://schemas.microsoft.com/office/word/2010/wordprocessingDrawing" xmlns:wp="http://schemas.openxmlformats.org/drawingml/2006/wordprocessingDrawing" xmlns:w10="urn:schemas-microsoft-com:office:word" xmlns:w="http://schemas.openxmlformats.org/wordprocessingml/2006/main" xmlns:w14="http://schemas.microsoft.com/office/word/2010/wordml" xmlns:w15="http://schemas.microsoft.com/office/word/2012/wordml" xmlns:w16se="http://schemas.microsoft.com/office/word/2015/wordml/symex" xmlns:wpg="http://schemas.microsoft.com/office/word/2010/wordprocessingGroup" xmlns:wpi="http://schemas.microsoft.com/office/word/2010/wordprocessingInk" xmlns:wne="http://schemas.microsoft.com/office/word/2006/wordml" xmlns:wps="http://schemas.microsoft.com/office/word/2010/wordprocessingShape" mc:Ignorable="w14 w15 w16se wp14">
   <w:body>
     <w:p>
       <w:pPr>
@@ -37,13 +37,24 @@
           <w:iCs w:val="0"/>
         </w:rPr>
       </w:pPr>
-      <w:r>
-        <w:rPr>
-          <w:i w:val="0"/>
-          <w:iCs w:val="0"/>
-        </w:rPr>
-        <w:t>October</w:t>
-      </w:r>
+      <w:del w:id="1" w:author="Robert Losee" w:date="2015-12-01T09:03:00Z">
+        <w:r>
+          <w:rPr>
+            <w:i w:val="0"/>
+            <w:iCs w:val="0"/>
+          </w:rPr>
+          <w:delText>October</w:delText>
+        </w:r>
+      </w:del>
+      <w:ins w:id="2" w:author="Robert Losee" w:date="2015-12-01T09:03:00Z">
+        <w:r>
+          <w:rPr>
+            <w:i w:val="0"/>
+            <w:iCs w:val="0"/>
+          </w:rPr>
+          <w:t>December</w:t>
+        </w:r>
+      </w:ins>
       <w:r>
         <w:rPr>
           <w:i w:val="0"/>
@@ -204,8 +215,6 @@
           <w:szCs w:val="20"/>
         </w:rPr>
       </w:pPr>
-      <w:bookmarkStart w:id="1" w:name="_GoBack"/>
-      <w:bookmarkEnd w:id="1"/>
     </w:p>
     <w:p>
       <w:pPr>
@@ -1489,14 +1498,14 @@
           <w:numId w:val="11"/>
         </w:numPr>
       </w:pPr>
-      <w:bookmarkStart w:id="2" w:name="_Toc310421729"/>
-      <w:bookmarkStart w:id="3" w:name="_Toc305829856"/>
+      <w:bookmarkStart w:id="3" w:name="_Toc310421729"/>
+      <w:bookmarkStart w:id="4" w:name="_Toc305829856"/>
       <w:r>
         <w:lastRenderedPageBreak/>
         <w:t>Introduction</w:t>
       </w:r>
-      <w:bookmarkEnd w:id="2"/>
       <w:bookmarkEnd w:id="3"/>
+      <w:bookmarkEnd w:id="4"/>
     </w:p>
     <w:p>
       <w:r>
@@ -1587,11 +1596,11 @@
       <w:pPr>
         <w:pStyle w:val="Heading3"/>
       </w:pPr>
-      <w:bookmarkStart w:id="4" w:name="_Toc305829857"/>
+      <w:bookmarkStart w:id="5" w:name="_Toc305829857"/>
       <w:r>
         <w:t>Supported Platforms</w:t>
       </w:r>
-      <w:bookmarkEnd w:id="4"/>
+      <w:bookmarkEnd w:id="5"/>
     </w:p>
     <w:p>
       <w:r>
@@ -1639,6 +1648,11 @@
     </w:p>
     <w:p/>
     <w:p>
+      <w:pPr>
+        <w:rPr>
+          <w:ins w:id="6" w:author="Robert Losee" w:date="2015-12-01T09:20:00Z"/>
+        </w:rPr>
+      </w:pPr>
       <w:r>
         <w:rPr>
           <w:b/>
@@ -1649,16 +1663,57 @@
         <w:t>. We have built Athena on OSX 10.7 through OSX 10.10 (Yosemite).  The Athena Workbench GUI has not been tuned for OSX, and has a number of mostly cosmetic defects and anomalies; we do not recommend OSX as a Workbench target at this time.  Other parts of the system, including Arachne, function quite well on OSX.</w:t>
       </w:r>
     </w:p>
+    <w:p>
+      <w:pPr>
+        <w:rPr>
+          <w:ins w:id="7" w:author="Robert Losee" w:date="2015-12-01T09:20:00Z"/>
+        </w:rPr>
+      </w:pPr>
+      <w:ins w:id="8" w:author="Robert Losee" w:date="2015-12-01T09:20:00Z">
+        <w:r>
+          <w:rPr>
+            <w:noProof/>
+          </w:rPr>
+          <w:pict w14:anchorId="1A3C34E7">
+            <v:shapetype id="_x0000_t202" coordsize="21600,21600" o:spt="202" path="m,l,21600r21600,l21600,xe">
+              <v:stroke joinstyle="miter"/>
+              <v:path gradientshapeok="t" o:connecttype="rect"/>
+            </v:shapetype>
+            <v:shape id="Text Box 2" o:spid="_x0000_s1026" type="#_x0000_t202" style="position:absolute;margin-left:1.05pt;margin-top:65.35pt;width:484.55pt;height:43.6pt;z-index:251659264;visibility:visible;mso-wrap-distance-left:9pt;mso-wrap-distance-top:3.6pt;mso-wrap-distance-right:9pt;mso-wrap-distance-bottom:3.6pt;mso-position-horizontal-relative:text;mso-position-vertical-relative:text;mso-width-relative:margin;mso-height-relative:margin;v-text-anchor:top" fillcolor="#eeece1 [3214]">
+              <v:textbox>
+                <w:txbxContent>
+                  <w:p>
+                    <w:ins w:id="9" w:author="Robert Losee" w:date="2015-12-01T09:22:00Z">
+                      <w:r>
+                        <w:t xml:space="preserve">NOTE: At least for Windows installs it is strongly recommended to use </w:t>
+                      </w:r>
+                    </w:ins>
+                    <w:ins w:id="10" w:author="Robert Losee" w:date="2015-12-01T09:23:00Z">
+                      <w:r>
+                        <w:t>32-bit software and build the environment and Athena executable under an administrator account.</w:t>
+                      </w:r>
+                    </w:ins>
+                  </w:p>
+                </w:txbxContent>
+              </v:textbox>
+              <w10:wrap type="square"/>
+            </v:shape>
+          </w:pict>
+        </w:r>
+      </w:ins>
+    </w:p>
+    <w:p/>
     <w:p/>
     <w:p>
       <w:pPr>
         <w:pStyle w:val="Heading3"/>
       </w:pPr>
-      <w:bookmarkStart w:id="5" w:name="_Toc305829858"/>
-      <w:r>
+      <w:bookmarkStart w:id="11" w:name="_Toc305829858"/>
+      <w:r>
+        <w:lastRenderedPageBreak/>
         <w:t>Required Tools</w:t>
       </w:r>
-      <w:bookmarkEnd w:id="5"/>
+      <w:bookmarkEnd w:id="11"/>
     </w:p>
     <w:p>
       <w:r>
@@ -1667,103 +1722,38 @@
     </w:p>
     <w:p/>
     <w:p>
-      <w:proofErr w:type="spellStart"/>
       <w:r>
         <w:rPr>
           <w:b/>
         </w:rPr>
-        <w:t>ActiveTcl</w:t>
-      </w:r>
-      <w:proofErr w:type="spellEnd"/>
-      <w:r>
-        <w:rPr>
+        <w:t>ActiveTcl 8.6</w:t>
+      </w:r>
+      <w:r>
+        <w:t xml:space="preserve">.  Athena is implemented largely in the TCL/TK language, and depends on ActiveTcl, ActiveState’s distribution of TCL/TK.  We are currently working with ActiveTcl 8.6.4.  ActiveTcl can be downloaded and used for free from </w:t>
+      </w:r>
+      <w:r>
+        <w:rPr>
+          <w:rFonts w:ascii="Courier New" w:hAnsi="Courier New" w:cs="Courier New"/>
           <w:b/>
         </w:rPr>
-        <w:t xml:space="preserve"> 8.6</w:t>
-      </w:r>
-      <w:r>
-        <w:t xml:space="preserve">.  Athena is implemented largely in the TCL/TK language, and depends on </w:t>
-      </w:r>
-      <w:proofErr w:type="spellStart"/>
-      <w:r>
-        <w:t>ActiveTcl</w:t>
-      </w:r>
-      <w:proofErr w:type="spellEnd"/>
-      <w:r>
-        <w:t xml:space="preserve">, </w:t>
-      </w:r>
-      <w:proofErr w:type="spellStart"/>
-      <w:r>
-        <w:t>ActiveState’s</w:t>
-      </w:r>
-      <w:proofErr w:type="spellEnd"/>
-      <w:r>
-        <w:t xml:space="preserve"> distribution of TCL/TK.  We are currently working with </w:t>
-      </w:r>
-      <w:proofErr w:type="spellStart"/>
-      <w:r>
-        <w:t>ActiveTcl</w:t>
-      </w:r>
-      <w:proofErr w:type="spellEnd"/>
-      <w:r>
-        <w:t xml:space="preserve"> 8.6.4.  </w:t>
-      </w:r>
-      <w:proofErr w:type="spellStart"/>
-      <w:r>
-        <w:t>ActiveTcl</w:t>
-      </w:r>
-      <w:proofErr w:type="spellEnd"/>
-      <w:r>
-        <w:t xml:space="preserve"> can be downloaded and used for free from </w:t>
-      </w:r>
-      <w:r>
-        <w:rPr>
-          <w:rFonts w:ascii="Courier New" w:hAnsi="Courier New" w:cs="Courier New"/>
+        <w:t>ActiveState.com</w:t>
+      </w:r>
+      <w:r>
+        <w:t>.</w:t>
+      </w:r>
+    </w:p>
+    <w:p/>
+    <w:p>
+      <w:r>
+        <w:rPr>
           <w:b/>
         </w:rPr>
-        <w:t>ActiveState.com</w:t>
-      </w:r>
-      <w:r>
-        <w:t>.</w:t>
-      </w:r>
-    </w:p>
-    <w:p/>
-    <w:p>
-      <w:proofErr w:type="spellStart"/>
-      <w:r>
-        <w:rPr>
-          <w:b/>
-        </w:rPr>
-        <w:lastRenderedPageBreak/>
-        <w:t>TclDevKit</w:t>
-      </w:r>
-      <w:proofErr w:type="spellEnd"/>
-      <w:r>
-        <w:rPr>
-          <w:b/>
-        </w:rPr>
-        <w:t xml:space="preserve"> 5.1 or later</w:t>
-      </w:r>
-      <w:r>
-        <w:t xml:space="preserve">.  </w:t>
-      </w:r>
-      <w:proofErr w:type="spellStart"/>
-      <w:r>
-        <w:t>TclDevKit</w:t>
-      </w:r>
-      <w:proofErr w:type="spellEnd"/>
-      <w:r>
-        <w:t xml:space="preserve"> is a set of TCL development tools sold by </w:t>
-      </w:r>
-      <w:proofErr w:type="spellStart"/>
-      <w:r>
-        <w:t>ActiveState</w:t>
-      </w:r>
-      <w:proofErr w:type="spellEnd"/>
-      <w:r>
-        <w:t xml:space="preserve">; it is available from </w:t>
-      </w:r>
-      <w:hyperlink r:id="rId9" w:history="1">
+        <w:t>TclDevKit 5.1 or later</w:t>
+      </w:r>
+      <w:r>
+        <w:t xml:space="preserve">.  TclDevKit is a set of TCL development tools sold by ActiveState; it is available from </w:t>
+      </w:r>
+      <w:hyperlink r:id="rId8" w:history="1">
         <w:r>
           <w:rPr>
             <w:rStyle w:val="Hyperlink"/>
@@ -1775,39 +1765,7 @@
         <w:t xml:space="preserve">.  </w:t>
       </w:r>
       <w:r>
-        <w:t xml:space="preserve">The most important tool in </w:t>
-      </w:r>
-      <w:proofErr w:type="spellStart"/>
-      <w:r>
-        <w:t>TclDevKit</w:t>
-      </w:r>
-      <w:proofErr w:type="spellEnd"/>
-      <w:r>
-        <w:t xml:space="preserve"> is “</w:t>
-      </w:r>
-      <w:proofErr w:type="spellStart"/>
-      <w:r>
-        <w:t>tclapp</w:t>
-      </w:r>
-      <w:proofErr w:type="spellEnd"/>
-      <w:r>
-        <w:t xml:space="preserve">”, which we use to build standalone binaries.  Each developer working with Athena will need a </w:t>
-      </w:r>
-      <w:proofErr w:type="spellStart"/>
-      <w:r>
-        <w:t>TclDevKit</w:t>
-      </w:r>
-      <w:proofErr w:type="spellEnd"/>
-      <w:r>
-        <w:t xml:space="preserve"> license costing about $300.  The license allows the specific developer to use </w:t>
-      </w:r>
-      <w:proofErr w:type="spellStart"/>
-      <w:r>
-        <w:t>TclDevKit</w:t>
-      </w:r>
-      <w:proofErr w:type="spellEnd"/>
-      <w:r>
-        <w:t xml:space="preserve"> on any supported platform and any number of machines.</w:t>
+        <w:t>The most important tool in TclDevKit is “tclapp”, which we use to build standalone binaries.  Each developer working with Athena will need a TclDevKit license costing about $300.  The license allows the specific developer to use TclDevKit on any supported platform and any number of machines.</w:t>
       </w:r>
     </w:p>
     <w:p/>
@@ -1816,48 +1774,12 @@
         <w:rPr>
           <w:b/>
         </w:rPr>
-        <w:t xml:space="preserve">Various </w:t>
-      </w:r>
-      <w:proofErr w:type="spellStart"/>
-      <w:r>
-        <w:rPr>
-          <w:b/>
-        </w:rPr>
-        <w:t>Tcl</w:t>
-      </w:r>
-      <w:proofErr w:type="spellEnd"/>
-      <w:r>
-        <w:rPr>
-          <w:b/>
-        </w:rPr>
-        <w:t xml:space="preserve"> Packages from </w:t>
-      </w:r>
-      <w:proofErr w:type="spellStart"/>
-      <w:r>
-        <w:rPr>
-          <w:b/>
-        </w:rPr>
-        <w:t>ActiveState’s</w:t>
-      </w:r>
-      <w:proofErr w:type="spellEnd"/>
-      <w:r>
-        <w:rPr>
-          <w:b/>
-        </w:rPr>
-        <w:t xml:space="preserve"> Teapot</w:t>
-      </w:r>
-      <w:r>
-        <w:t xml:space="preserve">.  </w:t>
-      </w:r>
-      <w:proofErr w:type="spellStart"/>
-      <w:r>
-        <w:t>ActiveState</w:t>
-      </w:r>
-      <w:proofErr w:type="spellEnd"/>
-      <w:r>
-        <w:t xml:space="preserve"> builds a wide variety of open source TCL library packages and makes them available in a repository at </w:t>
-      </w:r>
-      <w:hyperlink r:id="rId10" w:history="1">
+        <w:t>Various Tcl Packages from ActiveState’s Teapot</w:t>
+      </w:r>
+      <w:r>
+        <w:t xml:space="preserve">.  ActiveState builds a wide variety of open source TCL library packages and makes them available in a repository at </w:t>
+      </w:r>
+      <w:hyperlink r:id="rId9" w:history="1">
         <w:r>
           <w:rPr>
             <w:rStyle w:val="Hyperlink"/>
@@ -1877,29 +1799,8 @@
       <w:r>
         <w:t xml:space="preserve">  </w:t>
       </w:r>
-      <w:proofErr w:type="spellStart"/>
-      <w:r>
-        <w:t>ActiveTcl’s</w:t>
-      </w:r>
-      <w:proofErr w:type="spellEnd"/>
-      <w:r>
-        <w:t xml:space="preserve"> license allows us to make use of these packages; and the </w:t>
-      </w:r>
-      <w:proofErr w:type="spellStart"/>
-      <w:r>
-        <w:t>TclDevKit</w:t>
-      </w:r>
-      <w:proofErr w:type="spellEnd"/>
-      <w:r>
-        <w:t xml:space="preserve"> license allows us to distribute them as part of a standalone binary built using “</w:t>
-      </w:r>
-      <w:proofErr w:type="spellStart"/>
-      <w:r>
-        <w:t>tclapp</w:t>
-      </w:r>
-      <w:proofErr w:type="spellEnd"/>
-      <w:r>
-        <w:t>”.  Athena uses two dozen or so of these packages; if we could not get them from the “teapot” we would need to build them ourselves, which in some cases would be quite diff</w:t>
+      <w:r>
+        <w:t>ActiveTcl’s license allows us to make use of these packages; and the TclDevKit license allows us to distribute them as part of a standalone binary built using “tclapp”.  Athena uses two dozen or so of these packages; if we could not get them from the “teapot” we would need to build them ourselves, which in some cases would be quite diff</w:t>
       </w:r>
       <w:r>
         <w:t>icult (and indeed, we’ve never done so).</w:t>
@@ -1907,48 +1808,14 @@
     </w:p>
     <w:p/>
     <w:p>
-      <w:proofErr w:type="spellStart"/>
       <w:r>
         <w:rPr>
           <w:b/>
         </w:rPr>
         <w:t>Git</w:t>
       </w:r>
-      <w:proofErr w:type="spellEnd"/>
-      <w:r>
-        <w:t xml:space="preserve">.  </w:t>
-      </w:r>
-      <w:proofErr w:type="spellStart"/>
-      <w:r>
-        <w:t>Git</w:t>
-      </w:r>
-      <w:proofErr w:type="spellEnd"/>
-      <w:r>
-        <w:t xml:space="preserve"> is a distributed version control system (DVCS).  We use </w:t>
-      </w:r>
-      <w:proofErr w:type="spellStart"/>
-      <w:r>
-        <w:t>GitHub’s</w:t>
-      </w:r>
-      <w:proofErr w:type="spellEnd"/>
-      <w:r>
-        <w:t xml:space="preserve"> software; JPL has its own GitHub4Enterprise server.  We especially use </w:t>
-      </w:r>
-      <w:proofErr w:type="spellStart"/>
-      <w:r>
-        <w:t>GitHub’s</w:t>
-      </w:r>
-      <w:proofErr w:type="spellEnd"/>
-      <w:r>
-        <w:t xml:space="preserve"> issue tracker.  If we manage to open source Athena, it will go on up GitHub.com.  However, the basic </w:t>
-      </w:r>
-      <w:proofErr w:type="spellStart"/>
-      <w:r>
-        <w:t>Git</w:t>
-      </w:r>
-      <w:proofErr w:type="spellEnd"/>
-      <w:r>
-        <w:t xml:space="preserve"> command line tool can also be used.</w:t>
+      <w:r>
+        <w:t>.  Git is a distributed version control system (DVCS).  We use GitHub’s software; JPL has its own GitHub4Enterprise server.  We especially use GitHub’s issue tracker.  If we manage to open source Athena, it will go on up GitHub.com.  However, the basic Git command line tool can also be used.</w:t>
       </w:r>
     </w:p>
     <w:p/>
@@ -1963,23 +1830,7 @@
         <w:t xml:space="preserve">.  There </w:t>
       </w:r>
       <w:r>
-        <w:t xml:space="preserve">is no good IDE for TCL/TK development.  (We have tried and abandoned </w:t>
-      </w:r>
-      <w:proofErr w:type="spellStart"/>
-      <w:r>
-        <w:t>ActiveState’s</w:t>
-      </w:r>
-      <w:proofErr w:type="spellEnd"/>
-      <w:r>
-        <w:t xml:space="preserve"> Komodo IDE.)  A good programmer’s text editor is thus a must, ideally one that displays the project tree in a sidebar.  We’ve been using </w:t>
-      </w:r>
-      <w:proofErr w:type="spellStart"/>
-      <w:r>
-        <w:t>SublimeText</w:t>
-      </w:r>
-      <w:proofErr w:type="spellEnd"/>
-      <w:r>
-        <w:t xml:space="preserve"> 3.</w:t>
+        <w:t>is no good IDE for TCL/TK development.  (We have tried and abandoned ActiveState’s Komodo IDE.)  A good programmer’s text editor is thus a must, ideally one that displays the project tree in a sidebar.  We’ve been using SublimeText 3.</w:t>
       </w:r>
     </w:p>
     <w:p/>
@@ -1990,41 +1841,25 @@
     </w:p>
     <w:p/>
     <w:p>
-      <w:proofErr w:type="spellStart"/>
       <w:r>
         <w:rPr>
           <w:b/>
         </w:rPr>
-        <w:t>MinGW</w:t>
-      </w:r>
-      <w:proofErr w:type="spellEnd"/>
+        <w:t>MinGW (Minimalist GNU for Windows)</w:t>
+      </w:r>
+      <w:r>
+        <w:t xml:space="preserve">. This is a Linux-like tool chain for Windows, providing GNU make and the GNU C compiler, both of which are required for Athena development.  In addition it provides a development environment called MSys, which provides a </w:t>
+      </w:r>
       <w:r>
         <w:rPr>
           <w:b/>
         </w:rPr>
-        <w:t xml:space="preserve"> (Minimalist GNU for Windows)</w:t>
-      </w:r>
-      <w:r>
-        <w:t xml:space="preserve">. This is a Linux-like tool chain for Windows, providing GNU make and the GNU C compiler, both of which are required for Athena development.  In addition it provides a development environment called </w:t>
-      </w:r>
-      <w:proofErr w:type="spellStart"/>
-      <w:r>
-        <w:t>MSys</w:t>
-      </w:r>
-      <w:proofErr w:type="spellEnd"/>
-      <w:r>
-        <w:t xml:space="preserve">, which provides a </w:t>
-      </w:r>
-      <w:r>
-        <w:rPr>
-          <w:b/>
-        </w:rPr>
         <w:t>bash</w:t>
       </w:r>
       <w:r>
         <w:t xml:space="preserve"> command shell.  It is available from </w:t>
       </w:r>
-      <w:hyperlink r:id="rId11" w:history="1">
+      <w:hyperlink r:id="rId10" w:history="1">
         <w:r>
           <w:rPr>
             <w:rStyle w:val="Hyperlink"/>
@@ -2039,61 +1874,17 @@
     <w:p/>
     <w:p>
       <w:r>
-        <w:t xml:space="preserve">Note: There are other Linux-like environments for Windows, notably Cygwin; these will not work for Athena development.  First, </w:t>
-      </w:r>
-      <w:proofErr w:type="spellStart"/>
-      <w:r>
-        <w:t>executables</w:t>
-      </w:r>
-      <w:proofErr w:type="spellEnd"/>
-      <w:r>
-        <w:t xml:space="preserve"> and libraries built using Cygwin will only run in the Cygwin environment.  Second, we are dependent on the standard TCL/TK build environment for Windows, which is </w:t>
-      </w:r>
-      <w:proofErr w:type="spellStart"/>
-      <w:r>
-        <w:t>MinGW</w:t>
-      </w:r>
-      <w:proofErr w:type="spellEnd"/>
-      <w:r>
-        <w:t>.</w:t>
-      </w:r>
-    </w:p>
-    <w:p/>
-    <w:p>
-      <w:r>
-        <w:t xml:space="preserve">Note: by default, </w:t>
-      </w:r>
-      <w:proofErr w:type="spellStart"/>
-      <w:r>
-        <w:t>MinGW</w:t>
-      </w:r>
-      <w:proofErr w:type="spellEnd"/>
-      <w:r>
-        <w:t>/</w:t>
-      </w:r>
-      <w:proofErr w:type="spellStart"/>
-      <w:r>
-        <w:t>MSys</w:t>
-      </w:r>
-      <w:proofErr w:type="spellEnd"/>
-      <w:r>
-        <w:t xml:space="preserve"> creates an </w:t>
-      </w:r>
-      <w:proofErr w:type="spellStart"/>
-      <w:r>
-        <w:t>MSys</w:t>
-      </w:r>
-      <w:proofErr w:type="spellEnd"/>
-      <w:r>
-        <w:t xml:space="preserve"> home directory for you in a special place in its directory tree.  You’ll probably be happier if </w:t>
-      </w:r>
-      <w:proofErr w:type="spellStart"/>
-      <w:r>
-        <w:t>MSys</w:t>
-      </w:r>
-      <w:proofErr w:type="spellEnd"/>
-      <w:r>
-        <w:t xml:space="preserve"> uses your Windows home directory instead.  To do this, go into </w:t>
+        <w:t xml:space="preserve">Note: There are other Linux-like environments for Windows, notably Cygwin; these will not work for Athena development.  First, executables and libraries built using Cygwin will only run </w:t>
+      </w:r>
+      <w:r>
+        <w:lastRenderedPageBreak/>
+        <w:t>in the Cygwin environment.  Second, we are dependent on the standard TCL/TK build environment for Windows, which is MinGW.</w:t>
+      </w:r>
+    </w:p>
+    <w:p/>
+    <w:p>
+      <w:r>
+        <w:t xml:space="preserve">Note: by default, MinGW/MSys creates an MSys home directory for you in a special place in its directory tree.  You’ll probably be happier if MSys uses your Windows home directory instead.  To do this, go into </w:t>
       </w:r>
       <w:r>
         <w:t xml:space="preserve">the User Accounts control panel, and select “Change my environment variables.”  In that dialog, </w:t>
@@ -2114,15 +1905,7 @@
         <w:t>before</w:t>
       </w:r>
       <w:r>
-        <w:t xml:space="preserve"> you install </w:t>
-      </w:r>
-      <w:proofErr w:type="spellStart"/>
-      <w:r>
-        <w:t>MinGW</w:t>
-      </w:r>
-      <w:proofErr w:type="spellEnd"/>
-      <w:r>
-        <w:t>.</w:t>
+        <w:t xml:space="preserve"> you install MinGW.</w:t>
       </w:r>
       <w:r>
         <w:t xml:space="preserve">  In my case, for example, it’s “C:\Users\will”.</w:t>
@@ -2130,25 +1913,16 @@
     </w:p>
     <w:p/>
     <w:p>
-      <w:proofErr w:type="spellStart"/>
       <w:r>
         <w:rPr>
           <w:b/>
         </w:rPr>
-        <w:lastRenderedPageBreak/>
-        <w:t>InnoSetup</w:t>
-      </w:r>
-      <w:proofErr w:type="spellEnd"/>
-      <w:r>
-        <w:rPr>
-          <w:b/>
-        </w:rPr>
-        <w:t xml:space="preserve"> 5</w:t>
+        <w:t>InnoSetup 5</w:t>
       </w:r>
       <w:r>
         <w:t xml:space="preserve">.  This is an installer compiler; we use it to build Athena’s Windows installer.  It is available from </w:t>
       </w:r>
-      <w:hyperlink r:id="rId12" w:history="1">
+      <w:hyperlink r:id="rId11" w:history="1">
         <w:r>
           <w:rPr>
             <w:rStyle w:val="Hyperlink"/>
@@ -2165,12 +1939,12 @@
       <w:pPr>
         <w:pStyle w:val="Heading2"/>
       </w:pPr>
-      <w:bookmarkStart w:id="6" w:name="_Toc305829859"/>
+      <w:bookmarkStart w:id="12" w:name="_Toc305829859"/>
       <w:r>
         <w:lastRenderedPageBreak/>
         <w:t>System Components</w:t>
       </w:r>
-      <w:bookmarkEnd w:id="6"/>
+      <w:bookmarkEnd w:id="12"/>
     </w:p>
     <w:p>
       <w:r>
@@ -2188,14 +1962,12 @@
       <w:r>
         <w:t>: Athena documentation makes considerable use of the Unix notion of a “man page”.  Each man page documents one thing, and resides in a specific section of the “manual”.  Man pages are referred to using man page notation: “</w:t>
       </w:r>
-      <w:proofErr w:type="spellStart"/>
       <w:r>
         <w:rPr>
           <w:i/>
         </w:rPr>
         <w:t>pagename</w:t>
       </w:r>
-      <w:proofErr w:type="spellEnd"/>
       <w:r>
         <w:t>(</w:t>
       </w:r>
@@ -2212,15 +1984,7 @@
     <w:p/>
     <w:p>
       <w:r>
-        <w:t>Section 1 documents command-line commands (i.e., applications); Section 5 documents file formats.  In the TCL community, TCL commands and APIs are documented in Section “n”; and for Athena, TCL interfaces implemented by multiple TCL objects are documented in Section “</w:t>
-      </w:r>
-      <w:proofErr w:type="spellStart"/>
-      <w:r>
-        <w:t>i</w:t>
-      </w:r>
-      <w:proofErr w:type="spellEnd"/>
-      <w:r>
-        <w:t>”.</w:t>
+        <w:t>Section 1 documents command-line commands (i.e., applications); Section 5 documents file formats.  In the TCL community, TCL commands and APIs are documented in Section “n”; and for Athena, TCL interfaces implemented by multiple TCL objects are documented in Section “i”.</w:t>
       </w:r>
     </w:p>
     <w:p/>
@@ -2228,36 +1992,20 @@
       <w:r>
         <w:t xml:space="preserve">Thus, the documentation for the Athena command line tool is in the </w:t>
       </w:r>
-      <w:proofErr w:type="spellStart"/>
       <w:r>
         <w:rPr>
           <w:b/>
         </w:rPr>
-        <w:t>athena</w:t>
-      </w:r>
-      <w:proofErr w:type="spellEnd"/>
+        <w:t>athena(1)</w:t>
+      </w:r>
+      <w:r>
+        <w:t xml:space="preserve"> man page, and the documentation for the Athena scenario library is in the </w:t>
+      </w:r>
       <w:r>
         <w:rPr>
           <w:b/>
         </w:rPr>
-        <w:t>(1)</w:t>
-      </w:r>
-      <w:r>
-        <w:t xml:space="preserve"> man page, and the documentation for the Athena scenario library is in the </w:t>
-      </w:r>
-      <w:proofErr w:type="spellStart"/>
-      <w:r>
-        <w:rPr>
-          <w:b/>
-        </w:rPr>
-        <w:t>athena</w:t>
-      </w:r>
-      <w:proofErr w:type="spellEnd"/>
-      <w:r>
-        <w:rPr>
-          <w:b/>
-        </w:rPr>
-        <w:t>(n)</w:t>
+        <w:t>athena(n)</w:t>
       </w:r>
       <w:r>
         <w:t xml:space="preserve"> man page.  A component’s man pages can be found by opening the component’s </w:t>
@@ -2277,31 +2025,15 @@
       <w:pPr>
         <w:pStyle w:val="Heading3"/>
       </w:pPr>
-      <w:bookmarkStart w:id="7" w:name="_Toc305829860"/>
+      <w:bookmarkStart w:id="13" w:name="_Toc305829860"/>
       <w:r>
         <w:t>Kite</w:t>
       </w:r>
-      <w:bookmarkEnd w:id="7"/>
-    </w:p>
-    <w:p>
-      <w:r>
-        <w:t xml:space="preserve">Kite is a project automation tool for TCL/TK projects written using </w:t>
-      </w:r>
-      <w:proofErr w:type="spellStart"/>
-      <w:r>
-        <w:t>ActiveTcl</w:t>
-      </w:r>
-      <w:proofErr w:type="spellEnd"/>
-      <w:r>
-        <w:t xml:space="preserve"> and </w:t>
-      </w:r>
-      <w:proofErr w:type="spellStart"/>
-      <w:r>
-        <w:t>TclDevKit</w:t>
-      </w:r>
-      <w:proofErr w:type="spellEnd"/>
-      <w:r>
-        <w:t>.  It also defines some infrastructure packages.</w:t>
+      <w:bookmarkEnd w:id="13"/>
+    </w:p>
+    <w:p>
+      <w:r>
+        <w:t>Kite is a project automation tool for TCL/TK projects written using ActiveTcl and TclDevKit.  It also defines some infrastructure packages.</w:t>
       </w:r>
       <w:r>
         <w:rPr>
@@ -2403,99 +2135,104 @@
     </w:p>
     <w:p/>
     <w:p>
-      <w:proofErr w:type="spellStart"/>
       <w:r>
         <w:rPr>
           <w:b/>
         </w:rPr>
-        <w:t>kiteutils</w:t>
-      </w:r>
-      <w:proofErr w:type="spellEnd"/>
+        <w:t>kiteutils(n)</w:t>
+      </w:r>
+      <w:r>
+        <w:t>.  This is a package containing a number of modules of basic TCL code used primarily by Kite but also by Mars and Athena.</w:t>
+      </w:r>
+    </w:p>
+    <w:p/>
+    <w:p>
       <w:r>
         <w:rPr>
           <w:b/>
         </w:rPr>
-        <w:t>(n)</w:t>
-      </w:r>
-      <w:r>
-        <w:t>.  This is a package containing a number of modules of basic TCL code used primarily by Kite but also by Mars and Athena.</w:t>
-      </w:r>
-    </w:p>
-    <w:p/>
-    <w:p>
-      <w:proofErr w:type="spellStart"/>
+        <w:t>kitedocs(n)</w:t>
+      </w:r>
+      <w:r>
+        <w:t>.  This is a package of code that supports kite(1)’s documentation tools.  It is used primarily by kite(1), but Athena’s on-line help system also makes use of it.</w:t>
+      </w:r>
+    </w:p>
+    <w:p/>
+    <w:p>
+      <w:r>
+        <w:t xml:space="preserve">To learn more about the Kite system and how to use it to manage TCL/TK projects like Kite, Mars, and Athena, point your browser at </w:t>
+      </w:r>
       <w:r>
         <w:rPr>
           <w:b/>
         </w:rPr>
-        <w:t>kitedocs</w:t>
-      </w:r>
-      <w:proofErr w:type="spellEnd"/>
+        <w:t>docs/index.html</w:t>
+      </w:r>
+      <w:r>
+        <w:t xml:space="preserve"> in the Kite directory, and then click the link for the </w:t>
+      </w:r>
+      <w:r>
+        <w:rPr>
+          <w:i/>
+        </w:rPr>
+        <w:t>Kite Developer’s Guide</w:t>
+      </w:r>
+      <w:r>
+        <w:t xml:space="preserve">.  (You will need to build Kite first; see Section 3.)  </w:t>
+      </w:r>
+    </w:p>
+    <w:p/>
+    <w:p>
+      <w:r>
+        <w:t xml:space="preserve">You will also find the </w:t>
+      </w:r>
+      <w:r>
+        <w:rPr>
+          <w:i/>
+        </w:rPr>
+        <w:t>Kite White Paper</w:t>
+      </w:r>
+      <w:r>
+        <w:t>, which explains the problems Kite is trying to solve and how it solves them.  Kite has evolved since the paper was written, but it still provides useful background.  You will also find the Kite man pages.</w:t>
+      </w:r>
+    </w:p>
+    <w:p>
+      <w:pPr>
+        <w:pStyle w:val="Heading3"/>
+      </w:pPr>
+      <w:bookmarkStart w:id="14" w:name="_Toc305829861"/>
+      <w:r>
+        <w:t>Mars</w:t>
+      </w:r>
+      <w:bookmarkEnd w:id="14"/>
+    </w:p>
+    <w:p>
+      <w:r>
+        <w:t xml:space="preserve">Mars is a collection of </w:t>
+      </w:r>
+      <w:r>
+        <w:t>TCL/TK packages; originally, it was the infrastructure shared between Athena and JNEM.  It provides the following tools:</w:t>
+      </w:r>
+    </w:p>
+    <w:p/>
+    <w:p>
       <w:r>
         <w:rPr>
           <w:b/>
         </w:rPr>
-        <w:t>(n)</w:t>
-      </w:r>
-      <w:r>
-        <w:t>.  This is a package of code that supports kite(1)’s documentation tools.  It is used primarily by kite(1), but Athena’s on-line help system also makes use of it.</w:t>
-      </w:r>
-    </w:p>
-    <w:p/>
-    <w:p>
-      <w:r>
-        <w:t xml:space="preserve">To learn more about the Kite system and how to use it to manage TCL/TK projects like Kite, Mars, and Athena, point your browser at </w:t>
+        <w:t>mars(1)</w:t>
+      </w:r>
+      <w:r>
+        <w:t>.  This the Mars command-line tool; it provides a number of subcommands that can be useful when working with the Mars code base.  For example, the command “</w:t>
       </w:r>
       <w:r>
         <w:rPr>
           <w:b/>
         </w:rPr>
-        <w:t>docs/index.html</w:t>
-      </w:r>
-      <w:r>
-        <w:t xml:space="preserve"> in the Kite directory, and then click the link for the </w:t>
-      </w:r>
-      <w:r>
-        <w:rPr>
-          <w:i/>
-        </w:rPr>
-        <w:t>Kite Developer’s Guide</w:t>
-      </w:r>
-      <w:r>
-        <w:t xml:space="preserve">.  (You will need to build Kite first; see Section 3.)  </w:t>
-      </w:r>
-    </w:p>
-    <w:p/>
-    <w:p>
-      <w:r>
-        <w:t xml:space="preserve">You will also find the </w:t>
-      </w:r>
-      <w:r>
-        <w:rPr>
-          <w:i/>
-        </w:rPr>
-        <w:t>Kite White Paper</w:t>
-      </w:r>
-      <w:r>
-        <w:t>, which explains the problems Kite is trying to solve and how it solves them.  Kite has evolved since the paper was written, but it still provides useful background.  You will also find the Kite man pages.</w:t>
-      </w:r>
-    </w:p>
-    <w:p>
-      <w:pPr>
-        <w:pStyle w:val="Heading3"/>
-      </w:pPr>
-      <w:bookmarkStart w:id="8" w:name="_Toc305829861"/>
-      <w:r>
-        <w:t>Mars</w:t>
-      </w:r>
-      <w:bookmarkEnd w:id="8"/>
-    </w:p>
-    <w:p>
-      <w:r>
-        <w:t xml:space="preserve">Mars is a collection of </w:t>
-      </w:r>
-      <w:r>
-        <w:t>TCL/TK packages; originally, it was the infrastructure shared between Athena and JNEM.  It provides the following tools:</w:t>
+        <w:t>mars uram</w:t>
+      </w:r>
+      <w:r>
+        <w:t>” brings up the URAM Workbench, an Athena-like application for interacting directly with the URAM model.</w:t>
       </w:r>
     </w:p>
     <w:p/>
@@ -2504,153 +2241,52 @@
         <w:rPr>
           <w:b/>
         </w:rPr>
-        <w:t>mars(1)</w:t>
-      </w:r>
-      <w:r>
-        <w:t>.  This the Mars command-line tool; it provides a number of subcommands that can be useful when working with the Mars code base.  For example, the command “</w:t>
+        <w:t>marsutil(n)</w:t>
+      </w:r>
+      <w:r>
+        <w:t xml:space="preserve">.  This is a package of basic infrastructure code, augmenting that found in </w:t>
       </w:r>
       <w:r>
         <w:rPr>
           <w:b/>
         </w:rPr>
-        <w:t xml:space="preserve">mars </w:t>
-      </w:r>
-      <w:proofErr w:type="spellStart"/>
+        <w:t>kiteutils(n)</w:t>
+      </w:r>
+      <w:r>
+        <w:t>.  It includes a wide variety of important code, from basic utilities and data types to the infrastructure for Athena’s order processing code.</w:t>
+      </w:r>
+    </w:p>
+    <w:p/>
+    <w:p>
       <w:r>
         <w:rPr>
           <w:b/>
         </w:rPr>
-        <w:t>uram</w:t>
-      </w:r>
-      <w:proofErr w:type="spellEnd"/>
-      <w:r>
-        <w:t>” brings up the URAM Workbench, an Athena-like application for interacting directly with the URAM model.</w:t>
-      </w:r>
-    </w:p>
-    <w:p/>
-    <w:p>
-      <w:proofErr w:type="spellStart"/>
+        <w:t>Marsbin(n)</w:t>
+      </w:r>
+      <w:r>
+        <w:t>.  This is a subpackage of marsutil(n) consisting of C code.  It includes geometry, coordinate conversion, and image processing code, and provides TCL bindings for these libraries, augmenting the pure-TCL code in marsutil(n).  In particular, it provides the conversions between latitude/longitude and MGRS grid references, and the ability to load maps in GeoTIFF format.</w:t>
+      </w:r>
+    </w:p>
+    <w:p/>
+    <w:p>
       <w:r>
         <w:rPr>
           <w:b/>
         </w:rPr>
-        <w:t>marsutil</w:t>
-      </w:r>
-      <w:proofErr w:type="spellEnd"/>
+        <w:t>marsgui(n)</w:t>
+      </w:r>
+      <w:r>
+        <w:t>.  This is a package of basic GUI code; it is used by Athena workbench and other Athena GUIs.</w:t>
+      </w:r>
+    </w:p>
+    <w:p/>
+    <w:p>
       <w:r>
         <w:rPr>
           <w:b/>
         </w:rPr>
-        <w:t>(n)</w:t>
-      </w:r>
-      <w:r>
-        <w:t xml:space="preserve">.  This is a package of basic infrastructure code, augmenting that found in </w:t>
-      </w:r>
-      <w:proofErr w:type="spellStart"/>
-      <w:r>
-        <w:rPr>
-          <w:b/>
-        </w:rPr>
-        <w:t>kiteutils</w:t>
-      </w:r>
-      <w:proofErr w:type="spellEnd"/>
-      <w:r>
-        <w:rPr>
-          <w:b/>
-        </w:rPr>
-        <w:t>(n)</w:t>
-      </w:r>
-      <w:r>
-        <w:t>.  It includes a wide variety of important code, from basic utilities and data types to the infrastructure for Athena’s order processing code.</w:t>
-      </w:r>
-    </w:p>
-    <w:p/>
-    <w:p>
-      <w:proofErr w:type="spellStart"/>
-      <w:r>
-        <w:rPr>
-          <w:b/>
-        </w:rPr>
-        <w:t>Marsbin</w:t>
-      </w:r>
-      <w:proofErr w:type="spellEnd"/>
-      <w:r>
-        <w:rPr>
-          <w:b/>
-        </w:rPr>
-        <w:t>(n)</w:t>
-      </w:r>
-      <w:r>
-        <w:t xml:space="preserve">.  This is a </w:t>
-      </w:r>
-      <w:proofErr w:type="spellStart"/>
-      <w:r>
-        <w:t>subpackage</w:t>
-      </w:r>
-      <w:proofErr w:type="spellEnd"/>
-      <w:r>
-        <w:t xml:space="preserve"> of </w:t>
-      </w:r>
-      <w:proofErr w:type="spellStart"/>
-      <w:r>
-        <w:t>marsutil</w:t>
-      </w:r>
-      <w:proofErr w:type="spellEnd"/>
-      <w:r>
-        <w:t xml:space="preserve">(n) consisting of C code.  It includes geometry, coordinate conversion, and image processing code, and provides TCL bindings for these libraries, augmenting the pure-TCL code in </w:t>
-      </w:r>
-      <w:proofErr w:type="spellStart"/>
-      <w:r>
-        <w:t>marsutil</w:t>
-      </w:r>
-      <w:proofErr w:type="spellEnd"/>
-      <w:r>
-        <w:t xml:space="preserve">(n).  In particular, it provides the conversions between latitude/longitude and MGRS grid references, and the ability to load maps in </w:t>
-      </w:r>
-      <w:proofErr w:type="spellStart"/>
-      <w:r>
-        <w:t>GeoTIFF</w:t>
-      </w:r>
-      <w:proofErr w:type="spellEnd"/>
-      <w:r>
-        <w:t xml:space="preserve"> format.</w:t>
-      </w:r>
-    </w:p>
-    <w:p/>
-    <w:p>
-      <w:proofErr w:type="spellStart"/>
-      <w:r>
-        <w:rPr>
-          <w:b/>
-        </w:rPr>
-        <w:t>marsgui</w:t>
-      </w:r>
-      <w:proofErr w:type="spellEnd"/>
-      <w:r>
-        <w:rPr>
-          <w:b/>
-        </w:rPr>
-        <w:t>(n)</w:t>
-      </w:r>
-      <w:r>
-        <w:t>.  This is a package of basic GUI code; it is used by Athena workbench and other Athena GUIs.</w:t>
-      </w:r>
-    </w:p>
-    <w:p/>
-    <w:p>
-      <w:proofErr w:type="spellStart"/>
-      <w:r>
-        <w:rPr>
-          <w:b/>
-        </w:rPr>
-        <w:t>simlib</w:t>
-      </w:r>
-      <w:proofErr w:type="spellEnd"/>
-      <w:r>
-        <w:rPr>
-          <w:b/>
-        </w:rPr>
-        <w:t>(n)</w:t>
+        <w:t>simlib(n)</w:t>
       </w:r>
       <w:r>
         <w:t xml:space="preserve">.  This is a package of </w:t>
@@ -2747,12 +2383,12 @@
       <w:pPr>
         <w:pStyle w:val="Heading3"/>
       </w:pPr>
-      <w:bookmarkStart w:id="9" w:name="_Toc305829862"/>
+      <w:bookmarkStart w:id="15" w:name="_Toc305829862"/>
       <w:r>
         <w:lastRenderedPageBreak/>
         <w:t>Athena</w:t>
       </w:r>
-      <w:bookmarkEnd w:id="9"/>
+      <w:bookmarkEnd w:id="15"/>
     </w:p>
     <w:p>
       <w:r>
@@ -2761,239 +2397,143 @@
     </w:p>
     <w:p/>
     <w:p>
-      <w:proofErr w:type="spellStart"/>
       <w:r>
         <w:rPr>
           <w:b/>
         </w:rPr>
-        <w:t>athenawb</w:t>
-      </w:r>
-      <w:proofErr w:type="spellEnd"/>
+        <w:t>athenawb(1)</w:t>
+      </w:r>
+      <w:r>
+        <w:t>.  This is the Athena Workbench GUI, i.e., “Classic Athena”.</w:t>
+      </w:r>
+    </w:p>
+    <w:p/>
+    <w:p>
       <w:r>
         <w:rPr>
           <w:b/>
         </w:rPr>
-        <w:t>(1)</w:t>
-      </w:r>
-      <w:r>
-        <w:t>.  This is the Athena Workbench GUI, i.e., “Classic Athena”.</w:t>
-      </w:r>
-    </w:p>
-    <w:p/>
-    <w:p>
-      <w:proofErr w:type="spellStart"/>
+        <w:t>athena(1)</w:t>
+      </w:r>
+      <w:r>
+        <w:t xml:space="preserve">.  This is a command line tool; it primarily exists to drive Athena code in an </w:t>
+      </w:r>
+      <w:r>
+        <w:rPr>
+          <w:i/>
+        </w:rPr>
+        <w:t>ad hoc</w:t>
+      </w:r>
+      <w:r>
+        <w:t xml:space="preserve"> way during development, but it also provides the </w:t>
+      </w:r>
       <w:r>
         <w:rPr>
           <w:b/>
         </w:rPr>
-        <w:t>athena</w:t>
-      </w:r>
-      <w:proofErr w:type="spellEnd"/>
+        <w:t>athena build</w:t>
+      </w:r>
+      <w:r>
+        <w:t xml:space="preserve"> command, which allows Athena scenarios to be run on “headless” nodes in the cloud.</w:t>
+      </w:r>
+    </w:p>
+    <w:p/>
+    <w:p>
       <w:r>
         <w:rPr>
           <w:b/>
         </w:rPr>
-        <w:t>(1)</w:t>
-      </w:r>
-      <w:r>
-        <w:t xml:space="preserve">.  This is a command line tool; it primarily exists to drive Athena code in an </w:t>
-      </w:r>
-      <w:r>
-        <w:rPr>
-          <w:i/>
-        </w:rPr>
-        <w:t>ad hoc</w:t>
-      </w:r>
-      <w:r>
-        <w:t xml:space="preserve"> way during development, but it also provides the </w:t>
-      </w:r>
-      <w:proofErr w:type="spellStart"/>
+        <w:t>arachne(1)</w:t>
+      </w:r>
+      <w:r>
+        <w:t xml:space="preserve">.  This </w:t>
+      </w:r>
+      <w:r>
+        <w:t>is Athena’s web back-end, allowing another application to load, run, and query scenarios over HTTP.  Arachne accepts connections only from processes on the same physical host.</w:t>
+      </w:r>
+    </w:p>
+    <w:p/>
+    <w:p>
       <w:r>
         <w:rPr>
           <w:b/>
         </w:rPr>
-        <w:t>athena</w:t>
-      </w:r>
-      <w:proofErr w:type="spellEnd"/>
+        <w:t>athena_log(1)</w:t>
+      </w:r>
+      <w:r>
+        <w:t>.  An external browser for Athena’s log files.  Occasionally useful.</w:t>
+      </w:r>
+    </w:p>
+    <w:p/>
+    <w:p>
       <w:r>
         <w:rPr>
           <w:b/>
         </w:rPr>
-        <w:t xml:space="preserve"> build</w:t>
-      </w:r>
-      <w:r>
-        <w:t xml:space="preserve"> command, which allows Athena scenarios to be run on “headless” nodes in the cloud.</w:t>
-      </w:r>
-    </w:p>
-    <w:p/>
-    <w:p>
-      <w:proofErr w:type="spellStart"/>
+        <w:t>cellide(1)</w:t>
+      </w:r>
+      <w:r>
+        <w:t>.  An IDE for editing cellmodel(5) files like Athena’s CGE.</w:t>
+      </w:r>
+    </w:p>
+    <w:p/>
+    <w:p>
       <w:r>
         <w:rPr>
           <w:b/>
         </w:rPr>
-        <w:t>arachne</w:t>
-      </w:r>
-      <w:proofErr w:type="spellEnd"/>
+        <w:t>helptool(1)</w:t>
+      </w:r>
+      <w:r>
+        <w:t>.  A tool used at build time to build Athena’s help databases.</w:t>
+      </w:r>
+    </w:p>
+    <w:p/>
+    <w:p>
       <w:r>
         <w:rPr>
           <w:b/>
         </w:rPr>
-        <w:t>(1)</w:t>
-      </w:r>
-      <w:r>
-        <w:t xml:space="preserve">.  This </w:t>
-      </w:r>
-      <w:r>
-        <w:t>is Athena’s web back-end, allowing another application to load, run, and query scenarios over HTTP.  Arachne accepts connections only from processes on the same physical host.</w:t>
-      </w:r>
-    </w:p>
-    <w:p/>
-    <w:p>
-      <w:proofErr w:type="spellStart"/>
+        <w:t>ahttpd(n)</w:t>
+      </w:r>
+      <w:r>
+        <w:t>.  A TCL package containing a Pure-TCL web server, used by Arachne.</w:t>
+      </w:r>
+    </w:p>
+    <w:p/>
+    <w:p>
       <w:r>
         <w:rPr>
           <w:b/>
         </w:rPr>
-        <w:t>athena_log</w:t>
-      </w:r>
-      <w:proofErr w:type="spellEnd"/>
+        <w:t>athena(n)</w:t>
+      </w:r>
+      <w:r>
+        <w:t>.  A TCL package containing the Athena</w:t>
+      </w:r>
+      <w:r>
+        <w:t xml:space="preserve"> models, algorithms, and scenario management code.  This is the heart of Athena.</w:t>
+      </w:r>
+    </w:p>
+    <w:p/>
+    <w:p>
       <w:r>
         <w:rPr>
           <w:b/>
         </w:rPr>
-        <w:t>(1)</w:t>
-      </w:r>
-      <w:r>
-        <w:t>.  An external browser for Athena’s log files.  Occasionally useful.</w:t>
-      </w:r>
-    </w:p>
-    <w:p/>
-    <w:p>
-      <w:proofErr w:type="spellStart"/>
+        <w:t>projectlib(n)</w:t>
+      </w:r>
+      <w:r>
+        <w:t>.  A TCL package containing infrastructures modules used by the various Athena packages and applications.</w:t>
+      </w:r>
+    </w:p>
+    <w:p/>
+    <w:p>
       <w:r>
         <w:rPr>
           <w:b/>
         </w:rPr>
-        <w:t>cellide</w:t>
-      </w:r>
-      <w:proofErr w:type="spellEnd"/>
-      <w:r>
-        <w:rPr>
-          <w:b/>
-        </w:rPr>
-        <w:t>(1)</w:t>
-      </w:r>
-      <w:r>
-        <w:t xml:space="preserve">.  An IDE for editing </w:t>
-      </w:r>
-      <w:proofErr w:type="spellStart"/>
-      <w:r>
-        <w:t>cellmodel</w:t>
-      </w:r>
-      <w:proofErr w:type="spellEnd"/>
-      <w:r>
-        <w:t>(5) files like Athena’s CGE.</w:t>
-      </w:r>
-    </w:p>
-    <w:p/>
-    <w:p>
-      <w:proofErr w:type="spellStart"/>
-      <w:r>
-        <w:rPr>
-          <w:b/>
-        </w:rPr>
-        <w:t>helptool</w:t>
-      </w:r>
-      <w:proofErr w:type="spellEnd"/>
-      <w:r>
-        <w:rPr>
-          <w:b/>
-        </w:rPr>
-        <w:t>(1)</w:t>
-      </w:r>
-      <w:r>
-        <w:t>.  A tool used at build time to build Athena’s help databases.</w:t>
-      </w:r>
-    </w:p>
-    <w:p/>
-    <w:p>
-      <w:proofErr w:type="spellStart"/>
-      <w:r>
-        <w:rPr>
-          <w:b/>
-        </w:rPr>
-        <w:t>ahttpd</w:t>
-      </w:r>
-      <w:proofErr w:type="spellEnd"/>
-      <w:r>
-        <w:rPr>
-          <w:b/>
-        </w:rPr>
-        <w:t>(n)</w:t>
-      </w:r>
-      <w:r>
-        <w:t>.  A TCL package containing a Pure-TCL web server, used by Arachne.</w:t>
-      </w:r>
-    </w:p>
-    <w:p/>
-    <w:p>
-      <w:proofErr w:type="spellStart"/>
-      <w:r>
-        <w:rPr>
-          <w:b/>
-        </w:rPr>
-        <w:t>athena</w:t>
-      </w:r>
-      <w:proofErr w:type="spellEnd"/>
-      <w:r>
-        <w:rPr>
-          <w:b/>
-        </w:rPr>
-        <w:t>(n)</w:t>
-      </w:r>
-      <w:r>
-        <w:t>.  A TCL package containing the Athena</w:t>
-      </w:r>
-      <w:r>
-        <w:t xml:space="preserve"> models, algorithms, and scenario management code.  This is the heart of Athena.</w:t>
-      </w:r>
-    </w:p>
-    <w:p/>
-    <w:p>
-      <w:proofErr w:type="spellStart"/>
-      <w:r>
-        <w:rPr>
-          <w:b/>
-        </w:rPr>
-        <w:t>projectlib</w:t>
-      </w:r>
-      <w:proofErr w:type="spellEnd"/>
-      <w:r>
-        <w:rPr>
-          <w:b/>
-        </w:rPr>
-        <w:t>(n)</w:t>
-      </w:r>
-      <w:r>
-        <w:t>.  A TCL package containing infrastructures modules used by the various Athena packages and applications.</w:t>
-      </w:r>
-    </w:p>
-    <w:p/>
-    <w:p>
-      <w:proofErr w:type="spellStart"/>
-      <w:r>
-        <w:rPr>
-          <w:b/>
-        </w:rPr>
-        <w:t>projectgui</w:t>
-      </w:r>
-      <w:proofErr w:type="spellEnd"/>
-      <w:r>
-        <w:rPr>
-          <w:b/>
-        </w:rPr>
-        <w:t>(n)</w:t>
+        <w:t>projectgui(n)</w:t>
       </w:r>
       <w:r>
         <w:t>.  A TCL package containing GUI code used by the Athena Workbench and other GUIs.</w:t>
@@ -3001,7 +2541,6 @@
     </w:p>
     <w:p/>
     <w:p>
-      <w:proofErr w:type="spellStart"/>
       <w:r>
         <w:rPr>
           <w:b/>
@@ -3015,7 +2554,6 @@
         </w:rPr>
         <w:t>application</w:t>
       </w:r>
-      <w:proofErr w:type="spellEnd"/>
       <w:r>
         <w:rPr>
           <w:b/>
@@ -3172,12 +2710,12 @@
       <w:pPr>
         <w:pStyle w:val="Heading2"/>
       </w:pPr>
-      <w:bookmarkStart w:id="10" w:name="_Toc305829863"/>
+      <w:bookmarkStart w:id="16" w:name="_Toc305829863"/>
       <w:r>
         <w:lastRenderedPageBreak/>
         <w:t>Setting Up The Development Environment</w:t>
       </w:r>
-      <w:bookmarkEnd w:id="10"/>
+      <w:bookmarkEnd w:id="16"/>
     </w:p>
     <w:p>
       <w:r>
@@ -3200,11 +2738,11 @@
       <w:pPr>
         <w:pStyle w:val="Heading3"/>
       </w:pPr>
-      <w:bookmarkStart w:id="11" w:name="_Toc305829864"/>
+      <w:bookmarkStart w:id="17" w:name="_Toc305829864"/>
       <w:r>
         <w:t>Install Third-Party Tools</w:t>
       </w:r>
-      <w:bookmarkEnd w:id="11"/>
+      <w:bookmarkEnd w:id="17"/>
     </w:p>
     <w:p>
       <w:r>
@@ -3261,24 +2799,14 @@
       <w:r>
         <w:t xml:space="preserve">Invoke a TCL shell using the </w:t>
       </w:r>
-      <w:proofErr w:type="spellStart"/>
       <w:r>
         <w:rPr>
           <w:b/>
         </w:rPr>
         <w:t>tclsh</w:t>
       </w:r>
-      <w:proofErr w:type="spellEnd"/>
-      <w:r>
-        <w:t xml:space="preserve"> command, and query its patch level.  The patch level should match that of the version of </w:t>
-      </w:r>
-      <w:proofErr w:type="spellStart"/>
-      <w:r>
-        <w:t>ActiveTcl</w:t>
-      </w:r>
-      <w:proofErr w:type="spellEnd"/>
-      <w:r>
-        <w:t xml:space="preserve"> you installed.</w:t>
+      <w:r>
+        <w:t xml:space="preserve"> command, and query its patch level.  The patch level should match that of the version of ActiveTcl you installed.</w:t>
       </w:r>
     </w:p>
     <w:p/>
@@ -3293,16 +2821,8 @@
         <w:rPr>
           <w:rFonts w:ascii="Courier New" w:hAnsi="Courier New" w:cs="Courier New"/>
         </w:rPr>
-        <w:t xml:space="preserve">$ </w:t>
-      </w:r>
-      <w:proofErr w:type="spellStart"/>
-      <w:r>
-        <w:rPr>
-          <w:rFonts w:ascii="Courier New" w:hAnsi="Courier New" w:cs="Courier New"/>
-        </w:rPr>
-        <w:t>tclsh</w:t>
-      </w:r>
-      <w:proofErr w:type="spellEnd"/>
+        <w:t>$ tclsh</w:t>
+      </w:r>
     </w:p>
     <w:p>
       <w:pPr>
@@ -3315,16 +2835,8 @@
         <w:rPr>
           <w:rFonts w:ascii="Courier New" w:hAnsi="Courier New" w:cs="Courier New"/>
         </w:rPr>
-        <w:t xml:space="preserve">% info </w:t>
-      </w:r>
-      <w:proofErr w:type="spellStart"/>
-      <w:r>
-        <w:rPr>
-          <w:rFonts w:ascii="Courier New" w:hAnsi="Courier New" w:cs="Courier New"/>
-        </w:rPr>
-        <w:t>patchlevel</w:t>
-      </w:r>
-      <w:proofErr w:type="spellEnd"/>
+        <w:t>% info patchlevel</w:t>
+      </w:r>
     </w:p>
     <w:p>
       <w:pPr>
@@ -3387,14 +2899,12 @@
       <w:r>
         <w:t xml:space="preserve">nvoke </w:t>
       </w:r>
-      <w:proofErr w:type="spellStart"/>
       <w:r>
         <w:rPr>
           <w:b/>
         </w:rPr>
         <w:t>tclapp</w:t>
       </w:r>
-      <w:proofErr w:type="spellEnd"/>
       <w:r>
         <w:t xml:space="preserve"> from the command line.</w:t>
       </w:r>
@@ -3411,21 +2921,21 @@
         <w:rPr>
           <w:rFonts w:ascii="Courier New" w:hAnsi="Courier New" w:cs="Courier New"/>
         </w:rPr>
-        <w:t xml:space="preserve">$ </w:t>
-      </w:r>
-      <w:proofErr w:type="spellStart"/>
-      <w:r>
-        <w:rPr>
-          <w:rFonts w:ascii="Courier New" w:hAnsi="Courier New" w:cs="Courier New"/>
-        </w:rPr>
-        <w:t>tclapp</w:t>
-      </w:r>
-      <w:proofErr w:type="spellEnd"/>
-      <w:r>
-        <w:rPr>
-          <w:rFonts w:ascii="Courier New" w:hAnsi="Courier New" w:cs="Courier New"/>
-        </w:rPr>
-        <w:t xml:space="preserve"> -help</w:t>
+        <w:t xml:space="preserve">$ tclapp </w:t>
+      </w:r>
+      <w:ins w:id="18" w:author="Robert Losee" w:date="2015-12-01T09:25:00Z">
+        <w:r>
+          <w:rPr>
+            <w:rFonts w:ascii="Courier New" w:hAnsi="Courier New" w:cs="Courier New"/>
+          </w:rPr>
+          <w:t>-</w:t>
+        </w:r>
+      </w:ins>
+      <w:r>
+        <w:rPr>
+          <w:rFonts w:ascii="Courier New" w:hAnsi="Courier New" w:cs="Courier New"/>
+        </w:rPr>
+        <w:t>-help</w:t>
       </w:r>
     </w:p>
     <w:p>
@@ -3461,11 +2971,11 @@
       <w:pPr>
         <w:pStyle w:val="Heading3"/>
       </w:pPr>
-      <w:bookmarkStart w:id="12" w:name="_Toc305829865"/>
+      <w:bookmarkStart w:id="19" w:name="_Toc305829865"/>
       <w:r>
         <w:t>Building Kite</w:t>
       </w:r>
-      <w:bookmarkEnd w:id="12"/>
+      <w:bookmarkEnd w:id="19"/>
     </w:p>
     <w:p>
       <w:pPr>
@@ -3479,15 +2989,7 @@
         <w:t xml:space="preserve">First, </w:t>
       </w:r>
       <w:r>
-        <w:t xml:space="preserve">use </w:t>
-      </w:r>
-      <w:proofErr w:type="spellStart"/>
-      <w:r>
-        <w:t>Git</w:t>
-      </w:r>
-      <w:proofErr w:type="spellEnd"/>
-      <w:r>
-        <w:t xml:space="preserve"> to </w:t>
+        <w:t xml:space="preserve">use Git to </w:t>
       </w:r>
       <w:r>
         <w:t xml:space="preserve">clone the Kite repository to your </w:t>
@@ -3496,21 +2998,7 @@
         <w:rPr>
           <w:rFonts w:ascii="Courier New" w:hAnsi="Courier New" w:cs="Courier New"/>
         </w:rPr>
-        <w:t>~/</w:t>
-      </w:r>
-      <w:proofErr w:type="spellStart"/>
-      <w:r>
-        <w:rPr>
-          <w:rFonts w:ascii="Courier New" w:hAnsi="Courier New" w:cs="Courier New"/>
-        </w:rPr>
-        <w:t>github</w:t>
-      </w:r>
-      <w:proofErr w:type="spellEnd"/>
-      <w:r>
-        <w:rPr>
-          <w:rFonts w:ascii="Courier New" w:hAnsi="Courier New" w:cs="Courier New"/>
-        </w:rPr>
-        <w:t>/kite</w:t>
+        <w:t>~/github/kite</w:t>
       </w:r>
       <w:r>
         <w:t xml:space="preserve"> directory.</w:t>
@@ -3532,7 +3020,21 @@
         <w:rPr>
           <w:rFonts w:ascii="Courier New" w:hAnsi="Courier New" w:cs="Courier New"/>
         </w:rPr>
-        <w:t>~/github/kite/docs/</w:t>
+        <w:t>~/github/kite</w:t>
+      </w:r>
+      <w:del w:id="20" w:author="Robert Losee" w:date="2015-12-01T09:28:00Z">
+        <w:r>
+          <w:rPr>
+            <w:rFonts w:ascii="Courier New" w:hAnsi="Courier New" w:cs="Courier New"/>
+          </w:rPr>
+          <w:delText>/docs</w:delText>
+        </w:r>
+      </w:del>
+      <w:r>
+        <w:rPr>
+          <w:rFonts w:ascii="Courier New" w:hAnsi="Courier New" w:cs="Courier New"/>
+        </w:rPr>
+        <w:t>/</w:t>
       </w:r>
       <w:r>
         <w:rPr>
@@ -3628,11 +3130,11 @@
       <w:pPr>
         <w:pStyle w:val="Heading3"/>
       </w:pPr>
-      <w:bookmarkStart w:id="13" w:name="_Toc305829866"/>
+      <w:bookmarkStart w:id="21" w:name="_Toc305829866"/>
       <w:r>
         <w:t>Building Mars</w:t>
       </w:r>
-      <w:bookmarkEnd w:id="13"/>
+      <w:bookmarkEnd w:id="21"/>
     </w:p>
     <w:p>
       <w:pPr>
@@ -3643,35 +3145,13 @@
         </w:numPr>
       </w:pPr>
       <w:r>
-        <w:t xml:space="preserve">First, use </w:t>
-      </w:r>
-      <w:proofErr w:type="spellStart"/>
-      <w:r>
-        <w:t>Git</w:t>
-      </w:r>
-      <w:proofErr w:type="spellEnd"/>
-      <w:r>
-        <w:t xml:space="preserve"> to clone the Mars repository to your </w:t>
-      </w:r>
-      <w:r>
-        <w:rPr>
-          <w:rFonts w:ascii="Courier New" w:hAnsi="Courier New" w:cs="Courier New"/>
-        </w:rPr>
-        <w:t>~/</w:t>
-      </w:r>
-      <w:proofErr w:type="spellStart"/>
-      <w:r>
-        <w:rPr>
-          <w:rFonts w:ascii="Courier New" w:hAnsi="Courier New" w:cs="Courier New"/>
-        </w:rPr>
-        <w:t>github</w:t>
-      </w:r>
-      <w:proofErr w:type="spellEnd"/>
-      <w:r>
-        <w:rPr>
-          <w:rFonts w:ascii="Courier New" w:hAnsi="Courier New" w:cs="Courier New"/>
-        </w:rPr>
-        <w:t>/mars</w:t>
+        <w:t xml:space="preserve">First, use Git to clone the Mars repository to your </w:t>
+      </w:r>
+      <w:r>
+        <w:rPr>
+          <w:rFonts w:ascii="Courier New" w:hAnsi="Courier New" w:cs="Courier New"/>
+        </w:rPr>
+        <w:t>~/github/mars</w:t>
       </w:r>
       <w:r>
         <w:t xml:space="preserve"> directory.</w:t>
@@ -3702,21 +3182,7 @@
         <w:rPr>
           <w:rFonts w:ascii="Courier New" w:hAnsi="Courier New" w:cs="Courier New"/>
         </w:rPr>
-        <w:t>$ cd ~/</w:t>
-      </w:r>
-      <w:proofErr w:type="spellStart"/>
-      <w:r>
-        <w:rPr>
-          <w:rFonts w:ascii="Courier New" w:hAnsi="Courier New" w:cs="Courier New"/>
-        </w:rPr>
-        <w:t>github</w:t>
-      </w:r>
-      <w:proofErr w:type="spellEnd"/>
-      <w:r>
-        <w:rPr>
-          <w:rFonts w:ascii="Courier New" w:hAnsi="Courier New" w:cs="Courier New"/>
-        </w:rPr>
-        <w:t>/mars</w:t>
+        <w:t>$ cd ~/github/mars</w:t>
       </w:r>
     </w:p>
     <w:p>
@@ -3758,21 +3224,7 @@
         <w:rPr>
           <w:rFonts w:ascii="Courier New" w:hAnsi="Courier New" w:cs="Courier New"/>
         </w:rPr>
-        <w:t xml:space="preserve">$ kite </w:t>
-      </w:r>
-      <w:proofErr w:type="spellStart"/>
-      <w:r>
-        <w:rPr>
-          <w:rFonts w:ascii="Courier New" w:hAnsi="Courier New" w:cs="Courier New"/>
-        </w:rPr>
-        <w:t>deps</w:t>
-      </w:r>
-      <w:proofErr w:type="spellEnd"/>
-      <w:r>
-        <w:rPr>
-          <w:rFonts w:ascii="Courier New" w:hAnsi="Courier New" w:cs="Courier New"/>
-        </w:rPr>
-        <w:t xml:space="preserve"> update</w:t>
+        <w:t>$ kite deps update</w:t>
       </w:r>
     </w:p>
     <w:p>
@@ -3937,21 +3389,7 @@
         <w:rPr>
           <w:rFonts w:ascii="Courier New" w:hAnsi="Courier New" w:cs="Courier New"/>
         </w:rPr>
-        <w:t>~/</w:t>
-      </w:r>
-      <w:proofErr w:type="spellStart"/>
-      <w:r>
-        <w:rPr>
-          <w:rFonts w:ascii="Courier New" w:hAnsi="Courier New" w:cs="Courier New"/>
-        </w:rPr>
-        <w:t>github</w:t>
-      </w:r>
-      <w:proofErr w:type="spellEnd"/>
-      <w:r>
-        <w:rPr>
-          <w:rFonts w:ascii="Courier New" w:hAnsi="Courier New" w:cs="Courier New"/>
-        </w:rPr>
-        <w:t>/mars/docs/index.html</w:t>
+        <w:t>~/github/mars/docs/index.html</w:t>
       </w:r>
       <w:r>
         <w:t xml:space="preserve"> in your browser, and follow the link.</w:t>
@@ -3962,11 +3400,11 @@
       <w:pPr>
         <w:pStyle w:val="Heading3"/>
       </w:pPr>
-      <w:bookmarkStart w:id="14" w:name="_Toc305829867"/>
+      <w:bookmarkStart w:id="22" w:name="_Toc305829867"/>
       <w:r>
         <w:t>Building Athena</w:t>
       </w:r>
-      <w:bookmarkEnd w:id="14"/>
+      <w:bookmarkEnd w:id="22"/>
     </w:p>
     <w:p>
       <w:pPr>
@@ -3977,44 +3415,20 @@
         </w:numPr>
       </w:pPr>
       <w:r>
-        <w:t xml:space="preserve">First, use </w:t>
-      </w:r>
-      <w:proofErr w:type="spellStart"/>
-      <w:r>
-        <w:t>Git</w:t>
-      </w:r>
-      <w:proofErr w:type="spellEnd"/>
-      <w:r>
-        <w:t xml:space="preserve"> to clone the Athena repository to your </w:t>
-      </w:r>
-      <w:r>
-        <w:rPr>
-          <w:rFonts w:ascii="Courier New" w:hAnsi="Courier New" w:cs="Courier New"/>
-        </w:rPr>
-        <w:t>~/</w:t>
-      </w:r>
-      <w:proofErr w:type="spellStart"/>
-      <w:r>
-        <w:rPr>
-          <w:rFonts w:ascii="Courier New" w:hAnsi="Courier New" w:cs="Courier New"/>
-        </w:rPr>
-        <w:t>github</w:t>
-      </w:r>
-      <w:proofErr w:type="spellEnd"/>
-      <w:r>
-        <w:rPr>
-          <w:rFonts w:ascii="Courier New" w:hAnsi="Courier New" w:cs="Courier New"/>
-        </w:rPr>
-        <w:t>/</w:t>
-      </w:r>
-      <w:proofErr w:type="spellStart"/>
+        <w:t xml:space="preserve">First, use Git to clone the Athena repository to your </w:t>
+      </w:r>
+      <w:r>
+        <w:rPr>
+          <w:rFonts w:ascii="Courier New" w:hAnsi="Courier New" w:cs="Courier New"/>
+        </w:rPr>
+        <w:t>~/github/</w:t>
+      </w:r>
       <w:r>
         <w:rPr>
           <w:rFonts w:ascii="Courier New" w:hAnsi="Courier New" w:cs="Courier New"/>
         </w:rPr>
         <w:t>athena</w:t>
       </w:r>
-      <w:proofErr w:type="spellEnd"/>
       <w:r>
         <w:t xml:space="preserve"> directory.</w:t>
       </w:r>
@@ -4044,30 +3458,14 @@
         <w:rPr>
           <w:rFonts w:ascii="Courier New" w:hAnsi="Courier New" w:cs="Courier New"/>
         </w:rPr>
-        <w:t>$ cd ~/</w:t>
-      </w:r>
-      <w:proofErr w:type="spellStart"/>
-      <w:r>
-        <w:rPr>
-          <w:rFonts w:ascii="Courier New" w:hAnsi="Courier New" w:cs="Courier New"/>
-        </w:rPr>
-        <w:t>github</w:t>
-      </w:r>
-      <w:proofErr w:type="spellEnd"/>
-      <w:r>
-        <w:rPr>
-          <w:rFonts w:ascii="Courier New" w:hAnsi="Courier New" w:cs="Courier New"/>
-        </w:rPr>
-        <w:t>/</w:t>
-      </w:r>
-      <w:proofErr w:type="spellStart"/>
+        <w:t>$ cd ~/github/</w:t>
+      </w:r>
       <w:r>
         <w:rPr>
           <w:rFonts w:ascii="Courier New" w:hAnsi="Courier New" w:cs="Courier New"/>
         </w:rPr>
         <w:t>athena</w:t>
       </w:r>
-      <w:proofErr w:type="spellEnd"/>
     </w:p>
     <w:p>
       <w:pPr>
@@ -4109,21 +3507,7 @@
         <w:rPr>
           <w:rFonts w:ascii="Courier New" w:hAnsi="Courier New" w:cs="Courier New"/>
         </w:rPr>
-        <w:t xml:space="preserve">$ kite </w:t>
-      </w:r>
-      <w:proofErr w:type="spellStart"/>
-      <w:r>
-        <w:rPr>
-          <w:rFonts w:ascii="Courier New" w:hAnsi="Courier New" w:cs="Courier New"/>
-        </w:rPr>
-        <w:t>deps</w:t>
-      </w:r>
-      <w:proofErr w:type="spellEnd"/>
-      <w:r>
-        <w:rPr>
-          <w:rFonts w:ascii="Courier New" w:hAnsi="Courier New" w:cs="Courier New"/>
-        </w:rPr>
-        <w:t xml:space="preserve"> update</w:t>
+        <w:t>$ kite deps update</w:t>
       </w:r>
     </w:p>
     <w:p>
@@ -4144,6 +3528,7 @@
       <w:pPr>
         <w:ind w:left="1080"/>
         <w:rPr>
+          <w:ins w:id="23" w:author="Robert Losee" w:date="2015-12-01T09:31:00Z"/>
           <w:rFonts w:ascii="Courier New" w:hAnsi="Courier New" w:cs="Courier New"/>
         </w:rPr>
       </w:pPr>
@@ -4156,9 +3541,8 @@
     </w:p>
     <w:p>
       <w:pPr>
-        <w:ind w:left="1080"/>
-        <w:rPr>
-          <w:rFonts w:ascii="Courier New" w:hAnsi="Courier New" w:cs="Courier New"/>
+        <w:rPr>
+          <w:ins w:id="24" w:author="Robert Losee" w:date="2015-12-01T09:31:00Z"/>
         </w:rPr>
       </w:pPr>
     </w:p>
@@ -4169,151 +3553,98 @@
           <w:ilvl w:val="0"/>
           <w:numId w:val="19"/>
         </w:numPr>
-      </w:pPr>
-      <w:r>
-        <w:t xml:space="preserve">Next, verify that you can run Athena as a </w:t>
-      </w:r>
-      <w:proofErr w:type="spellStart"/>
-      <w:r>
-        <w:t>Tcl</w:t>
-      </w:r>
-      <w:proofErr w:type="spellEnd"/>
-      <w:r>
-        <w:t xml:space="preserve"> script.</w:t>
-      </w:r>
-    </w:p>
-    <w:p/>
+        <w:rPr>
+          <w:ins w:id="25" w:author="Robert Losee" w:date="2015-12-01T09:31:00Z"/>
+        </w:rPr>
+      </w:pPr>
+      <w:ins w:id="26" w:author="Robert Losee" w:date="2015-12-01T09:31:00Z">
+        <w:r>
+          <w:t xml:space="preserve">Next, use Kite to </w:t>
+        </w:r>
+        <w:r>
+          <w:t>build</w:t>
+        </w:r>
+        <w:r>
+          <w:t xml:space="preserve"> Athena. </w:t>
+        </w:r>
+      </w:ins>
+    </w:p>
+    <w:p>
+      <w:pPr>
+        <w:rPr>
+          <w:ins w:id="27" w:author="Robert Losee" w:date="2015-12-01T09:31:00Z"/>
+        </w:rPr>
+      </w:pPr>
+    </w:p>
     <w:p>
       <w:pPr>
         <w:ind w:left="1080"/>
         <w:rPr>
-          <w:rFonts w:ascii="Courier New" w:hAnsi="Courier New" w:cs="Courier New"/>
-        </w:rPr>
-      </w:pPr>
-      <w:r>
-        <w:rPr>
-          <w:rFonts w:ascii="Courier New" w:hAnsi="Courier New" w:cs="Courier New"/>
-        </w:rPr>
-        <w:t>$ ./bin/</w:t>
-      </w:r>
-      <w:proofErr w:type="spellStart"/>
-      <w:r>
-        <w:rPr>
-          <w:rFonts w:ascii="Courier New" w:hAnsi="Courier New" w:cs="Courier New"/>
-        </w:rPr>
-        <w:t>athenawb.tcl</w:t>
-      </w:r>
-      <w:proofErr w:type="spellEnd"/>
+          <w:ins w:id="28" w:author="Robert Losee" w:date="2015-12-01T09:31:00Z"/>
+          <w:rFonts w:ascii="Courier New" w:hAnsi="Courier New" w:cs="Courier New"/>
+        </w:rPr>
+      </w:pPr>
+      <w:ins w:id="29" w:author="Robert Losee" w:date="2015-12-01T09:31:00Z">
+        <w:r>
+          <w:rPr>
+            <w:rFonts w:ascii="Courier New" w:hAnsi="Courier New" w:cs="Courier New"/>
+          </w:rPr>
+          <w:t>$ kite build</w:t>
+        </w:r>
+        <w:bookmarkStart w:id="30" w:name="_GoBack"/>
+        <w:bookmarkEnd w:id="30"/>
+      </w:ins>
     </w:p>
     <w:p>
       <w:pPr>
         <w:ind w:left="1080"/>
-      </w:pPr>
-    </w:p>
-    <w:p/>
-    <w:p>
-      <w:r>
-        <w:t xml:space="preserve">The procedures for various CM-related activities, including builds, are documented in the </w:t>
-      </w:r>
-      <w:r>
-        <w:rPr>
-          <w:i/>
-        </w:rPr>
-        <w:t>Athena CM Plan</w:t>
-      </w:r>
-      <w:r>
-        <w:t xml:space="preserve">; open the file </w:t>
-      </w:r>
-      <w:r>
-        <w:rPr>
-          <w:rFonts w:ascii="Courier New" w:hAnsi="Courier New" w:cs="Courier New"/>
-        </w:rPr>
-        <w:t>~/</w:t>
-      </w:r>
-      <w:proofErr w:type="spellStart"/>
-      <w:r>
-        <w:rPr>
-          <w:rFonts w:ascii="Courier New" w:hAnsi="Courier New" w:cs="Courier New"/>
-        </w:rPr>
-        <w:t>github</w:t>
-      </w:r>
-      <w:proofErr w:type="spellEnd"/>
-      <w:r>
-        <w:rPr>
-          <w:rFonts w:ascii="Courier New" w:hAnsi="Courier New" w:cs="Courier New"/>
-        </w:rPr>
-        <w:t>/</w:t>
-      </w:r>
-      <w:proofErr w:type="spellStart"/>
-      <w:r>
-        <w:rPr>
-          <w:rFonts w:ascii="Courier New" w:hAnsi="Courier New" w:cs="Courier New"/>
-        </w:rPr>
-        <w:t>athena</w:t>
-      </w:r>
-      <w:proofErr w:type="spellEnd"/>
-      <w:r>
-        <w:rPr>
-          <w:rFonts w:ascii="Courier New" w:hAnsi="Courier New" w:cs="Courier New"/>
-        </w:rPr>
-        <w:t>/docs/</w:t>
-      </w:r>
-      <w:r>
-        <w:rPr>
-          <w:rFonts w:ascii="Courier New" w:hAnsi="Courier New" w:cs="Courier New"/>
-        </w:rPr>
-        <w:t>developer</w:t>
-      </w:r>
-      <w:r>
-        <w:rPr>
-          <w:rFonts w:ascii="Courier New" w:hAnsi="Courier New" w:cs="Courier New"/>
-        </w:rPr>
-        <w:t>.html</w:t>
-      </w:r>
-      <w:r>
-        <w:t xml:space="preserve"> in your browser, and follow the link.</w:t>
-      </w:r>
-    </w:p>
-    <w:p/>
-    <w:p>
-      <w:pPr>
-        <w:pStyle w:val="Heading2"/>
-      </w:pPr>
-      <w:bookmarkStart w:id="15" w:name="_Toc305829868"/>
-      <w:r>
-        <w:lastRenderedPageBreak/>
-        <w:t>Changing</w:t>
-      </w:r>
-      <w:r>
-        <w:t xml:space="preserve"> Athena Co</w:t>
-      </w:r>
-      <w:r>
-        <w:t>de</w:t>
-      </w:r>
-      <w:bookmarkEnd w:id="15"/>
-    </w:p>
-    <w:p>
-      <w:r>
-        <w:t>Eventually you will want to modify some aspect of Athena’s behavior; this will require changing source code.  This section explains some things you’ll need to know.</w:t>
-      </w:r>
-    </w:p>
-    <w:p/>
-    <w:p>
-      <w:pPr>
-        <w:pStyle w:val="Heading3"/>
-      </w:pPr>
-      <w:bookmarkStart w:id="16" w:name="_Toc305829869"/>
-      <w:r>
-        <w:t>Required Background</w:t>
-      </w:r>
-      <w:bookmarkEnd w:id="16"/>
-    </w:p>
-    <w:p>
-      <w:r>
-        <w:t>First, you will need a working knowledge of these fundamentals:</w:t>
-      </w:r>
-    </w:p>
-    <w:p/>
+        <w:rPr>
+          <w:ins w:id="31" w:author="Robert Losee" w:date="2015-12-01T09:31:00Z"/>
+          <w:rFonts w:ascii="Courier New" w:hAnsi="Courier New" w:cs="Courier New"/>
+        </w:rPr>
+      </w:pPr>
+      <w:ins w:id="32" w:author="Robert Losee" w:date="2015-12-01T09:31:00Z">
+        <w:r>
+          <w:rPr>
+            <w:rFonts w:ascii="Courier New" w:hAnsi="Courier New" w:cs="Courier New"/>
+          </w:rPr>
+          <w:t>…</w:t>
+        </w:r>
+      </w:ins>
+    </w:p>
+    <w:p>
+      <w:pPr>
+        <w:ind w:left="1080"/>
+        <w:rPr>
+          <w:ins w:id="33" w:author="Robert Losee" w:date="2015-12-01T09:31:00Z"/>
+          <w:rFonts w:ascii="Courier New" w:hAnsi="Courier New" w:cs="Courier New"/>
+        </w:rPr>
+      </w:pPr>
+      <w:ins w:id="34" w:author="Robert Losee" w:date="2015-12-01T09:31:00Z">
+        <w:r>
+          <w:rPr>
+            <w:rFonts w:ascii="Courier New" w:hAnsi="Courier New" w:cs="Courier New"/>
+          </w:rPr>
+          <w:t>$</w:t>
+        </w:r>
+      </w:ins>
+    </w:p>
+    <w:p>
+      <w:pPr>
+        <w:ind w:left="1080"/>
+        <w:rPr>
+          <w:rFonts w:ascii="Courier New" w:hAnsi="Courier New" w:cs="Courier New"/>
+        </w:rPr>
+      </w:pPr>
+    </w:p>
+    <w:p>
+      <w:pPr>
+        <w:ind w:left="1080"/>
+        <w:rPr>
+          <w:rFonts w:ascii="Courier New" w:hAnsi="Courier New" w:cs="Courier New"/>
+        </w:rPr>
+      </w:pPr>
+    </w:p>
     <w:p>
       <w:pPr>
         <w:pStyle w:val="ListParagraph"/>
@@ -4323,6 +3654,126 @@
         </w:numPr>
       </w:pPr>
       <w:r>
+        <w:t>Next, verify that you can run Athena as a Tcl script.</w:t>
+      </w:r>
+    </w:p>
+    <w:p/>
+    <w:p>
+      <w:pPr>
+        <w:ind w:left="1080"/>
+        <w:rPr>
+          <w:rFonts w:ascii="Courier New" w:hAnsi="Courier New" w:cs="Courier New"/>
+        </w:rPr>
+      </w:pPr>
+      <w:r>
+        <w:rPr>
+          <w:rFonts w:ascii="Courier New" w:hAnsi="Courier New" w:cs="Courier New"/>
+        </w:rPr>
+        <w:t>$ ./bin/athenawb.tcl</w:t>
+      </w:r>
+    </w:p>
+    <w:p>
+      <w:pPr>
+        <w:ind w:left="1080"/>
+      </w:pPr>
+    </w:p>
+    <w:p/>
+    <w:p>
+      <w:r>
+        <w:t xml:space="preserve">The procedures for various CM-related activities, including builds, are documented in the </w:t>
+      </w:r>
+      <w:r>
+        <w:rPr>
+          <w:i/>
+        </w:rPr>
+        <w:t>Athena CM Plan</w:t>
+      </w:r>
+      <w:r>
+        <w:t xml:space="preserve">; open the file </w:t>
+      </w:r>
+      <w:r>
+        <w:rPr>
+          <w:rFonts w:ascii="Courier New" w:hAnsi="Courier New" w:cs="Courier New"/>
+        </w:rPr>
+        <w:t>~/github/</w:t>
+      </w:r>
+      <w:r>
+        <w:rPr>
+          <w:rFonts w:ascii="Courier New" w:hAnsi="Courier New" w:cs="Courier New"/>
+        </w:rPr>
+        <w:t>athena</w:t>
+      </w:r>
+      <w:r>
+        <w:rPr>
+          <w:rFonts w:ascii="Courier New" w:hAnsi="Courier New" w:cs="Courier New"/>
+        </w:rPr>
+        <w:t>/docs/</w:t>
+      </w:r>
+      <w:r>
+        <w:rPr>
+          <w:rFonts w:ascii="Courier New" w:hAnsi="Courier New" w:cs="Courier New"/>
+        </w:rPr>
+        <w:t>developer</w:t>
+      </w:r>
+      <w:r>
+        <w:rPr>
+          <w:rFonts w:ascii="Courier New" w:hAnsi="Courier New" w:cs="Courier New"/>
+        </w:rPr>
+        <w:t>.html</w:t>
+      </w:r>
+      <w:r>
+        <w:t xml:space="preserve"> in your browser, and follow the link.</w:t>
+      </w:r>
+    </w:p>
+    <w:p/>
+    <w:p>
+      <w:pPr>
+        <w:pStyle w:val="Heading2"/>
+      </w:pPr>
+      <w:bookmarkStart w:id="35" w:name="_Toc305829868"/>
+      <w:r>
+        <w:lastRenderedPageBreak/>
+        <w:t>Changing</w:t>
+      </w:r>
+      <w:r>
+        <w:t xml:space="preserve"> Athena Co</w:t>
+      </w:r>
+      <w:r>
+        <w:t>de</w:t>
+      </w:r>
+      <w:bookmarkEnd w:id="35"/>
+    </w:p>
+    <w:p>
+      <w:r>
+        <w:t>Eventually you will want to modify some aspect of Athena’s behavior; this will require changing source code.  This section explains some things you’ll need to know.</w:t>
+      </w:r>
+    </w:p>
+    <w:p/>
+    <w:p>
+      <w:pPr>
+        <w:pStyle w:val="Heading3"/>
+      </w:pPr>
+      <w:bookmarkStart w:id="36" w:name="_Toc305829869"/>
+      <w:r>
+        <w:t>Required Background</w:t>
+      </w:r>
+      <w:bookmarkEnd w:id="36"/>
+    </w:p>
+    <w:p>
+      <w:r>
+        <w:t>First, you will need a working knowledge of these fundamentals:</w:t>
+      </w:r>
+    </w:p>
+    <w:p/>
+    <w:p>
+      <w:pPr>
+        <w:pStyle w:val="ListParagraph"/>
+        <w:numPr>
+          <w:ilvl w:val="0"/>
+          <w:numId w:val="19"/>
+        </w:numPr>
+      </w:pPr>
+      <w:r>
         <w:t>The TCL/TK language, including</w:t>
       </w:r>
     </w:p>
@@ -4347,15 +3798,7 @@
         </w:numPr>
       </w:pPr>
       <w:r>
-        <w:t xml:space="preserve">TCL/TK’s </w:t>
-      </w:r>
-      <w:proofErr w:type="spellStart"/>
-      <w:r>
-        <w:t>TclOO</w:t>
-      </w:r>
-      <w:proofErr w:type="spellEnd"/>
-      <w:r>
-        <w:t xml:space="preserve"> object system</w:t>
+        <w:t>TCL/TK’s TclOO object system</w:t>
       </w:r>
     </w:p>
     <w:p>
@@ -4369,19 +3812,11 @@
       <w:r>
         <w:t xml:space="preserve">The </w:t>
       </w:r>
-      <w:proofErr w:type="spellStart"/>
       <w:r>
         <w:rPr>
           <w:b/>
         </w:rPr>
-        <w:t>tcltest</w:t>
-      </w:r>
-      <w:proofErr w:type="spellEnd"/>
-      <w:r>
-        <w:rPr>
-          <w:b/>
-        </w:rPr>
-        <w:t>(n)</w:t>
+        <w:t>tcltest(n)</w:t>
       </w:r>
       <w:r>
         <w:t xml:space="preserve"> Test Framework</w:t>
@@ -4410,7 +3845,7 @@
       <w:r>
         <w:t xml:space="preserve">Man page: </w:t>
       </w:r>
-      <w:hyperlink r:id="rId13" w:history="1">
+      <w:hyperlink r:id="rId12" w:history="1">
         <w:r>
           <w:rPr>
             <w:rStyle w:val="Hyperlink"/>
@@ -4436,7 +3871,7 @@
       <w:r>
         <w:t xml:space="preserve"> </w:t>
       </w:r>
-      <w:hyperlink r:id="rId14" w:history="1">
+      <w:hyperlink r:id="rId13" w:history="1">
         <w:r>
           <w:rPr>
             <w:rStyle w:val="Hyperlink"/>
@@ -4482,11 +3917,11 @@
       <w:pPr>
         <w:pStyle w:val="Heading3"/>
       </w:pPr>
-      <w:bookmarkStart w:id="17" w:name="_Toc305829870"/>
+      <w:bookmarkStart w:id="37" w:name="_Toc305829870"/>
       <w:r>
         <w:t>Changes to Kite</w:t>
       </w:r>
-      <w:bookmarkEnd w:id="17"/>
+      <w:bookmarkEnd w:id="37"/>
     </w:p>
     <w:p>
       <w:r>
@@ -4497,27 +3932,11 @@
       <w:pPr>
         <w:pStyle w:val="Heading4"/>
       </w:pPr>
-      <w:bookmarkStart w:id="18" w:name="_Toc305829871"/>
-      <w:r>
-        <w:t xml:space="preserve">Fixing a bug in </w:t>
-      </w:r>
-      <w:proofErr w:type="spellStart"/>
-      <w:r>
-        <w:t>kiteutils</w:t>
-      </w:r>
-      <w:proofErr w:type="spellEnd"/>
-      <w:r>
-        <w:t xml:space="preserve">(n) or </w:t>
-      </w:r>
-      <w:proofErr w:type="spellStart"/>
-      <w:r>
-        <w:t>kitedocs</w:t>
-      </w:r>
-      <w:proofErr w:type="spellEnd"/>
-      <w:r>
-        <w:t>(n)</w:t>
-      </w:r>
-      <w:bookmarkEnd w:id="18"/>
+      <w:bookmarkStart w:id="38" w:name="_Toc305829871"/>
+      <w:r>
+        <w:t>Fixing a bug in kiteutils(n) or kitedocs(n)</w:t>
+      </w:r>
+      <w:bookmarkEnd w:id="38"/>
     </w:p>
     <w:p>
       <w:pPr>
@@ -4536,7 +3955,6 @@
         </w:rPr>
         <w:t>lib/</w:t>
       </w:r>
-      <w:proofErr w:type="spellStart"/>
       <w:r>
         <w:rPr>
           <w:rFonts w:ascii="Courier New" w:hAnsi="Courier New" w:cs="Courier New"/>
@@ -4544,7 +3962,6 @@
         </w:rPr>
         <w:t>libname</w:t>
       </w:r>
-      <w:proofErr w:type="spellEnd"/>
       <w:r>
         <w:t>.</w:t>
       </w:r>
@@ -4566,7 +3983,6 @@
         </w:rPr>
         <w:t>test/</w:t>
       </w:r>
-      <w:proofErr w:type="spellStart"/>
       <w:r>
         <w:rPr>
           <w:rFonts w:ascii="Courier New" w:hAnsi="Courier New" w:cs="Courier New"/>
@@ -4574,7 +3990,6 @@
         </w:rPr>
         <w:t>libname</w:t>
       </w:r>
-      <w:proofErr w:type="spellEnd"/>
       <w:r>
         <w:t>.</w:t>
       </w:r>
@@ -4639,16 +4054,8 @@
         <w:rPr>
           <w:rFonts w:ascii="Courier New" w:hAnsi="Courier New" w:cs="Courier New"/>
         </w:rPr>
-        <w:t>docs/</w:t>
-      </w:r>
-      <w:proofErr w:type="spellStart"/>
-      <w:r>
-        <w:rPr>
-          <w:rFonts w:ascii="Courier New" w:hAnsi="Courier New" w:cs="Courier New"/>
-        </w:rPr>
-        <w:t>mann</w:t>
-      </w:r>
-      <w:proofErr w:type="spellEnd"/>
+        <w:t>docs/mann</w:t>
+      </w:r>
       <w:r>
         <w:t xml:space="preserve"> as needed.</w:t>
       </w:r>
@@ -4694,14 +4101,12 @@
       <w:r>
         <w:t xml:space="preserve"> using </w:t>
       </w:r>
-      <w:proofErr w:type="spellStart"/>
       <w:r>
         <w:rPr>
           <w:rFonts w:ascii="Courier New" w:hAnsi="Courier New" w:cs="Courier New"/>
         </w:rPr>
         <w:t>kite.tcl</w:t>
       </w:r>
-      <w:proofErr w:type="spellEnd"/>
       <w:r>
         <w:t>, as described in Section 3.2.</w:t>
       </w:r>
@@ -4723,12 +4128,12 @@
       <w:pPr>
         <w:pStyle w:val="Heading4"/>
       </w:pPr>
-      <w:bookmarkStart w:id="19" w:name="_Toc305829872"/>
+      <w:bookmarkStart w:id="39" w:name="_Toc305829872"/>
       <w:r>
         <w:lastRenderedPageBreak/>
         <w:t>Fixing a bug in kite(1)</w:t>
       </w:r>
-      <w:bookmarkEnd w:id="19"/>
+      <w:bookmarkEnd w:id="39"/>
     </w:p>
     <w:p>
       <w:pPr>
@@ -4757,16 +4162,8 @@
         <w:rPr>
           <w:rFonts w:ascii="Courier New" w:hAnsi="Courier New" w:cs="Courier New"/>
         </w:rPr>
-        <w:t>lib/</w:t>
-      </w:r>
-      <w:proofErr w:type="spellStart"/>
-      <w:r>
-        <w:rPr>
-          <w:rFonts w:ascii="Courier New" w:hAnsi="Courier New" w:cs="Courier New"/>
-        </w:rPr>
-        <w:t>app_kite</w:t>
-      </w:r>
-      <w:proofErr w:type="spellEnd"/>
+        <w:t>lib/app_kite</w:t>
+      </w:r>
       <w:r>
         <w:t>.</w:t>
       </w:r>
@@ -4794,14 +4191,12 @@
       <w:r>
         <w:t xml:space="preserve">Verify that it works by running </w:t>
       </w:r>
-      <w:proofErr w:type="spellStart"/>
       <w:r>
         <w:rPr>
           <w:rFonts w:ascii="Courier New" w:hAnsi="Courier New" w:cs="Courier New"/>
         </w:rPr>
         <w:t>kite.tcl</w:t>
       </w:r>
-      <w:proofErr w:type="spellEnd"/>
       <w:r>
         <w:t>.</w:t>
       </w:r>
@@ -4817,14 +4212,12 @@
       <w:r>
         <w:t xml:space="preserve">When all looks good, build and install kite using </w:t>
       </w:r>
-      <w:proofErr w:type="spellStart"/>
       <w:r>
         <w:rPr>
           <w:rFonts w:ascii="Courier New" w:hAnsi="Courier New" w:cs="Courier New"/>
         </w:rPr>
         <w:t>kite.tcl</w:t>
       </w:r>
-      <w:proofErr w:type="spellEnd"/>
       <w:r>
         <w:t>, as described in Section 3.2.</w:t>
       </w:r>
@@ -4846,14 +4239,14 @@
       <w:pPr>
         <w:pStyle w:val="Heading3"/>
       </w:pPr>
-      <w:bookmarkStart w:id="20" w:name="_Toc305829873"/>
+      <w:bookmarkStart w:id="40" w:name="_Toc305829873"/>
       <w:r>
         <w:t>Changes to</w:t>
       </w:r>
       <w:r>
         <w:t xml:space="preserve"> a Mars library package</w:t>
       </w:r>
-      <w:bookmarkEnd w:id="20"/>
+      <w:bookmarkEnd w:id="40"/>
     </w:p>
     <w:p/>
     <w:p>
@@ -4873,7 +4266,6 @@
         </w:rPr>
         <w:t>lib/</w:t>
       </w:r>
-      <w:proofErr w:type="spellStart"/>
       <w:r>
         <w:rPr>
           <w:rFonts w:ascii="Courier New" w:hAnsi="Courier New" w:cs="Courier New"/>
@@ -4881,7 +4273,6 @@
         </w:rPr>
         <w:t>libname</w:t>
       </w:r>
-      <w:proofErr w:type="spellEnd"/>
       <w:r>
         <w:t>.</w:t>
       </w:r>
@@ -4903,7 +4294,6 @@
         </w:rPr>
         <w:t>test/</w:t>
       </w:r>
-      <w:proofErr w:type="spellStart"/>
       <w:r>
         <w:rPr>
           <w:rFonts w:ascii="Courier New" w:hAnsi="Courier New" w:cs="Courier New"/>
@@ -4911,7 +4301,6 @@
         </w:rPr>
         <w:t>libname</w:t>
       </w:r>
-      <w:proofErr w:type="spellEnd"/>
       <w:r>
         <w:t>.</w:t>
       </w:r>
@@ -4976,16 +4365,8 @@
         <w:rPr>
           <w:rFonts w:ascii="Courier New" w:hAnsi="Courier New" w:cs="Courier New"/>
         </w:rPr>
-        <w:t>docs/</w:t>
-      </w:r>
-      <w:proofErr w:type="spellStart"/>
-      <w:r>
-        <w:rPr>
-          <w:rFonts w:ascii="Courier New" w:hAnsi="Courier New" w:cs="Courier New"/>
-        </w:rPr>
-        <w:t>mann</w:t>
-      </w:r>
-      <w:proofErr w:type="spellEnd"/>
+        <w:t>docs/mann</w:t>
+      </w:r>
       <w:r>
         <w:t xml:space="preserve"> as needed.</w:t>
       </w:r>
@@ -5028,14 +4409,12 @@
       <w:r>
         <w:t xml:space="preserve"> using </w:t>
       </w:r>
-      <w:proofErr w:type="spellStart"/>
       <w:r>
         <w:rPr>
           <w:rFonts w:ascii="Courier New" w:hAnsi="Courier New" w:cs="Courier New"/>
         </w:rPr>
         <w:t>kite.tcl</w:t>
       </w:r>
-      <w:proofErr w:type="spellEnd"/>
       <w:r>
         <w:t>, as described in Section 3.3.</w:t>
       </w:r>
@@ -5056,21 +4435,21 @@
       <w:pPr>
         <w:pStyle w:val="Heading3"/>
       </w:pPr>
-      <w:bookmarkStart w:id="21" w:name="_Toc305829874"/>
+      <w:bookmarkStart w:id="41" w:name="_Toc305829874"/>
       <w:r>
         <w:t>Changes to Athena</w:t>
       </w:r>
-      <w:bookmarkEnd w:id="21"/>
+      <w:bookmarkEnd w:id="41"/>
     </w:p>
     <w:p>
       <w:pPr>
         <w:pStyle w:val="Heading4"/>
       </w:pPr>
-      <w:bookmarkStart w:id="22" w:name="_Toc305829875"/>
+      <w:bookmarkStart w:id="42" w:name="_Toc305829875"/>
       <w:r>
         <w:t>Fixing a bug in a library module</w:t>
       </w:r>
-      <w:bookmarkEnd w:id="22"/>
+      <w:bookmarkEnd w:id="42"/>
     </w:p>
     <w:p>
       <w:pPr>
@@ -5089,7 +4468,6 @@
         </w:rPr>
         <w:t>lib/</w:t>
       </w:r>
-      <w:proofErr w:type="spellStart"/>
       <w:r>
         <w:rPr>
           <w:rFonts w:ascii="Courier New" w:hAnsi="Courier New" w:cs="Courier New"/>
@@ -5097,7 +4475,6 @@
         </w:rPr>
         <w:t>libname</w:t>
       </w:r>
-      <w:proofErr w:type="spellEnd"/>
       <w:r>
         <w:t>.</w:t>
       </w:r>
@@ -5119,7 +4496,6 @@
         </w:rPr>
         <w:t>test/</w:t>
       </w:r>
-      <w:proofErr w:type="spellStart"/>
       <w:r>
         <w:rPr>
           <w:rFonts w:ascii="Courier New" w:hAnsi="Courier New" w:cs="Courier New"/>
@@ -5127,7 +4503,6 @@
         </w:rPr>
         <w:t>libname</w:t>
       </w:r>
-      <w:proofErr w:type="spellEnd"/>
       <w:r>
         <w:t>.</w:t>
       </w:r>
@@ -5192,16 +4567,8 @@
         <w:rPr>
           <w:rFonts w:ascii="Courier New" w:hAnsi="Courier New" w:cs="Courier New"/>
         </w:rPr>
-        <w:t>docs/</w:t>
-      </w:r>
-      <w:proofErr w:type="spellStart"/>
-      <w:r>
-        <w:rPr>
-          <w:rFonts w:ascii="Courier New" w:hAnsi="Courier New" w:cs="Courier New"/>
-        </w:rPr>
-        <w:t>mann</w:t>
-      </w:r>
-      <w:proofErr w:type="spellEnd"/>
+        <w:t>docs/mann</w:t>
+      </w:r>
       <w:r>
         <w:t xml:space="preserve"> as needed.</w:t>
       </w:r>
@@ -5252,11 +4619,11 @@
       <w:pPr>
         <w:pStyle w:val="Heading4"/>
       </w:pPr>
-      <w:bookmarkStart w:id="23" w:name="_Toc305829876"/>
+      <w:bookmarkStart w:id="43" w:name="_Toc305829876"/>
       <w:r>
         <w:t>Fixing a bug in an application</w:t>
       </w:r>
-      <w:bookmarkEnd w:id="23"/>
+      <w:bookmarkEnd w:id="43"/>
     </w:p>
     <w:p>
       <w:pPr>
@@ -5291,14 +4658,7 @@
         <w:rPr>
           <w:rFonts w:ascii="Courier New" w:hAnsi="Courier New" w:cs="Courier New"/>
         </w:rPr>
-        <w:t>lib/</w:t>
-      </w:r>
-      <w:proofErr w:type="spellStart"/>
-      <w:r>
-        <w:rPr>
-          <w:rFonts w:ascii="Courier New" w:hAnsi="Courier New" w:cs="Courier New"/>
-        </w:rPr>
-        <w:t>app_</w:t>
+        <w:t>lib/app_</w:t>
       </w:r>
       <w:r>
         <w:rPr>
@@ -5307,7 +4667,6 @@
         </w:rPr>
         <w:t>appname</w:t>
       </w:r>
-      <w:proofErr w:type="spellEnd"/>
       <w:r>
         <w:t>.</w:t>
       </w:r>
@@ -5375,12 +4734,12 @@
       <w:pPr>
         <w:pStyle w:val="Heading2"/>
       </w:pPr>
-      <w:bookmarkStart w:id="24" w:name="_Toc305829877"/>
+      <w:bookmarkStart w:id="44" w:name="_Toc305829877"/>
       <w:r>
         <w:lastRenderedPageBreak/>
         <w:t>Writing Software Mods</w:t>
       </w:r>
-      <w:bookmarkEnd w:id="24"/>
+      <w:bookmarkEnd w:id="44"/>
     </w:p>
     <w:p>
       <w:r>
@@ -5401,47 +4760,23 @@
       <w:r>
         <w:t xml:space="preserve">Mod files target particular TCL packages.  Thus, if a bug is found in Athena’s </w:t>
       </w:r>
-      <w:proofErr w:type="spellStart"/>
       <w:r>
         <w:rPr>
           <w:b/>
         </w:rPr>
-        <w:t>projectlib</w:t>
-      </w:r>
-      <w:proofErr w:type="spellEnd"/>
+        <w:t>projectlib(n)</w:t>
+      </w:r>
+      <w:r>
+        <w:t xml:space="preserve"> package the mod must target package “projectlib”.  Then, the mod wil</w:t>
+      </w:r>
+      <w:r>
+        <w:t xml:space="preserve">l be automatically picked up by any Athena application (e.g., the Workbench or Arachne) that uses </w:t>
+      </w:r>
       <w:r>
         <w:rPr>
           <w:b/>
         </w:rPr>
-        <w:t>(n)</w:t>
-      </w:r>
-      <w:r>
-        <w:t xml:space="preserve"> package the mod must target package “</w:t>
-      </w:r>
-      <w:proofErr w:type="spellStart"/>
-      <w:r>
-        <w:t>projectlib</w:t>
-      </w:r>
-      <w:proofErr w:type="spellEnd"/>
-      <w:r>
-        <w:t>”.  Then, the mod wil</w:t>
-      </w:r>
-      <w:r>
-        <w:t xml:space="preserve">l be automatically picked up by any Athena application (e.g., the Workbench or Arachne) that uses </w:t>
-      </w:r>
-      <w:proofErr w:type="spellStart"/>
-      <w:r>
-        <w:rPr>
-          <w:b/>
-        </w:rPr>
-        <w:t>projectlib</w:t>
-      </w:r>
-      <w:proofErr w:type="spellEnd"/>
-      <w:r>
-        <w:rPr>
-          <w:b/>
-        </w:rPr>
-        <w:t>(n)</w:t>
+        <w:t>projectlib(n)</w:t>
       </w:r>
       <w:r>
         <w:t>.</w:t>
@@ -5644,31 +4979,7 @@
         </w:numPr>
       </w:pPr>
       <w:r>
-        <w:t xml:space="preserve">Locate the routine that needs to be changed.  It might be a TCL </w:t>
-      </w:r>
-      <w:proofErr w:type="spellStart"/>
-      <w:r>
-        <w:t>proc</w:t>
-      </w:r>
-      <w:proofErr w:type="spellEnd"/>
-      <w:r>
-        <w:t xml:space="preserve">, Snit method or </w:t>
-      </w:r>
-      <w:proofErr w:type="spellStart"/>
-      <w:r>
-        <w:t>typemethod</w:t>
-      </w:r>
-      <w:proofErr w:type="spellEnd"/>
-      <w:r>
-        <w:t xml:space="preserve">, or </w:t>
-      </w:r>
-      <w:proofErr w:type="spellStart"/>
-      <w:r>
-        <w:t>TclOO</w:t>
-      </w:r>
-      <w:proofErr w:type="spellEnd"/>
-      <w:r>
-        <w:t xml:space="preserve"> method.</w:t>
+        <w:t>Locate the routine that needs to be changed.  It might be a TCL proc, Snit method or typemethod, or TclOO method.</w:t>
       </w:r>
     </w:p>
     <w:p>
@@ -5704,15 +5015,7 @@
         </w:numPr>
       </w:pPr>
       <w:r>
-        <w:t xml:space="preserve">Methods and </w:t>
-      </w:r>
-      <w:proofErr w:type="spellStart"/>
-      <w:r>
-        <w:t>typemethods</w:t>
-      </w:r>
-      <w:proofErr w:type="spellEnd"/>
-      <w:r>
-        <w:t xml:space="preserve"> require more work; see below.</w:t>
+        <w:t>Methods and typemethods require more work; see below.</w:t>
       </w:r>
     </w:p>
     <w:p>
@@ -5736,23 +5039,7 @@
     <w:p/>
     <w:p>
       <w:r>
-        <w:t xml:space="preserve">Object methods and </w:t>
-      </w:r>
-      <w:proofErr w:type="spellStart"/>
-      <w:r>
-        <w:t>typemethods</w:t>
-      </w:r>
-      <w:proofErr w:type="spellEnd"/>
-      <w:r>
-        <w:t xml:space="preserve"> are defined in the context of a particular Snit type or </w:t>
-      </w:r>
-      <w:proofErr w:type="spellStart"/>
-      <w:r>
-        <w:t>TclOO</w:t>
-      </w:r>
-      <w:proofErr w:type="spellEnd"/>
-      <w:r>
-        <w:t xml:space="preserve"> class definition; the definition a method in the source code usually looks like this:</w:t>
+        <w:t>Object methods and typemethods are defined in the context of a particular Snit type or TclOO class definition; the definition a method in the source code usually looks like this:</w:t>
       </w:r>
     </w:p>
     <w:p/>
@@ -5769,35 +5056,13 @@
         <w:rPr>
           <w:rFonts w:ascii="Courier New" w:hAnsi="Courier New" w:cs="Courier New"/>
         </w:rPr>
-        <w:t xml:space="preserve">method </w:t>
-      </w:r>
-      <w:proofErr w:type="spellStart"/>
-      <w:r>
-        <w:rPr>
-          <w:rFonts w:ascii="Courier New" w:hAnsi="Courier New" w:cs="Courier New"/>
-        </w:rPr>
-        <w:t>somecode</w:t>
-      </w:r>
-      <w:proofErr w:type="spellEnd"/>
-      <w:r>
-        <w:rPr>
-          <w:rFonts w:ascii="Courier New" w:hAnsi="Courier New" w:cs="Courier New"/>
-        </w:rPr>
-        <w:t xml:space="preserve"> {a b c} { … }</w:t>
-      </w:r>
-    </w:p>
-    <w:p/>
-    <w:p>
-      <w:r>
-        <w:t xml:space="preserve">If you copy this into the mod as is, you will get an error when the mod is loaded: TCL doesn’t know the type or class to which the method belongs.  Instead, you need to use the appropriate syntax for defining a single method outside of a type or class definition, per the Snit and </w:t>
-      </w:r>
-      <w:proofErr w:type="spellStart"/>
-      <w:r>
-        <w:t>TclOO</w:t>
-      </w:r>
-      <w:proofErr w:type="spellEnd"/>
-      <w:r>
-        <w:t xml:space="preserve"> </w:t>
+        <w:t>method somecode {a b c} { … }</w:t>
+      </w:r>
+    </w:p>
+    <w:p/>
+    <w:p>
+      <w:r>
+        <w:t xml:space="preserve">If you copy this into the mod as is, you will get an error when the mod is loaded: TCL doesn’t know the type or class to which the method belongs.  Instead, you need to use the appropriate syntax for defining a single method outside of a type or class definition, per the Snit and TclOO </w:t>
       </w:r>
       <w:r>
         <w:lastRenderedPageBreak/>
@@ -5815,42 +5080,14 @@
         <w:rPr>
           <w:rFonts w:ascii="Courier New" w:hAnsi="Courier New" w:cs="Courier New"/>
         </w:rPr>
-        <w:t xml:space="preserve">    snit::method </w:t>
-      </w:r>
-      <w:proofErr w:type="spellStart"/>
-      <w:r>
-        <w:rPr>
-          <w:rFonts w:ascii="Courier New" w:hAnsi="Courier New" w:cs="Courier New"/>
-        </w:rPr>
-        <w:t>mytype</w:t>
-      </w:r>
-      <w:proofErr w:type="spellEnd"/>
-      <w:r>
-        <w:rPr>
-          <w:rFonts w:ascii="Courier New" w:hAnsi="Courier New" w:cs="Courier New"/>
-        </w:rPr>
-        <w:t xml:space="preserve"> </w:t>
-      </w:r>
-      <w:proofErr w:type="spellStart"/>
-      <w:r>
-        <w:rPr>
-          <w:rFonts w:ascii="Courier New" w:hAnsi="Courier New" w:cs="Courier New"/>
-        </w:rPr>
-        <w:t>somecode</w:t>
-      </w:r>
-      <w:proofErr w:type="spellEnd"/>
-      <w:r>
-        <w:rPr>
-          <w:rFonts w:ascii="Courier New" w:hAnsi="Courier New" w:cs="Courier New"/>
-        </w:rPr>
-        <w:t xml:space="preserve"> {a b c} { … }</w:t>
+        <w:t xml:space="preserve">    snit::method mytype somecode {a b c} { … }</w:t>
       </w:r>
     </w:p>
     <w:p/>
     <w:p/>
     <w:sectPr>
-      <w:headerReference w:type="default" r:id="rId15"/>
-      <w:footerReference w:type="default" r:id="rId16"/>
+      <w:headerReference w:type="default" r:id="rId14"/>
+      <w:footerReference w:type="default" r:id="rId15"/>
       <w:pgSz w:w="12240" w:h="15840" w:code="1"/>
       <w:pgMar w:top="1080" w:right="1440" w:bottom="1080" w:left="1080" w:header="720" w:footer="720" w:gutter="0"/>
       <w:cols w:space="720"/>
@@ -5861,7 +5098,7 @@
 </file>
 
 <file path=word/endnotes.xml><?xml version="1.0" encoding="utf-8"?>
-<w:endnotes xmlns:wpc="http://schemas.microsoft.com/office/word/2010/wordprocessingCanvas" xmlns:mo="http://schemas.microsoft.com/office/mac/office/2008/main" xmlns:mc="http://schemas.openxmlformats.org/markup-compatibility/2006" xmlns:mv="urn:schemas-microsoft-com:mac:vml" xmlns:o="urn:schemas-microsoft-com:office:office" xmlns:r="http://schemas.openxmlformats.org/officeDocument/2006/relationships" xmlns:m="http://schemas.openxmlformats.org/officeDocument/2006/math" xmlns:v="urn:schemas-microsoft-com:vml" xmlns:wp14="http://schemas.microsoft.com/office/word/2010/wordprocessingDrawing" xmlns:wp="http://schemas.openxmlformats.org/drawingml/2006/wordprocessingDrawing" xmlns:w10="urn:schemas-microsoft-com:office:word" xmlns:w="http://schemas.openxmlformats.org/wordprocessingml/2006/main" xmlns:w14="http://schemas.microsoft.com/office/word/2010/wordml" xmlns:wpg="http://schemas.microsoft.com/office/word/2010/wordprocessingGroup" xmlns:wpi="http://schemas.microsoft.com/office/word/2010/wordprocessingInk" xmlns:wne="http://schemas.microsoft.com/office/word/2006/wordml" xmlns:wps="http://schemas.microsoft.com/office/word/2010/wordprocessingShape" mc:Ignorable="w14 wp14">
+<w:endnotes xmlns:wpc="http://schemas.microsoft.com/office/word/2010/wordprocessingCanvas" xmlns:cx="http://schemas.microsoft.com/office/drawing/2014/chartex" xmlns:cx1="http://schemas.microsoft.com/office/drawing/2015/9/8/chartex" xmlns:mc="http://schemas.openxmlformats.org/markup-compatibility/2006" xmlns:o="urn:schemas-microsoft-com:office:office" xmlns:r="http://schemas.openxmlformats.org/officeDocument/2006/relationships" xmlns:m="http://schemas.openxmlformats.org/officeDocument/2006/math" xmlns:v="urn:schemas-microsoft-com:vml" xmlns:wp14="http://schemas.microsoft.com/office/word/2010/wordprocessingDrawing" xmlns:wp="http://schemas.openxmlformats.org/drawingml/2006/wordprocessingDrawing" xmlns:w10="urn:schemas-microsoft-com:office:word" xmlns:w="http://schemas.openxmlformats.org/wordprocessingml/2006/main" xmlns:w14="http://schemas.microsoft.com/office/word/2010/wordml" xmlns:w15="http://schemas.microsoft.com/office/word/2012/wordml" xmlns:w16se="http://schemas.microsoft.com/office/word/2015/wordml/symex" xmlns:wpg="http://schemas.microsoft.com/office/word/2010/wordprocessingGroup" xmlns:wpi="http://schemas.microsoft.com/office/word/2010/wordprocessingInk" xmlns:wne="http://schemas.microsoft.com/office/word/2006/wordml" xmlns:wps="http://schemas.microsoft.com/office/word/2010/wordprocessingShape" mc:Ignorable="w14 w15 w16se wp14">
   <w:endnote w:type="separator" w:id="-1">
     <w:p>
       <w:r>
@@ -5884,7 +5121,7 @@
 </file>
 
 <file path=word/footer1.xml><?xml version="1.0" encoding="utf-8"?>
-<w:ftr xmlns:wpc="http://schemas.microsoft.com/office/word/2010/wordprocessingCanvas" xmlns:mo="http://schemas.microsoft.com/office/mac/office/2008/main" xmlns:mc="http://schemas.openxmlformats.org/markup-compatibility/2006" xmlns:mv="urn:schemas-microsoft-com:mac:vml" xmlns:o="urn:schemas-microsoft-com:office:office" xmlns:r="http://schemas.openxmlformats.org/officeDocument/2006/relationships" xmlns:m="http://schemas.openxmlformats.org/officeDocument/2006/math" xmlns:v="urn:schemas-microsoft-com:vml" xmlns:wp14="http://schemas.microsoft.com/office/word/2010/wordprocessingDrawing" xmlns:wp="http://schemas.openxmlformats.org/drawingml/2006/wordprocessingDrawing" xmlns:w10="urn:schemas-microsoft-com:office:word" xmlns:w="http://schemas.openxmlformats.org/wordprocessingml/2006/main" xmlns:w14="http://schemas.microsoft.com/office/word/2010/wordml" xmlns:wpg="http://schemas.microsoft.com/office/word/2010/wordprocessingGroup" xmlns:wpi="http://schemas.microsoft.com/office/word/2010/wordprocessingInk" xmlns:wne="http://schemas.microsoft.com/office/word/2006/wordml" xmlns:wps="http://schemas.microsoft.com/office/word/2010/wordprocessingShape" mc:Ignorable="w14 wp14">
+<w:ftr xmlns:wpc="http://schemas.microsoft.com/office/word/2010/wordprocessingCanvas" xmlns:cx="http://schemas.microsoft.com/office/drawing/2014/chartex" xmlns:cx1="http://schemas.microsoft.com/office/drawing/2015/9/8/chartex" xmlns:mc="http://schemas.openxmlformats.org/markup-compatibility/2006" xmlns:o="urn:schemas-microsoft-com:office:office" xmlns:r="http://schemas.openxmlformats.org/officeDocument/2006/relationships" xmlns:m="http://schemas.openxmlformats.org/officeDocument/2006/math" xmlns:v="urn:schemas-microsoft-com:vml" xmlns:wp14="http://schemas.microsoft.com/office/word/2010/wordprocessingDrawing" xmlns:wp="http://schemas.openxmlformats.org/drawingml/2006/wordprocessingDrawing" xmlns:w10="urn:schemas-microsoft-com:office:word" xmlns:w="http://schemas.openxmlformats.org/wordprocessingml/2006/main" xmlns:w14="http://schemas.microsoft.com/office/word/2010/wordml" xmlns:w15="http://schemas.microsoft.com/office/word/2012/wordml" xmlns:w16se="http://schemas.microsoft.com/office/word/2015/wordml/symex" xmlns:wpg="http://schemas.microsoft.com/office/word/2010/wordprocessingGroup" xmlns:wpi="http://schemas.microsoft.com/office/word/2010/wordprocessingInk" xmlns:wne="http://schemas.microsoft.com/office/word/2006/wordml" xmlns:wps="http://schemas.microsoft.com/office/word/2010/wordprocessingShape" mc:Ignorable="w14 w15 w16se wp14">
   <w:p>
     <w:pPr>
       <w:pStyle w:val="Header"/>
@@ -5919,7 +5156,7 @@
         <w:rStyle w:val="PageNumber"/>
         <w:noProof/>
       </w:rPr>
-      <w:t>2</w:t>
+      <w:t>11</w:t>
     </w:r>
     <w:r>
       <w:rPr>
@@ -5934,7 +5171,7 @@
 </file>
 
 <file path=word/footnotes.xml><?xml version="1.0" encoding="utf-8"?>
-<w:footnotes xmlns:wpc="http://schemas.microsoft.com/office/word/2010/wordprocessingCanvas" xmlns:mo="http://schemas.microsoft.com/office/mac/office/2008/main" xmlns:mc="http://schemas.openxmlformats.org/markup-compatibility/2006" xmlns:mv="urn:schemas-microsoft-com:mac:vml" xmlns:o="urn:schemas-microsoft-com:office:office" xmlns:r="http://schemas.openxmlformats.org/officeDocument/2006/relationships" xmlns:m="http://schemas.openxmlformats.org/officeDocument/2006/math" xmlns:v="urn:schemas-microsoft-com:vml" xmlns:wp14="http://schemas.microsoft.com/office/word/2010/wordprocessingDrawing" xmlns:wp="http://schemas.openxmlformats.org/drawingml/2006/wordprocessingDrawing" xmlns:w10="urn:schemas-microsoft-com:office:word" xmlns:w="http://schemas.openxmlformats.org/wordprocessingml/2006/main" xmlns:w14="http://schemas.microsoft.com/office/word/2010/wordml" xmlns:wpg="http://schemas.microsoft.com/office/word/2010/wordprocessingGroup" xmlns:wpi="http://schemas.microsoft.com/office/word/2010/wordprocessingInk" xmlns:wne="http://schemas.microsoft.com/office/word/2006/wordml" xmlns:wps="http://schemas.microsoft.com/office/word/2010/wordprocessingShape" mc:Ignorable="w14 wp14">
+<w:footnotes xmlns:wpc="http://schemas.microsoft.com/office/word/2010/wordprocessingCanvas" xmlns:cx="http://schemas.microsoft.com/office/drawing/2014/chartex" xmlns:cx1="http://schemas.microsoft.com/office/drawing/2015/9/8/chartex" xmlns:mc="http://schemas.openxmlformats.org/markup-compatibility/2006" xmlns:o="urn:schemas-microsoft-com:office:office" xmlns:r="http://schemas.openxmlformats.org/officeDocument/2006/relationships" xmlns:m="http://schemas.openxmlformats.org/officeDocument/2006/math" xmlns:v="urn:schemas-microsoft-com:vml" xmlns:wp14="http://schemas.microsoft.com/office/word/2010/wordprocessingDrawing" xmlns:wp="http://schemas.openxmlformats.org/drawingml/2006/wordprocessingDrawing" xmlns:w10="urn:schemas-microsoft-com:office:word" xmlns:w="http://schemas.openxmlformats.org/wordprocessingml/2006/main" xmlns:w14="http://schemas.microsoft.com/office/word/2010/wordml" xmlns:w15="http://schemas.microsoft.com/office/word/2012/wordml" xmlns:w16se="http://schemas.microsoft.com/office/word/2015/wordml/symex" xmlns:wpg="http://schemas.microsoft.com/office/word/2010/wordprocessingGroup" xmlns:wpi="http://schemas.microsoft.com/office/word/2010/wordprocessingInk" xmlns:wne="http://schemas.microsoft.com/office/word/2006/wordml" xmlns:wps="http://schemas.microsoft.com/office/word/2010/wordprocessingShape" mc:Ignorable="w14 w15 w16se wp14">
   <w:footnote w:type="separator" w:id="-1">
     <w:p>
       <w:r>
@@ -5965,15 +5202,7 @@
         <w:footnoteRef/>
       </w:r>
       <w:r>
-        <w:t xml:space="preserve"> Don’t bother pointing your browser at this address; it is accessed using tools included with </w:t>
-      </w:r>
-      <w:proofErr w:type="spellStart"/>
-      <w:r>
-        <w:t>ActiveTcl</w:t>
-      </w:r>
-      <w:proofErr w:type="spellEnd"/>
-      <w:r>
-        <w:t>.</w:t>
+        <w:t xml:space="preserve"> Don’t bother pointing your browser at this address; it is accessed using tools included with ActiveTcl.</w:t>
       </w:r>
     </w:p>
   </w:footnote>
@@ -5989,15 +5218,7 @@
         <w:footnoteRef/>
       </w:r>
       <w:r>
-        <w:t xml:space="preserve"> Reusable </w:t>
-      </w:r>
-      <w:proofErr w:type="spellStart"/>
-      <w:r>
-        <w:t>Tcl</w:t>
-      </w:r>
-      <w:proofErr w:type="spellEnd"/>
-      <w:r>
-        <w:t xml:space="preserve"> libraries are called “packages”.</w:t>
+        <w:t xml:space="preserve"> Reusable Tcl libraries are called “packages”.</w:t>
       </w:r>
     </w:p>
   </w:footnote>
@@ -6022,15 +5243,7 @@
         <w:t>bash</w:t>
       </w:r>
       <w:r>
-        <w:t xml:space="preserve"> shell and of the </w:t>
-      </w:r>
-      <w:proofErr w:type="spellStart"/>
-      <w:r>
-        <w:t>Git</w:t>
-      </w:r>
-      <w:proofErr w:type="spellEnd"/>
-      <w:r>
-        <w:t xml:space="preserve"> version control system are beyond the scope of this document.</w:t>
+        <w:t xml:space="preserve"> shell and of the Git version control system are beyond the scope of this document.</w:t>
       </w:r>
     </w:p>
   </w:footnote>
@@ -6038,7 +5251,7 @@
 </file>
 
 <file path=word/header1.xml><?xml version="1.0" encoding="utf-8"?>
-<w:hdr xmlns:wpc="http://schemas.microsoft.com/office/word/2010/wordprocessingCanvas" xmlns:mo="http://schemas.microsoft.com/office/mac/office/2008/main" xmlns:mc="http://schemas.openxmlformats.org/markup-compatibility/2006" xmlns:mv="urn:schemas-microsoft-com:mac:vml" xmlns:o="urn:schemas-microsoft-com:office:office" xmlns:r="http://schemas.openxmlformats.org/officeDocument/2006/relationships" xmlns:m="http://schemas.openxmlformats.org/officeDocument/2006/math" xmlns:v="urn:schemas-microsoft-com:vml" xmlns:wp14="http://schemas.microsoft.com/office/word/2010/wordprocessingDrawing" xmlns:wp="http://schemas.openxmlformats.org/drawingml/2006/wordprocessingDrawing" xmlns:w10="urn:schemas-microsoft-com:office:word" xmlns:w="http://schemas.openxmlformats.org/wordprocessingml/2006/main" xmlns:w14="http://schemas.microsoft.com/office/word/2010/wordml" xmlns:wpg="http://schemas.microsoft.com/office/word/2010/wordprocessingGroup" xmlns:wpi="http://schemas.microsoft.com/office/word/2010/wordprocessingInk" xmlns:wne="http://schemas.microsoft.com/office/word/2006/wordml" xmlns:wps="http://schemas.microsoft.com/office/word/2010/wordprocessingShape" mc:Ignorable="w14 wp14">
+<w:hdr xmlns:wpc="http://schemas.microsoft.com/office/word/2010/wordprocessingCanvas" xmlns:cx="http://schemas.microsoft.com/office/drawing/2014/chartex" xmlns:cx1="http://schemas.microsoft.com/office/drawing/2015/9/8/chartex" xmlns:mc="http://schemas.openxmlformats.org/markup-compatibility/2006" xmlns:o="urn:schemas-microsoft-com:office:office" xmlns:r="http://schemas.openxmlformats.org/officeDocument/2006/relationships" xmlns:m="http://schemas.openxmlformats.org/officeDocument/2006/math" xmlns:v="urn:schemas-microsoft-com:vml" xmlns:wp14="http://schemas.microsoft.com/office/word/2010/wordprocessingDrawing" xmlns:wp="http://schemas.openxmlformats.org/drawingml/2006/wordprocessingDrawing" xmlns:w10="urn:schemas-microsoft-com:office:word" xmlns:w="http://schemas.openxmlformats.org/wordprocessingml/2006/main" xmlns:w14="http://schemas.microsoft.com/office/word/2010/wordml" xmlns:w15="http://schemas.microsoft.com/office/word/2012/wordml" xmlns:w16se="http://schemas.microsoft.com/office/word/2015/wordml/symex" xmlns:wpg="http://schemas.microsoft.com/office/word/2010/wordprocessingGroup" xmlns:wpi="http://schemas.microsoft.com/office/word/2010/wordprocessingInk" xmlns:wne="http://schemas.microsoft.com/office/word/2006/wordml" xmlns:wps="http://schemas.microsoft.com/office/word/2010/wordprocessingShape" mc:Ignorable="w14 w15 w16se wp14">
   <w:p>
     <w:pPr>
       <w:pStyle w:val="Header"/>
@@ -6089,8 +5302,8 @@
 </file>
 
 <file path=word/numbering.xml><?xml version="1.0" encoding="utf-8"?>
-<w:numbering xmlns:wpc="http://schemas.microsoft.com/office/word/2010/wordprocessingCanvas" xmlns:mo="http://schemas.microsoft.com/office/mac/office/2008/main" xmlns:mc="http://schemas.openxmlformats.org/markup-compatibility/2006" xmlns:mv="urn:schemas-microsoft-com:mac:vml" xmlns:o="urn:schemas-microsoft-com:office:office" xmlns:r="http://schemas.openxmlformats.org/officeDocument/2006/relationships" xmlns:m="http://schemas.openxmlformats.org/officeDocument/2006/math" xmlns:v="urn:schemas-microsoft-com:vml" xmlns:wp14="http://schemas.microsoft.com/office/word/2010/wordprocessingDrawing" xmlns:wp="http://schemas.openxmlformats.org/drawingml/2006/wordprocessingDrawing" xmlns:w10="urn:schemas-microsoft-com:office:word" xmlns:w="http://schemas.openxmlformats.org/wordprocessingml/2006/main" xmlns:w14="http://schemas.microsoft.com/office/word/2010/wordml" xmlns:wpg="http://schemas.microsoft.com/office/word/2010/wordprocessingGroup" xmlns:wpi="http://schemas.microsoft.com/office/word/2010/wordprocessingInk" xmlns:wne="http://schemas.microsoft.com/office/word/2006/wordml" xmlns:wps="http://schemas.microsoft.com/office/word/2010/wordprocessingShape" mc:Ignorable="w14 wp14">
-  <w:abstractNum w:abstractNumId="0">
+<w:numbering xmlns:wpc="http://schemas.microsoft.com/office/word/2010/wordprocessingCanvas" xmlns:cx="http://schemas.microsoft.com/office/drawing/2014/chartex" xmlns:cx1="http://schemas.microsoft.com/office/drawing/2015/9/8/chartex" xmlns:mc="http://schemas.openxmlformats.org/markup-compatibility/2006" xmlns:o="urn:schemas-microsoft-com:office:office" xmlns:r="http://schemas.openxmlformats.org/officeDocument/2006/relationships" xmlns:m="http://schemas.openxmlformats.org/officeDocument/2006/math" xmlns:v="urn:schemas-microsoft-com:vml" xmlns:wp14="http://schemas.microsoft.com/office/word/2010/wordprocessingDrawing" xmlns:wp="http://schemas.openxmlformats.org/drawingml/2006/wordprocessingDrawing" xmlns:w10="urn:schemas-microsoft-com:office:word" xmlns:w="http://schemas.openxmlformats.org/wordprocessingml/2006/main" xmlns:w14="http://schemas.microsoft.com/office/word/2010/wordml" xmlns:w15="http://schemas.microsoft.com/office/word/2012/wordml" xmlns:w16se="http://schemas.microsoft.com/office/word/2015/wordml/symex" xmlns:wpg="http://schemas.microsoft.com/office/word/2010/wordprocessingGroup" xmlns:wpi="http://schemas.microsoft.com/office/word/2010/wordprocessingInk" xmlns:wne="http://schemas.microsoft.com/office/word/2006/wordml" xmlns:wps="http://schemas.microsoft.com/office/word/2010/wordprocessingShape" mc:Ignorable="w14 w15 w16se wp14">
+  <w:abstractNum w:abstractNumId="0" w15:restartNumberingAfterBreak="0">
     <w:nsid w:val="05500231"/>
     <w:multiLevelType w:val="multilevel"/>
     <w:tmpl w:val="A03227CE"/>
@@ -6234,7 +5447,7 @@
       </w:rPr>
     </w:lvl>
   </w:abstractNum>
-  <w:abstractNum w:abstractNumId="1">
+  <w:abstractNum w:abstractNumId="1" w15:restartNumberingAfterBreak="0">
     <w:nsid w:val="0F6C54A4"/>
     <w:multiLevelType w:val="multilevel"/>
     <w:tmpl w:val="D2861F2A"/>
@@ -6321,7 +5534,7 @@
       </w:pPr>
     </w:lvl>
   </w:abstractNum>
-  <w:abstractNum w:abstractNumId="2">
+  <w:abstractNum w:abstractNumId="2" w15:restartNumberingAfterBreak="0">
     <w:nsid w:val="18AC31E3"/>
     <w:multiLevelType w:val="multilevel"/>
     <w:tmpl w:val="0DC80A00"/>
@@ -6432,7 +5645,7 @@
       </w:rPr>
     </w:lvl>
   </w:abstractNum>
-  <w:abstractNum w:abstractNumId="3">
+  <w:abstractNum w:abstractNumId="3" w15:restartNumberingAfterBreak="0">
     <w:nsid w:val="1A9E5C71"/>
     <w:multiLevelType w:val="multilevel"/>
     <w:tmpl w:val="4C1EAE82"/>
@@ -6543,7 +5756,7 @@
       </w:rPr>
     </w:lvl>
   </w:abstractNum>
-  <w:abstractNum w:abstractNumId="4">
+  <w:abstractNum w:abstractNumId="4" w15:restartNumberingAfterBreak="0">
     <w:nsid w:val="237330DA"/>
     <w:multiLevelType w:val="multilevel"/>
     <w:tmpl w:val="96EE8F36"/>
@@ -6603,7 +5816,7 @@
       <w:lvlJc w:val="left"/>
     </w:lvl>
   </w:abstractNum>
-  <w:abstractNum w:abstractNumId="5">
+  <w:abstractNum w:abstractNumId="5" w15:restartNumberingAfterBreak="0">
     <w:nsid w:val="3231504B"/>
     <w:multiLevelType w:val="hybridMultilevel"/>
     <w:tmpl w:val="DBF87C6E"/>
@@ -6716,7 +5929,7 @@
       </w:rPr>
     </w:lvl>
   </w:abstractNum>
-  <w:abstractNum w:abstractNumId="6">
+  <w:abstractNum w:abstractNumId="6" w15:restartNumberingAfterBreak="0">
     <w:nsid w:val="32814041"/>
     <w:multiLevelType w:val="hybridMultilevel"/>
     <w:tmpl w:val="7BFA8550"/>
@@ -6829,7 +6042,7 @@
       </w:rPr>
     </w:lvl>
   </w:abstractNum>
-  <w:abstractNum w:abstractNumId="7">
+  <w:abstractNum w:abstractNumId="7" w15:restartNumberingAfterBreak="0">
     <w:nsid w:val="3C2C292B"/>
     <w:multiLevelType w:val="hybridMultilevel"/>
     <w:tmpl w:val="FFF86088"/>
@@ -6942,7 +6155,7 @@
       </w:rPr>
     </w:lvl>
   </w:abstractNum>
-  <w:abstractNum w:abstractNumId="8">
+  <w:abstractNum w:abstractNumId="8" w15:restartNumberingAfterBreak="0">
     <w:nsid w:val="3E8A0809"/>
     <w:multiLevelType w:val="multilevel"/>
     <w:tmpl w:val="E9C0F6F0"/>
@@ -7029,7 +6242,7 @@
       </w:pPr>
     </w:lvl>
   </w:abstractNum>
-  <w:abstractNum w:abstractNumId="9">
+  <w:abstractNum w:abstractNumId="9" w15:restartNumberingAfterBreak="0">
     <w:nsid w:val="45E774C4"/>
     <w:multiLevelType w:val="multilevel"/>
     <w:tmpl w:val="D714DB34"/>
@@ -7089,7 +6302,7 @@
       <w:lvlJc w:val="left"/>
     </w:lvl>
   </w:abstractNum>
-  <w:abstractNum w:abstractNumId="10">
+  <w:abstractNum w:abstractNumId="10" w15:restartNumberingAfterBreak="0">
     <w:nsid w:val="479A3516"/>
     <w:multiLevelType w:val="hybridMultilevel"/>
     <w:tmpl w:val="A41E9322"/>
@@ -7202,7 +6415,7 @@
       </w:rPr>
     </w:lvl>
   </w:abstractNum>
-  <w:abstractNum w:abstractNumId="11">
+  <w:abstractNum w:abstractNumId="11" w15:restartNumberingAfterBreak="0">
     <w:nsid w:val="4FD035C3"/>
     <w:multiLevelType w:val="hybridMultilevel"/>
     <w:tmpl w:val="6A76B620"/>
@@ -7315,7 +6528,7 @@
       </w:rPr>
     </w:lvl>
   </w:abstractNum>
-  <w:abstractNum w:abstractNumId="12">
+  <w:abstractNum w:abstractNumId="12" w15:restartNumberingAfterBreak="0">
     <w:nsid w:val="52903288"/>
     <w:multiLevelType w:val="hybridMultilevel"/>
     <w:tmpl w:val="71DC9840"/>
@@ -7428,7 +6641,7 @@
       </w:rPr>
     </w:lvl>
   </w:abstractNum>
-  <w:abstractNum w:abstractNumId="13">
+  <w:abstractNum w:abstractNumId="13" w15:restartNumberingAfterBreak="0">
     <w:nsid w:val="542D77D1"/>
     <w:multiLevelType w:val="hybridMultilevel"/>
     <w:tmpl w:val="D0A27196"/>
@@ -7541,7 +6754,7 @@
       </w:rPr>
     </w:lvl>
   </w:abstractNum>
-  <w:abstractNum w:abstractNumId="14">
+  <w:abstractNum w:abstractNumId="14" w15:restartNumberingAfterBreak="0">
     <w:nsid w:val="5B337E31"/>
     <w:multiLevelType w:val="hybridMultilevel"/>
     <w:tmpl w:val="D550FAF8"/>
@@ -7654,7 +6867,7 @@
       </w:rPr>
     </w:lvl>
   </w:abstractNum>
-  <w:abstractNum w:abstractNumId="15">
+  <w:abstractNum w:abstractNumId="15" w15:restartNumberingAfterBreak="0">
     <w:nsid w:val="670156AF"/>
     <w:multiLevelType w:val="multilevel"/>
     <w:tmpl w:val="0409001F"/>
@@ -7741,7 +6954,7 @@
       </w:pPr>
     </w:lvl>
   </w:abstractNum>
-  <w:abstractNum w:abstractNumId="16">
+  <w:abstractNum w:abstractNumId="16" w15:restartNumberingAfterBreak="0">
     <w:nsid w:val="6AF9320F"/>
     <w:multiLevelType w:val="multilevel"/>
     <w:tmpl w:val="3434338E"/>
@@ -7828,7 +7041,7 @@
       </w:pPr>
     </w:lvl>
   </w:abstractNum>
-  <w:abstractNum w:abstractNumId="17">
+  <w:abstractNum w:abstractNumId="17" w15:restartNumberingAfterBreak="0">
     <w:nsid w:val="6DDA0D09"/>
     <w:multiLevelType w:val="hybridMultilevel"/>
     <w:tmpl w:val="888CC61C"/>
@@ -7941,7 +7154,7 @@
       </w:rPr>
     </w:lvl>
   </w:abstractNum>
-  <w:abstractNum w:abstractNumId="18">
+  <w:abstractNum w:abstractNumId="18" w15:restartNumberingAfterBreak="0">
     <w:nsid w:val="720448E3"/>
     <w:multiLevelType w:val="hybridMultilevel"/>
     <w:tmpl w:val="A64A073A"/>
@@ -8054,7 +7267,7 @@
       </w:rPr>
     </w:lvl>
   </w:abstractNum>
-  <w:abstractNum w:abstractNumId="19">
+  <w:abstractNum w:abstractNumId="19" w15:restartNumberingAfterBreak="0">
     <w:nsid w:val="7D0E6529"/>
     <w:multiLevelType w:val="multilevel"/>
     <w:tmpl w:val="38846A36"/>
@@ -8141,7 +7354,7 @@
       </w:pPr>
     </w:lvl>
   </w:abstractNum>
-  <w:abstractNum w:abstractNumId="20">
+  <w:abstractNum w:abstractNumId="20" w15:restartNumberingAfterBreak="0">
     <w:nsid w:val="7E345981"/>
     <w:multiLevelType w:val="hybridMultilevel"/>
     <w:tmpl w:val="EEBE9E9C"/>
@@ -8351,8 +7564,16 @@
 </w:numbering>
 </file>
 
+<file path=word/people.xml><?xml version="1.0" encoding="utf-8"?>
+<w15:people xmlns:wpc="http://schemas.microsoft.com/office/word/2010/wordprocessingCanvas" xmlns:cx="http://schemas.microsoft.com/office/drawing/2014/chartex" xmlns:cx1="http://schemas.microsoft.com/office/drawing/2015/9/8/chartex" xmlns:mc="http://schemas.openxmlformats.org/markup-compatibility/2006" xmlns:o="urn:schemas-microsoft-com:office:office" xmlns:r="http://schemas.openxmlformats.org/officeDocument/2006/relationships" xmlns:m="http://schemas.openxmlformats.org/officeDocument/2006/math" xmlns:v="urn:schemas-microsoft-com:vml" xmlns:wp14="http://schemas.microsoft.com/office/word/2010/wordprocessingDrawing" xmlns:wp="http://schemas.openxmlformats.org/drawingml/2006/wordprocessingDrawing" xmlns:w10="urn:schemas-microsoft-com:office:word" xmlns:w="http://schemas.openxmlformats.org/wordprocessingml/2006/main" xmlns:w14="http://schemas.microsoft.com/office/word/2010/wordml" xmlns:w15="http://schemas.microsoft.com/office/word/2012/wordml" xmlns:w16se="http://schemas.microsoft.com/office/word/2015/wordml/symex" xmlns:wpg="http://schemas.microsoft.com/office/word/2010/wordprocessingGroup" xmlns:wpi="http://schemas.microsoft.com/office/word/2010/wordprocessingInk" xmlns:wne="http://schemas.microsoft.com/office/word/2006/wordml" xmlns:wps="http://schemas.microsoft.com/office/word/2010/wordprocessingShape" mc:Ignorable="w14 w15 w16se wp14">
+  <w15:person w15:author="Robert Losee">
+    <w15:presenceInfo w15:providerId="Windows Live" w15:userId="e0ec41fad42a92cc"/>
+  </w15:person>
+</w15:people>
+</file>
+
 <file path=word/styles.xml><?xml version="1.0" encoding="utf-8"?>
-<w:styles xmlns:mc="http://schemas.openxmlformats.org/markup-compatibility/2006" xmlns:r="http://schemas.openxmlformats.org/officeDocument/2006/relationships" xmlns:w="http://schemas.openxmlformats.org/wordprocessingml/2006/main" xmlns:w14="http://schemas.microsoft.com/office/word/2010/wordml" mc:Ignorable="w14">
+<w:styles xmlns:mc="http://schemas.openxmlformats.org/markup-compatibility/2006" xmlns:r="http://schemas.openxmlformats.org/officeDocument/2006/relationships" xmlns:w="http://schemas.openxmlformats.org/wordprocessingml/2006/main" xmlns:w14="http://schemas.microsoft.com/office/word/2010/wordml" xmlns:w15="http://schemas.microsoft.com/office/word/2012/wordml" xmlns:w16se="http://schemas.microsoft.com/office/word/2015/wordml/symex" mc:Ignorable="w14 w15 w16se">
   <w:docDefaults>
     <w:rPrDefault>
       <w:rPr>
@@ -8362,147 +7583,369 @@
     </w:rPrDefault>
     <w:pPrDefault/>
   </w:docDefaults>
-  <w:latentStyles w:defLockedState="0" w:defUIPriority="99" w:defSemiHidden="1" w:defUnhideWhenUsed="1" w:defQFormat="0" w:count="276">
-    <w:lsdException w:name="Normal" w:semiHidden="0" w:uiPriority="0" w:unhideWhenUsed="0" w:qFormat="1"/>
-    <w:lsdException w:name="heading 1" w:semiHidden="0" w:uiPriority="0" w:unhideWhenUsed="0" w:qFormat="1"/>
-    <w:lsdException w:name="heading 2" w:semiHidden="0" w:uiPriority="0" w:unhideWhenUsed="0" w:qFormat="1"/>
-    <w:lsdException w:name="heading 3" w:semiHidden="0" w:uiPriority="0" w:unhideWhenUsed="0" w:qFormat="1"/>
-    <w:lsdException w:name="heading 4" w:semiHidden="0" w:uiPriority="0" w:unhideWhenUsed="0" w:qFormat="1"/>
-    <w:lsdException w:name="heading 5" w:semiHidden="0" w:uiPriority="0" w:unhideWhenUsed="0" w:qFormat="1"/>
-    <w:lsdException w:name="heading 6" w:semiHidden="0" w:uiPriority="0" w:unhideWhenUsed="0"/>
-    <w:lsdException w:name="heading 7" w:semiHidden="0" w:uiPriority="0" w:unhideWhenUsed="0"/>
-    <w:lsdException w:name="heading 8" w:semiHidden="0" w:uiPriority="0" w:unhideWhenUsed="0"/>
-    <w:lsdException w:name="heading 9" w:semiHidden="0" w:uiPriority="0" w:unhideWhenUsed="0"/>
-    <w:lsdException w:name="toc 1" w:uiPriority="39"/>
-    <w:lsdException w:name="toc 2" w:uiPriority="39"/>
-    <w:lsdException w:name="toc 3" w:uiPriority="39"/>
-    <w:lsdException w:name="toc 4" w:uiPriority="39"/>
-    <w:lsdException w:name="toc 5" w:uiPriority="39"/>
-    <w:lsdException w:name="toc 6" w:uiPriority="39"/>
-    <w:lsdException w:name="toc 7" w:uiPriority="39"/>
-    <w:lsdException w:name="toc 8" w:uiPriority="39"/>
-    <w:lsdException w:name="toc 9" w:uiPriority="39"/>
-    <w:lsdException w:name="footnote text" w:qFormat="1"/>
-    <w:lsdException w:name="caption" w:uiPriority="0"/>
-    <w:lsdException w:name="page number" w:uiPriority="0"/>
-    <w:lsdException w:name="List" w:uiPriority="0"/>
-    <w:lsdException w:name="Title" w:semiHidden="0" w:uiPriority="0" w:unhideWhenUsed="0"/>
-    <w:lsdException w:name="Default Paragraph Font" w:uiPriority="1"/>
-    <w:lsdException w:name="Subtitle" w:semiHidden="0" w:uiPriority="0" w:unhideWhenUsed="0"/>
-    <w:lsdException w:name="Strong" w:semiHidden="0" w:uiPriority="22" w:unhideWhenUsed="0"/>
-    <w:lsdException w:name="Emphasis" w:semiHidden="0" w:uiPriority="20" w:unhideWhenUsed="0"/>
-    <w:lsdException w:name="Table Grid" w:semiHidden="0" w:uiPriority="0" w:unhideWhenUsed="0"/>
-    <w:lsdException w:name="Placeholder Text" w:unhideWhenUsed="0"/>
-    <w:lsdException w:name="No Spacing" w:uiPriority="1" w:unhideWhenUsed="0" w:qFormat="1"/>
-    <w:lsdException w:name="Light Shading" w:semiHidden="0" w:uiPriority="60" w:unhideWhenUsed="0"/>
-    <w:lsdException w:name="Light List" w:semiHidden="0" w:uiPriority="61" w:unhideWhenUsed="0"/>
-    <w:lsdException w:name="Light Grid" w:semiHidden="0" w:uiPriority="62" w:unhideWhenUsed="0"/>
-    <w:lsdException w:name="Medium Shading 1" w:semiHidden="0" w:uiPriority="63" w:unhideWhenUsed="0"/>
-    <w:lsdException w:name="Medium Shading 2" w:semiHidden="0" w:uiPriority="64" w:unhideWhenUsed="0"/>
-    <w:lsdException w:name="Medium List 1" w:semiHidden="0" w:uiPriority="65" w:unhideWhenUsed="0"/>
-    <w:lsdException w:name="Medium List 2" w:semiHidden="0" w:uiPriority="66" w:unhideWhenUsed="0"/>
-    <w:lsdException w:name="Medium Grid 1" w:semiHidden="0" w:uiPriority="67" w:unhideWhenUsed="0"/>
-    <w:lsdException w:name="Medium Grid 2" w:semiHidden="0" w:uiPriority="68" w:unhideWhenUsed="0"/>
-    <w:lsdException w:name="Medium Grid 3" w:semiHidden="0" w:uiPriority="69" w:unhideWhenUsed="0"/>
-    <w:lsdException w:name="Dark List" w:semiHidden="0" w:uiPriority="70" w:unhideWhenUsed="0"/>
-    <w:lsdException w:name="Colorful Shading" w:semiHidden="0" w:uiPriority="71" w:unhideWhenUsed="0"/>
-    <w:lsdException w:name="Colorful List" w:semiHidden="0" w:uiPriority="72" w:unhideWhenUsed="0"/>
-    <w:lsdException w:name="Colorful Grid" w:semiHidden="0" w:uiPriority="73" w:unhideWhenUsed="0"/>
-    <w:lsdException w:name="Light Shading Accent 1" w:semiHidden="0" w:uiPriority="60" w:unhideWhenUsed="0"/>
-    <w:lsdException w:name="Light List Accent 1" w:semiHidden="0" w:uiPriority="61" w:unhideWhenUsed="0"/>
-    <w:lsdException w:name="Light Grid Accent 1" w:semiHidden="0" w:uiPriority="62" w:unhideWhenUsed="0"/>
-    <w:lsdException w:name="Medium Shading 1 Accent 1" w:semiHidden="0" w:uiPriority="63" w:unhideWhenUsed="0"/>
-    <w:lsdException w:name="Medium Shading 2 Accent 1" w:semiHidden="0" w:uiPriority="64" w:unhideWhenUsed="0"/>
-    <w:lsdException w:name="Medium List 1 Accent 1" w:semiHidden="0" w:uiPriority="65" w:unhideWhenUsed="0"/>
-    <w:lsdException w:name="Revision" w:unhideWhenUsed="0"/>
-    <w:lsdException w:name="List Paragraph" w:semiHidden="0" w:uiPriority="34" w:unhideWhenUsed="0" w:qFormat="1"/>
-    <w:lsdException w:name="Quote" w:semiHidden="0" w:uiPriority="29" w:unhideWhenUsed="0"/>
-    <w:lsdException w:name="Intense Quote" w:semiHidden="0" w:uiPriority="30" w:unhideWhenUsed="0"/>
-    <w:lsdException w:name="Medium List 2 Accent 1" w:semiHidden="0" w:uiPriority="66" w:unhideWhenUsed="0"/>
-    <w:lsdException w:name="Medium Grid 1 Accent 1" w:semiHidden="0" w:uiPriority="67" w:unhideWhenUsed="0"/>
-    <w:lsdException w:name="Medium Grid 2 Accent 1" w:semiHidden="0" w:uiPriority="68" w:unhideWhenUsed="0"/>
-    <w:lsdException w:name="Medium Grid 3 Accent 1" w:semiHidden="0" w:uiPriority="69" w:unhideWhenUsed="0"/>
-    <w:lsdException w:name="Dark List Accent 1" w:semiHidden="0" w:uiPriority="70" w:unhideWhenUsed="0"/>
-    <w:lsdException w:name="Colorful Shading Accent 1" w:semiHidden="0" w:uiPriority="71" w:unhideWhenUsed="0"/>
-    <w:lsdException w:name="Colorful List Accent 1" w:semiHidden="0" w:uiPriority="72" w:unhideWhenUsed="0"/>
-    <w:lsdException w:name="Colorful Grid Accent 1" w:semiHidden="0" w:uiPriority="73" w:unhideWhenUsed="0"/>
-    <w:lsdException w:name="Light Shading Accent 2" w:semiHidden="0" w:uiPriority="60" w:unhideWhenUsed="0"/>
-    <w:lsdException w:name="Light List Accent 2" w:semiHidden="0" w:uiPriority="61" w:unhideWhenUsed="0"/>
-    <w:lsdException w:name="Light Grid Accent 2" w:semiHidden="0" w:uiPriority="62" w:unhideWhenUsed="0"/>
-    <w:lsdException w:name="Medium Shading 1 Accent 2" w:semiHidden="0" w:uiPriority="63" w:unhideWhenUsed="0"/>
-    <w:lsdException w:name="Medium Shading 2 Accent 2" w:semiHidden="0" w:uiPriority="64" w:unhideWhenUsed="0"/>
-    <w:lsdException w:name="Medium List 1 Accent 2" w:semiHidden="0" w:uiPriority="65" w:unhideWhenUsed="0"/>
-    <w:lsdException w:name="Medium List 2 Accent 2" w:semiHidden="0" w:uiPriority="66" w:unhideWhenUsed="0"/>
-    <w:lsdException w:name="Medium Grid 1 Accent 2" w:semiHidden="0" w:uiPriority="67" w:unhideWhenUsed="0"/>
-    <w:lsdException w:name="Medium Grid 2 Accent 2" w:semiHidden="0" w:uiPriority="68" w:unhideWhenUsed="0"/>
-    <w:lsdException w:name="Medium Grid 3 Accent 2" w:semiHidden="0" w:uiPriority="69" w:unhideWhenUsed="0"/>
-    <w:lsdException w:name="Dark List Accent 2" w:semiHidden="0" w:uiPriority="70" w:unhideWhenUsed="0"/>
-    <w:lsdException w:name="Colorful Shading Accent 2" w:semiHidden="0" w:uiPriority="71" w:unhideWhenUsed="0"/>
-    <w:lsdException w:name="Colorful List Accent 2" w:semiHidden="0" w:uiPriority="72" w:unhideWhenUsed="0"/>
-    <w:lsdException w:name="Colorful Grid Accent 2" w:semiHidden="0" w:uiPriority="73" w:unhideWhenUsed="0"/>
-    <w:lsdException w:name="Light Shading Accent 3" w:semiHidden="0" w:uiPriority="60" w:unhideWhenUsed="0"/>
-    <w:lsdException w:name="Light List Accent 3" w:semiHidden="0" w:uiPriority="61" w:unhideWhenUsed="0"/>
-    <w:lsdException w:name="Light Grid Accent 3" w:semiHidden="0" w:uiPriority="62" w:unhideWhenUsed="0"/>
-    <w:lsdException w:name="Medium Shading 1 Accent 3" w:semiHidden="0" w:uiPriority="63" w:unhideWhenUsed="0"/>
-    <w:lsdException w:name="Medium Shading 2 Accent 3" w:semiHidden="0" w:uiPriority="64" w:unhideWhenUsed="0"/>
-    <w:lsdException w:name="Medium List 1 Accent 3" w:semiHidden="0" w:uiPriority="65" w:unhideWhenUsed="0"/>
-    <w:lsdException w:name="Medium List 2 Accent 3" w:semiHidden="0" w:uiPriority="66" w:unhideWhenUsed="0"/>
-    <w:lsdException w:name="Medium Grid 1 Accent 3" w:semiHidden="0" w:uiPriority="67" w:unhideWhenUsed="0"/>
-    <w:lsdException w:name="Medium Grid 2 Accent 3" w:semiHidden="0" w:uiPriority="68" w:unhideWhenUsed="0"/>
-    <w:lsdException w:name="Medium Grid 3 Accent 3" w:semiHidden="0" w:uiPriority="69" w:unhideWhenUsed="0"/>
-    <w:lsdException w:name="Dark List Accent 3" w:semiHidden="0" w:uiPriority="70" w:unhideWhenUsed="0"/>
-    <w:lsdException w:name="Colorful Shading Accent 3" w:semiHidden="0" w:uiPriority="71" w:unhideWhenUsed="0"/>
-    <w:lsdException w:name="Colorful List Accent 3" w:semiHidden="0" w:uiPriority="72" w:unhideWhenUsed="0"/>
-    <w:lsdException w:name="Colorful Grid Accent 3" w:semiHidden="0" w:uiPriority="73" w:unhideWhenUsed="0"/>
-    <w:lsdException w:name="Light Shading Accent 4" w:semiHidden="0" w:uiPriority="60" w:unhideWhenUsed="0"/>
-    <w:lsdException w:name="Light List Accent 4" w:semiHidden="0" w:uiPriority="61" w:unhideWhenUsed="0"/>
-    <w:lsdException w:name="Light Grid Accent 4" w:semiHidden="0" w:uiPriority="62" w:unhideWhenUsed="0"/>
-    <w:lsdException w:name="Medium Shading 1 Accent 4" w:semiHidden="0" w:uiPriority="63" w:unhideWhenUsed="0"/>
-    <w:lsdException w:name="Medium Shading 2 Accent 4" w:semiHidden="0" w:uiPriority="64" w:unhideWhenUsed="0"/>
-    <w:lsdException w:name="Medium List 1 Accent 4" w:semiHidden="0" w:uiPriority="65" w:unhideWhenUsed="0"/>
-    <w:lsdException w:name="Medium List 2 Accent 4" w:semiHidden="0" w:uiPriority="66" w:unhideWhenUsed="0"/>
-    <w:lsdException w:name="Medium Grid 1 Accent 4" w:semiHidden="0" w:uiPriority="67" w:unhideWhenUsed="0"/>
-    <w:lsdException w:name="Medium Grid 2 Accent 4" w:semiHidden="0" w:uiPriority="68" w:unhideWhenUsed="0"/>
-    <w:lsdException w:name="Medium Grid 3 Accent 4" w:semiHidden="0" w:uiPriority="69" w:unhideWhenUsed="0"/>
-    <w:lsdException w:name="Dark List Accent 4" w:semiHidden="0" w:uiPriority="70" w:unhideWhenUsed="0"/>
-    <w:lsdException w:name="Colorful Shading Accent 4" w:semiHidden="0" w:uiPriority="71" w:unhideWhenUsed="0"/>
-    <w:lsdException w:name="Colorful List Accent 4" w:semiHidden="0" w:uiPriority="72" w:unhideWhenUsed="0"/>
-    <w:lsdException w:name="Colorful Grid Accent 4" w:semiHidden="0" w:uiPriority="73" w:unhideWhenUsed="0"/>
-    <w:lsdException w:name="Light Shading Accent 5" w:semiHidden="0" w:uiPriority="60" w:unhideWhenUsed="0"/>
-    <w:lsdException w:name="Light List Accent 5" w:semiHidden="0" w:uiPriority="61" w:unhideWhenUsed="0"/>
-    <w:lsdException w:name="Light Grid Accent 5" w:semiHidden="0" w:uiPriority="62" w:unhideWhenUsed="0"/>
-    <w:lsdException w:name="Medium Shading 1 Accent 5" w:semiHidden="0" w:uiPriority="63" w:unhideWhenUsed="0"/>
-    <w:lsdException w:name="Medium Shading 2 Accent 5" w:semiHidden="0" w:uiPriority="64" w:unhideWhenUsed="0"/>
-    <w:lsdException w:name="Medium List 1 Accent 5" w:semiHidden="0" w:uiPriority="65" w:unhideWhenUsed="0"/>
-    <w:lsdException w:name="Medium List 2 Accent 5" w:semiHidden="0" w:uiPriority="66" w:unhideWhenUsed="0"/>
-    <w:lsdException w:name="Medium Grid 1 Accent 5" w:semiHidden="0" w:uiPriority="67" w:unhideWhenUsed="0"/>
-    <w:lsdException w:name="Medium Grid 2 Accent 5" w:semiHidden="0" w:uiPriority="68" w:unhideWhenUsed="0"/>
-    <w:lsdException w:name="Medium Grid 3 Accent 5" w:semiHidden="0" w:uiPriority="69" w:unhideWhenUsed="0"/>
-    <w:lsdException w:name="Dark List Accent 5" w:semiHidden="0" w:uiPriority="70" w:unhideWhenUsed="0"/>
-    <w:lsdException w:name="Colorful Shading Accent 5" w:semiHidden="0" w:uiPriority="71" w:unhideWhenUsed="0"/>
-    <w:lsdException w:name="Colorful List Accent 5" w:semiHidden="0" w:uiPriority="72" w:unhideWhenUsed="0"/>
-    <w:lsdException w:name="Colorful Grid Accent 5" w:semiHidden="0" w:uiPriority="73" w:unhideWhenUsed="0"/>
-    <w:lsdException w:name="Light Shading Accent 6" w:semiHidden="0" w:uiPriority="60" w:unhideWhenUsed="0"/>
-    <w:lsdException w:name="Light List Accent 6" w:semiHidden="0" w:uiPriority="61" w:unhideWhenUsed="0"/>
-    <w:lsdException w:name="Light Grid Accent 6" w:semiHidden="0" w:uiPriority="62" w:unhideWhenUsed="0"/>
-    <w:lsdException w:name="Medium Shading 1 Accent 6" w:semiHidden="0" w:uiPriority="63" w:unhideWhenUsed="0"/>
-    <w:lsdException w:name="Medium Shading 2 Accent 6" w:semiHidden="0" w:uiPriority="64" w:unhideWhenUsed="0"/>
-    <w:lsdException w:name="Medium List 1 Accent 6" w:semiHidden="0" w:uiPriority="65" w:unhideWhenUsed="0"/>
-    <w:lsdException w:name="Medium List 2 Accent 6" w:semiHidden="0" w:uiPriority="66" w:unhideWhenUsed="0"/>
-    <w:lsdException w:name="Medium Grid 1 Accent 6" w:semiHidden="0" w:uiPriority="67" w:unhideWhenUsed="0"/>
-    <w:lsdException w:name="Medium Grid 2 Accent 6" w:semiHidden="0" w:uiPriority="68" w:unhideWhenUsed="0"/>
-    <w:lsdException w:name="Medium Grid 3 Accent 6" w:semiHidden="0" w:uiPriority="69" w:unhideWhenUsed="0"/>
-    <w:lsdException w:name="Dark List Accent 6" w:semiHidden="0" w:uiPriority="70" w:unhideWhenUsed="0"/>
-    <w:lsdException w:name="Colorful Shading Accent 6" w:semiHidden="0" w:uiPriority="71" w:unhideWhenUsed="0"/>
-    <w:lsdException w:name="Colorful List Accent 6" w:semiHidden="0" w:uiPriority="72" w:unhideWhenUsed="0"/>
-    <w:lsdException w:name="Colorful Grid Accent 6" w:semiHidden="0" w:uiPriority="73" w:unhideWhenUsed="0"/>
-    <w:lsdException w:name="Subtle Emphasis" w:semiHidden="0" w:uiPriority="19" w:unhideWhenUsed="0"/>
-    <w:lsdException w:name="Intense Emphasis" w:semiHidden="0" w:uiPriority="21" w:unhideWhenUsed="0"/>
-    <w:lsdException w:name="Subtle Reference" w:semiHidden="0" w:uiPriority="31" w:unhideWhenUsed="0"/>
-    <w:lsdException w:name="Intense Reference" w:semiHidden="0" w:uiPriority="32" w:unhideWhenUsed="0"/>
-    <w:lsdException w:name="Book Title" w:semiHidden="0" w:uiPriority="33" w:unhideWhenUsed="0"/>
-    <w:lsdException w:name="Bibliography" w:uiPriority="37"/>
-    <w:lsdException w:name="TOC Heading" w:uiPriority="39" w:qFormat="1"/>
+  <w:latentStyles w:defLockedState="0" w:defUIPriority="99" w:defSemiHidden="0" w:defUnhideWhenUsed="0" w:defQFormat="0" w:count="371">
+    <w:lsdException w:name="Normal" w:uiPriority="0" w:qFormat="1"/>
+    <w:lsdException w:name="heading 1" w:uiPriority="0" w:qFormat="1"/>
+    <w:lsdException w:name="heading 2" w:uiPriority="0" w:qFormat="1"/>
+    <w:lsdException w:name="heading 3" w:uiPriority="0" w:qFormat="1"/>
+    <w:lsdException w:name="heading 4" w:uiPriority="0" w:qFormat="1"/>
+    <w:lsdException w:name="heading 5" w:uiPriority="0" w:qFormat="1"/>
+    <w:lsdException w:name="heading 6" w:uiPriority="0"/>
+    <w:lsdException w:name="heading 7" w:uiPriority="0"/>
+    <w:lsdException w:name="heading 8" w:uiPriority="0"/>
+    <w:lsdException w:name="heading 9" w:uiPriority="0"/>
+    <w:lsdException w:name="index 1" w:semiHidden="1" w:unhideWhenUsed="1"/>
+    <w:lsdException w:name="index 2" w:semiHidden="1" w:unhideWhenUsed="1"/>
+    <w:lsdException w:name="index 3" w:semiHidden="1" w:unhideWhenUsed="1"/>
+    <w:lsdException w:name="index 4" w:semiHidden="1" w:unhideWhenUsed="1"/>
+    <w:lsdException w:name="index 5" w:semiHidden="1" w:unhideWhenUsed="1"/>
+    <w:lsdException w:name="index 6" w:semiHidden="1" w:unhideWhenUsed="1"/>
+    <w:lsdException w:name="index 7" w:semiHidden="1" w:unhideWhenUsed="1"/>
+    <w:lsdException w:name="index 8" w:semiHidden="1" w:unhideWhenUsed="1"/>
+    <w:lsdException w:name="index 9" w:semiHidden="1" w:unhideWhenUsed="1"/>
+    <w:lsdException w:name="toc 1" w:semiHidden="1" w:uiPriority="39" w:unhideWhenUsed="1"/>
+    <w:lsdException w:name="toc 2" w:semiHidden="1" w:uiPriority="39" w:unhideWhenUsed="1"/>
+    <w:lsdException w:name="toc 3" w:semiHidden="1" w:uiPriority="39" w:unhideWhenUsed="1"/>
+    <w:lsdException w:name="toc 4" w:semiHidden="1" w:uiPriority="39" w:unhideWhenUsed="1"/>
+    <w:lsdException w:name="toc 5" w:semiHidden="1" w:uiPriority="39" w:unhideWhenUsed="1"/>
+    <w:lsdException w:name="toc 6" w:semiHidden="1" w:uiPriority="39" w:unhideWhenUsed="1"/>
+    <w:lsdException w:name="toc 7" w:semiHidden="1" w:uiPriority="39" w:unhideWhenUsed="1"/>
+    <w:lsdException w:name="toc 8" w:semiHidden="1" w:uiPriority="39" w:unhideWhenUsed="1"/>
+    <w:lsdException w:name="toc 9" w:semiHidden="1" w:uiPriority="39" w:unhideWhenUsed="1"/>
+    <w:lsdException w:name="Normal Indent" w:semiHidden="1" w:unhideWhenUsed="1"/>
+    <w:lsdException w:name="footnote text" w:semiHidden="1" w:unhideWhenUsed="1" w:qFormat="1"/>
+    <w:lsdException w:name="annotation text" w:semiHidden="1" w:unhideWhenUsed="1"/>
+    <w:lsdException w:name="header" w:semiHidden="1" w:unhideWhenUsed="1"/>
+    <w:lsdException w:name="footer" w:semiHidden="1" w:unhideWhenUsed="1"/>
+    <w:lsdException w:name="index heading" w:semiHidden="1" w:unhideWhenUsed="1"/>
+    <w:lsdException w:name="caption" w:semiHidden="1" w:uiPriority="0" w:unhideWhenUsed="1"/>
+    <w:lsdException w:name="table of figures" w:semiHidden="1" w:unhideWhenUsed="1"/>
+    <w:lsdException w:name="envelope address" w:semiHidden="1" w:unhideWhenUsed="1"/>
+    <w:lsdException w:name="envelope return" w:semiHidden="1" w:unhideWhenUsed="1"/>
+    <w:lsdException w:name="footnote reference" w:semiHidden="1" w:unhideWhenUsed="1"/>
+    <w:lsdException w:name="annotation reference" w:semiHidden="1" w:unhideWhenUsed="1"/>
+    <w:lsdException w:name="line number" w:semiHidden="1" w:unhideWhenUsed="1"/>
+    <w:lsdException w:name="page number" w:semiHidden="1" w:uiPriority="0" w:unhideWhenUsed="1"/>
+    <w:lsdException w:name="endnote reference" w:semiHidden="1" w:unhideWhenUsed="1"/>
+    <w:lsdException w:name="endnote text" w:semiHidden="1" w:unhideWhenUsed="1"/>
+    <w:lsdException w:name="table of authorities" w:semiHidden="1" w:unhideWhenUsed="1"/>
+    <w:lsdException w:name="macro" w:semiHidden="1" w:unhideWhenUsed="1"/>
+    <w:lsdException w:name="toa heading" w:semiHidden="1" w:unhideWhenUsed="1"/>
+    <w:lsdException w:name="List" w:semiHidden="1" w:uiPriority="0" w:unhideWhenUsed="1"/>
+    <w:lsdException w:name="List Bullet" w:semiHidden="1" w:unhideWhenUsed="1"/>
+    <w:lsdException w:name="List Number" w:semiHidden="1" w:unhideWhenUsed="1"/>
+    <w:lsdException w:name="List 2" w:semiHidden="1" w:unhideWhenUsed="1"/>
+    <w:lsdException w:name="List 3" w:semiHidden="1" w:unhideWhenUsed="1"/>
+    <w:lsdException w:name="List 4" w:semiHidden="1" w:unhideWhenUsed="1"/>
+    <w:lsdException w:name="List 5" w:semiHidden="1" w:unhideWhenUsed="1"/>
+    <w:lsdException w:name="List Bullet 2" w:semiHidden="1" w:unhideWhenUsed="1"/>
+    <w:lsdException w:name="List Bullet 3" w:semiHidden="1" w:unhideWhenUsed="1"/>
+    <w:lsdException w:name="List Bullet 4" w:semiHidden="1" w:unhideWhenUsed="1"/>
+    <w:lsdException w:name="List Bullet 5" w:semiHidden="1" w:unhideWhenUsed="1"/>
+    <w:lsdException w:name="List Number 2" w:semiHidden="1" w:unhideWhenUsed="1"/>
+    <w:lsdException w:name="List Number 3" w:semiHidden="1" w:unhideWhenUsed="1"/>
+    <w:lsdException w:name="List Number 4" w:semiHidden="1" w:unhideWhenUsed="1"/>
+    <w:lsdException w:name="List Number 5" w:semiHidden="1" w:unhideWhenUsed="1"/>
+    <w:lsdException w:name="Title" w:uiPriority="0"/>
+    <w:lsdException w:name="Closing" w:semiHidden="1" w:unhideWhenUsed="1"/>
+    <w:lsdException w:name="Signature" w:semiHidden="1" w:unhideWhenUsed="1"/>
+    <w:lsdException w:name="Default Paragraph Font" w:semiHidden="1" w:uiPriority="1" w:unhideWhenUsed="1"/>
+    <w:lsdException w:name="Body Text" w:semiHidden="1" w:unhideWhenUsed="1"/>
+    <w:lsdException w:name="Body Text Indent" w:semiHidden="1" w:unhideWhenUsed="1"/>
+    <w:lsdException w:name="List Continue" w:semiHidden="1" w:unhideWhenUsed="1"/>
+    <w:lsdException w:name="List Continue 2" w:semiHidden="1" w:unhideWhenUsed="1"/>
+    <w:lsdException w:name="List Continue 3" w:semiHidden="1" w:unhideWhenUsed="1"/>
+    <w:lsdException w:name="List Continue 4" w:semiHidden="1" w:unhideWhenUsed="1"/>
+    <w:lsdException w:name="List Continue 5" w:semiHidden="1" w:unhideWhenUsed="1"/>
+    <w:lsdException w:name="Message Header" w:semiHidden="1" w:unhideWhenUsed="1"/>
+    <w:lsdException w:name="Subtitle" w:uiPriority="0"/>
+    <w:lsdException w:name="Salutation" w:semiHidden="1" w:unhideWhenUsed="1"/>
+    <w:lsdException w:name="Date" w:semiHidden="1" w:unhideWhenUsed="1"/>
+    <w:lsdException w:name="Body Text First Indent" w:semiHidden="1" w:unhideWhenUsed="1"/>
+    <w:lsdException w:name="Body Text First Indent 2" w:semiHidden="1" w:unhideWhenUsed="1"/>
+    <w:lsdException w:name="Note Heading" w:semiHidden="1" w:unhideWhenUsed="1"/>
+    <w:lsdException w:name="Body Text 2" w:semiHidden="1" w:unhideWhenUsed="1"/>
+    <w:lsdException w:name="Body Text 3" w:semiHidden="1" w:unhideWhenUsed="1"/>
+    <w:lsdException w:name="Body Text Indent 2" w:semiHidden="1" w:unhideWhenUsed="1"/>
+    <w:lsdException w:name="Body Text Indent 3" w:semiHidden="1" w:unhideWhenUsed="1"/>
+    <w:lsdException w:name="Block Text" w:semiHidden="1" w:unhideWhenUsed="1"/>
+    <w:lsdException w:name="Hyperlink" w:semiHidden="1" w:unhideWhenUsed="1"/>
+    <w:lsdException w:name="FollowedHyperlink" w:semiHidden="1" w:unhideWhenUsed="1"/>
+    <w:lsdException w:name="Strong" w:uiPriority="22"/>
+    <w:lsdException w:name="Emphasis" w:uiPriority="20"/>
+    <w:lsdException w:name="Document Map" w:semiHidden="1" w:unhideWhenUsed="1"/>
+    <w:lsdException w:name="Plain Text" w:semiHidden="1" w:unhideWhenUsed="1"/>
+    <w:lsdException w:name="E-mail Signature" w:semiHidden="1" w:unhideWhenUsed="1"/>
+    <w:lsdException w:name="HTML Top of Form" w:semiHidden="1" w:unhideWhenUsed="1"/>
+    <w:lsdException w:name="HTML Bottom of Form" w:semiHidden="1" w:unhideWhenUsed="1"/>
+    <w:lsdException w:name="Normal (Web)" w:semiHidden="1" w:unhideWhenUsed="1"/>
+    <w:lsdException w:name="HTML Acronym" w:semiHidden="1" w:unhideWhenUsed="1"/>
+    <w:lsdException w:name="HTML Address" w:semiHidden="1" w:unhideWhenUsed="1"/>
+    <w:lsdException w:name="HTML Cite" w:semiHidden="1" w:unhideWhenUsed="1"/>
+    <w:lsdException w:name="HTML Code" w:semiHidden="1" w:unhideWhenUsed="1"/>
+    <w:lsdException w:name="HTML Definition" w:semiHidden="1" w:unhideWhenUsed="1"/>
+    <w:lsdException w:name="HTML Keyboard" w:semiHidden="1" w:unhideWhenUsed="1"/>
+    <w:lsdException w:name="HTML Preformatted" w:semiHidden="1" w:unhideWhenUsed="1"/>
+    <w:lsdException w:name="HTML Sample" w:semiHidden="1" w:unhideWhenUsed="1"/>
+    <w:lsdException w:name="HTML Typewriter" w:semiHidden="1" w:unhideWhenUsed="1"/>
+    <w:lsdException w:name="HTML Variable" w:semiHidden="1" w:unhideWhenUsed="1"/>
+    <w:lsdException w:name="Normal Table" w:semiHidden="1" w:unhideWhenUsed="1"/>
+    <w:lsdException w:name="annotation subject" w:semiHidden="1" w:unhideWhenUsed="1"/>
+    <w:lsdException w:name="No List" w:semiHidden="1" w:unhideWhenUsed="1"/>
+    <w:lsdException w:name="Outline List 1" w:semiHidden="1" w:unhideWhenUsed="1"/>
+    <w:lsdException w:name="Outline List 2" w:semiHidden="1" w:unhideWhenUsed="1"/>
+    <w:lsdException w:name="Outline List 3" w:semiHidden="1" w:unhideWhenUsed="1"/>
+    <w:lsdException w:name="Table Simple 1" w:semiHidden="1" w:unhideWhenUsed="1"/>
+    <w:lsdException w:name="Table Simple 2" w:semiHidden="1" w:unhideWhenUsed="1"/>
+    <w:lsdException w:name="Table Simple 3" w:semiHidden="1" w:unhideWhenUsed="1"/>
+    <w:lsdException w:name="Table Classic 1" w:semiHidden="1" w:unhideWhenUsed="1"/>
+    <w:lsdException w:name="Table Classic 2" w:semiHidden="1" w:unhideWhenUsed="1"/>
+    <w:lsdException w:name="Table Classic 3" w:semiHidden="1" w:unhideWhenUsed="1"/>
+    <w:lsdException w:name="Table Classic 4" w:semiHidden="1" w:unhideWhenUsed="1"/>
+    <w:lsdException w:name="Table Colorful 1" w:semiHidden="1" w:unhideWhenUsed="1"/>
+    <w:lsdException w:name="Table Colorful 2" w:semiHidden="1" w:unhideWhenUsed="1"/>
+    <w:lsdException w:name="Table Colorful 3" w:semiHidden="1" w:unhideWhenUsed="1"/>
+    <w:lsdException w:name="Table Columns 1" w:semiHidden="1" w:unhideWhenUsed="1"/>
+    <w:lsdException w:name="Table Columns 2" w:semiHidden="1" w:unhideWhenUsed="1"/>
+    <w:lsdException w:name="Table Columns 3" w:semiHidden="1" w:unhideWhenUsed="1"/>
+    <w:lsdException w:name="Table Columns 4" w:semiHidden="1" w:unhideWhenUsed="1"/>
+    <w:lsdException w:name="Table Columns 5" w:semiHidden="1" w:unhideWhenUsed="1"/>
+    <w:lsdException w:name="Table Grid 1" w:semiHidden="1" w:unhideWhenUsed="1"/>
+    <w:lsdException w:name="Table Grid 2" w:semiHidden="1" w:unhideWhenUsed="1"/>
+    <w:lsdException w:name="Table Grid 3" w:semiHidden="1" w:unhideWhenUsed="1"/>
+    <w:lsdException w:name="Table Grid 4" w:semiHidden="1" w:unhideWhenUsed="1"/>
+    <w:lsdException w:name="Table Grid 5" w:semiHidden="1" w:unhideWhenUsed="1"/>
+    <w:lsdException w:name="Table Grid 6" w:semiHidden="1" w:unhideWhenUsed="1"/>
+    <w:lsdException w:name="Table Grid 7" w:semiHidden="1" w:unhideWhenUsed="1"/>
+    <w:lsdException w:name="Table Grid 8" w:semiHidden="1" w:unhideWhenUsed="1"/>
+    <w:lsdException w:name="Table List 1" w:semiHidden="1" w:unhideWhenUsed="1"/>
+    <w:lsdException w:name="Table List 2" w:semiHidden="1" w:unhideWhenUsed="1"/>
+    <w:lsdException w:name="Table List 3" w:semiHidden="1" w:unhideWhenUsed="1"/>
+    <w:lsdException w:name="Table List 4" w:semiHidden="1" w:unhideWhenUsed="1"/>
+    <w:lsdException w:name="Table List 5" w:semiHidden="1" w:unhideWhenUsed="1"/>
+    <w:lsdException w:name="Table List 6" w:semiHidden="1" w:unhideWhenUsed="1"/>
+    <w:lsdException w:name="Table List 7" w:semiHidden="1" w:unhideWhenUsed="1"/>
+    <w:lsdException w:name="Table List 8" w:semiHidden="1" w:unhideWhenUsed="1"/>
+    <w:lsdException w:name="Table 3D effects 1" w:semiHidden="1" w:unhideWhenUsed="1"/>
+    <w:lsdException w:name="Table 3D effects 2" w:semiHidden="1" w:unhideWhenUsed="1"/>
+    <w:lsdException w:name="Table 3D effects 3" w:semiHidden="1" w:unhideWhenUsed="1"/>
+    <w:lsdException w:name="Table Contemporary" w:semiHidden="1" w:unhideWhenUsed="1"/>
+    <w:lsdException w:name="Table Elegant" w:semiHidden="1" w:unhideWhenUsed="1"/>
+    <w:lsdException w:name="Table Professional" w:semiHidden="1" w:unhideWhenUsed="1"/>
+    <w:lsdException w:name="Table Subtle 1" w:semiHidden="1" w:unhideWhenUsed="1"/>
+    <w:lsdException w:name="Table Subtle 2" w:semiHidden="1" w:unhideWhenUsed="1"/>
+    <w:lsdException w:name="Table Web 1" w:semiHidden="1" w:unhideWhenUsed="1"/>
+    <w:lsdException w:name="Table Web 2" w:semiHidden="1" w:unhideWhenUsed="1"/>
+    <w:lsdException w:name="Table Web 3" w:semiHidden="1" w:unhideWhenUsed="1"/>
+    <w:lsdException w:name="Balloon Text" w:semiHidden="1" w:unhideWhenUsed="1"/>
+    <w:lsdException w:name="Table Grid" w:uiPriority="0"/>
+    <w:lsdException w:name="Table Theme" w:semiHidden="1" w:unhideWhenUsed="1"/>
+    <w:lsdException w:name="Placeholder Text" w:semiHidden="1"/>
+    <w:lsdException w:name="No Spacing" w:uiPriority="1" w:qFormat="1"/>
+    <w:lsdException w:name="Light Shading" w:uiPriority="60"/>
+    <w:lsdException w:name="Light List" w:uiPriority="61"/>
+    <w:lsdException w:name="Light Grid" w:uiPriority="62"/>
+    <w:lsdException w:name="Medium Shading 1" w:uiPriority="63"/>
+    <w:lsdException w:name="Medium Shading 2" w:uiPriority="64"/>
+    <w:lsdException w:name="Medium List 1" w:uiPriority="65"/>
+    <w:lsdException w:name="Medium List 2" w:uiPriority="66"/>
+    <w:lsdException w:name="Medium Grid 1" w:uiPriority="67"/>
+    <w:lsdException w:name="Medium Grid 2" w:uiPriority="68"/>
+    <w:lsdException w:name="Medium Grid 3" w:uiPriority="69"/>
+    <w:lsdException w:name="Dark List" w:uiPriority="70"/>
+    <w:lsdException w:name="Colorful Shading" w:uiPriority="71"/>
+    <w:lsdException w:name="Colorful List" w:uiPriority="72"/>
+    <w:lsdException w:name="Colorful Grid" w:uiPriority="73"/>
+    <w:lsdException w:name="Light Shading Accent 1" w:uiPriority="60"/>
+    <w:lsdException w:name="Light List Accent 1" w:uiPriority="61"/>
+    <w:lsdException w:name="Light Grid Accent 1" w:uiPriority="62"/>
+    <w:lsdException w:name="Medium Shading 1 Accent 1" w:uiPriority="63"/>
+    <w:lsdException w:name="Medium Shading 2 Accent 1" w:uiPriority="64"/>
+    <w:lsdException w:name="Medium List 1 Accent 1" w:uiPriority="65"/>
+    <w:lsdException w:name="Revision" w:semiHidden="1"/>
+    <w:lsdException w:name="List Paragraph" w:uiPriority="34" w:qFormat="1"/>
+    <w:lsdException w:name="Quote" w:uiPriority="29"/>
+    <w:lsdException w:name="Intense Quote" w:uiPriority="30"/>
+    <w:lsdException w:name="Medium List 2 Accent 1" w:uiPriority="66"/>
+    <w:lsdException w:name="Medium Grid 1 Accent 1" w:uiPriority="67"/>
+    <w:lsdException w:name="Medium Grid 2 Accent 1" w:uiPriority="68"/>
+    <w:lsdException w:name="Medium Grid 3 Accent 1" w:uiPriority="69"/>
+    <w:lsdException w:name="Dark List Accent 1" w:uiPriority="70"/>
+    <w:lsdException w:name="Colorful Shading Accent 1" w:uiPriority="71"/>
+    <w:lsdException w:name="Colorful List Accent 1" w:uiPriority="72"/>
+    <w:lsdException w:name="Colorful Grid Accent 1" w:uiPriority="73"/>
+    <w:lsdException w:name="Light Shading Accent 2" w:uiPriority="60"/>
+    <w:lsdException w:name="Light List Accent 2" w:uiPriority="61"/>
+    <w:lsdException w:name="Light Grid Accent 2" w:uiPriority="62"/>
+    <w:lsdException w:name="Medium Shading 1 Accent 2" w:uiPriority="63"/>
+    <w:lsdException w:name="Medium Shading 2 Accent 2" w:uiPriority="64"/>
+    <w:lsdException w:name="Medium List 1 Accent 2" w:uiPriority="65"/>
+    <w:lsdException w:name="Medium List 2 Accent 2" w:uiPriority="66"/>
+    <w:lsdException w:name="Medium Grid 1 Accent 2" w:uiPriority="67"/>
+    <w:lsdException w:name="Medium Grid 2 Accent 2" w:uiPriority="68"/>
+    <w:lsdException w:name="Medium Grid 3 Accent 2" w:uiPriority="69"/>
+    <w:lsdException w:name="Dark List Accent 2" w:uiPriority="70"/>
+    <w:lsdException w:name="Colorful Shading Accent 2" w:uiPriority="71"/>
+    <w:lsdException w:name="Colorful List Accent 2" w:uiPriority="72"/>
+    <w:lsdException w:name="Colorful Grid Accent 2" w:uiPriority="73"/>
+    <w:lsdException w:name="Light Shading Accent 3" w:uiPriority="60"/>
+    <w:lsdException w:name="Light List Accent 3" w:uiPriority="61"/>
+    <w:lsdException w:name="Light Grid Accent 3" w:uiPriority="62"/>
+    <w:lsdException w:name="Medium Shading 1 Accent 3" w:uiPriority="63"/>
+    <w:lsdException w:name="Medium Shading 2 Accent 3" w:uiPriority="64"/>
+    <w:lsdException w:name="Medium List 1 Accent 3" w:uiPriority="65"/>
+    <w:lsdException w:name="Medium List 2 Accent 3" w:uiPriority="66"/>
+    <w:lsdException w:name="Medium Grid 1 Accent 3" w:uiPriority="67"/>
+    <w:lsdException w:name="Medium Grid 2 Accent 3" w:uiPriority="68"/>
+    <w:lsdException w:name="Medium Grid 3 Accent 3" w:uiPriority="69"/>
+    <w:lsdException w:name="Dark List Accent 3" w:uiPriority="70"/>
+    <w:lsdException w:name="Colorful Shading Accent 3" w:uiPriority="71"/>
+    <w:lsdException w:name="Colorful List Accent 3" w:uiPriority="72"/>
+    <w:lsdException w:name="Colorful Grid Accent 3" w:uiPriority="73"/>
+    <w:lsdException w:name="Light Shading Accent 4" w:uiPriority="60"/>
+    <w:lsdException w:name="Light List Accent 4" w:uiPriority="61"/>
+    <w:lsdException w:name="Light Grid Accent 4" w:uiPriority="62"/>
+    <w:lsdException w:name="Medium Shading 1 Accent 4" w:uiPriority="63"/>
+    <w:lsdException w:name="Medium Shading 2 Accent 4" w:uiPriority="64"/>
+    <w:lsdException w:name="Medium List 1 Accent 4" w:uiPriority="65"/>
+    <w:lsdException w:name="Medium List 2 Accent 4" w:uiPriority="66"/>
+    <w:lsdException w:name="Medium Grid 1 Accent 4" w:uiPriority="67"/>
+    <w:lsdException w:name="Medium Grid 2 Accent 4" w:uiPriority="68"/>
+    <w:lsdException w:name="Medium Grid 3 Accent 4" w:uiPriority="69"/>
+    <w:lsdException w:name="Dark List Accent 4" w:uiPriority="70"/>
+    <w:lsdException w:name="Colorful Shading Accent 4" w:uiPriority="71"/>
+    <w:lsdException w:name="Colorful List Accent 4" w:uiPriority="72"/>
+    <w:lsdException w:name="Colorful Grid Accent 4" w:uiPriority="73"/>
+    <w:lsdException w:name="Light Shading Accent 5" w:uiPriority="60"/>
+    <w:lsdException w:name="Light List Accent 5" w:uiPriority="61"/>
+    <w:lsdException w:name="Light Grid Accent 5" w:uiPriority="62"/>
+    <w:lsdException w:name="Medium Shading 1 Accent 5" w:uiPriority="63"/>
+    <w:lsdException w:name="Medium Shading 2 Accent 5" w:uiPriority="64"/>
+    <w:lsdException w:name="Medium List 1 Accent 5" w:uiPriority="65"/>
+    <w:lsdException w:name="Medium List 2 Accent 5" w:uiPriority="66"/>
+    <w:lsdException w:name="Medium Grid 1 Accent 5" w:uiPriority="67"/>
+    <w:lsdException w:name="Medium Grid 2 Accent 5" w:uiPriority="68"/>
+    <w:lsdException w:name="Medium Grid 3 Accent 5" w:uiPriority="69"/>
+    <w:lsdException w:name="Dark List Accent 5" w:uiPriority="70"/>
+    <w:lsdException w:name="Colorful Shading Accent 5" w:uiPriority="71"/>
+    <w:lsdException w:name="Colorful List Accent 5" w:uiPriority="72"/>
+    <w:lsdException w:name="Colorful Grid Accent 5" w:uiPriority="73"/>
+    <w:lsdException w:name="Light Shading Accent 6" w:uiPriority="60"/>
+    <w:lsdException w:name="Light List Accent 6" w:uiPriority="61"/>
+    <w:lsdException w:name="Light Grid Accent 6" w:uiPriority="62"/>
+    <w:lsdException w:name="Medium Shading 1 Accent 6" w:uiPriority="63"/>
+    <w:lsdException w:name="Medium Shading 2 Accent 6" w:uiPriority="64"/>
+    <w:lsdException w:name="Medium List 1 Accent 6" w:uiPriority="65"/>
+    <w:lsdException w:name="Medium List 2 Accent 6" w:uiPriority="66"/>
+    <w:lsdException w:name="Medium Grid 1 Accent 6" w:uiPriority="67"/>
+    <w:lsdException w:name="Medium Grid 2 Accent 6" w:uiPriority="68"/>
+    <w:lsdException w:name="Medium Grid 3 Accent 6" w:uiPriority="69"/>
+    <w:lsdException w:name="Dark List Accent 6" w:uiPriority="70"/>
+    <w:lsdException w:name="Colorful Shading Accent 6" w:uiPriority="71"/>
+    <w:lsdException w:name="Colorful List Accent 6" w:uiPriority="72"/>
+    <w:lsdException w:name="Colorful Grid Accent 6" w:uiPriority="73"/>
+    <w:lsdException w:name="Subtle Emphasis" w:uiPriority="19"/>
+    <w:lsdException w:name="Intense Emphasis" w:uiPriority="21"/>
+    <w:lsdException w:name="Subtle Reference" w:uiPriority="31"/>
+    <w:lsdException w:name="Intense Reference" w:uiPriority="32"/>
+    <w:lsdException w:name="Book Title" w:uiPriority="33"/>
+    <w:lsdException w:name="Bibliography" w:semiHidden="1" w:uiPriority="37" w:unhideWhenUsed="1"/>
+    <w:lsdException w:name="TOC Heading" w:semiHidden="1" w:uiPriority="39" w:unhideWhenUsed="1" w:qFormat="1"/>
+    <w:lsdException w:name="Grid Table 4" w:uiPriority="49"/>
+    <w:lsdException w:name="Grid Table 5 Dark" w:uiPriority="50"/>
+    <w:lsdException w:name="Grid Table 6 Colorful" w:uiPriority="51"/>
+    <w:lsdException w:name="Grid Table 7 Colorful" w:uiPriority="52"/>
+    <w:lsdException w:name="Grid Table 1 Light Accent 1" w:uiPriority="46"/>
+    <w:lsdException w:name="Grid Table 2 Accent 1" w:uiPriority="47"/>
+    <w:lsdException w:name="Grid Table 3 Accent 1" w:uiPriority="48"/>
+    <w:lsdException w:name="Grid Table 4 Accent 1" w:uiPriority="49"/>
+    <w:lsdException w:name="Grid Table 5 Dark Accent 1" w:uiPriority="50"/>
+    <w:lsdException w:name="Grid Table 6 Colorful Accent 1" w:uiPriority="51"/>
+    <w:lsdException w:name="Grid Table 7 Colorful Accent 1" w:uiPriority="52"/>
+    <w:lsdException w:name="Grid Table 1 Light Accent 2" w:uiPriority="46"/>
+    <w:lsdException w:name="Grid Table 2 Accent 2" w:uiPriority="47"/>
+    <w:lsdException w:name="Grid Table 3 Accent 2" w:uiPriority="48"/>
+    <w:lsdException w:name="Grid Table 4 Accent 2" w:uiPriority="49"/>
+    <w:lsdException w:name="Grid Table 5 Dark Accent 2" w:uiPriority="50"/>
+    <w:lsdException w:name="Grid Table 6 Colorful Accent 2" w:uiPriority="51"/>
+    <w:lsdException w:name="Grid Table 7 Colorful Accent 2" w:uiPriority="52"/>
+    <w:lsdException w:name="Grid Table 1 Light Accent 3" w:uiPriority="46"/>
+    <w:lsdException w:name="Grid Table 2 Accent 3" w:uiPriority="47"/>
+    <w:lsdException w:name="Grid Table 3 Accent 3" w:uiPriority="48"/>
+    <w:lsdException w:name="Grid Table 4 Accent 3" w:uiPriority="49"/>
+    <w:lsdException w:name="Grid Table 5 Dark Accent 3" w:uiPriority="50"/>
+    <w:lsdException w:name="Grid Table 6 Colorful Accent 3" w:uiPriority="51"/>
+    <w:lsdException w:name="Grid Table 7 Colorful Accent 3" w:uiPriority="52"/>
+    <w:lsdException w:name="Grid Table 1 Light Accent 4" w:uiPriority="46"/>
+    <w:lsdException w:name="Grid Table 2 Accent 4" w:uiPriority="47"/>
+    <w:lsdException w:name="Grid Table 3 Accent 4" w:uiPriority="48"/>
+    <w:lsdException w:name="Grid Table 4 Accent 4" w:uiPriority="49"/>
+    <w:lsdException w:name="Grid Table 5 Dark Accent 4" w:uiPriority="50"/>
+    <w:lsdException w:name="Grid Table 6 Colorful Accent 4" w:uiPriority="51"/>
+    <w:lsdException w:name="Grid Table 7 Colorful Accent 4" w:uiPriority="52"/>
+    <w:lsdException w:name="Grid Table 1 Light Accent 5" w:uiPriority="46"/>
+    <w:lsdException w:name="Grid Table 2 Accent 5" w:uiPriority="47"/>
+    <w:lsdException w:name="Grid Table 3 Accent 5" w:uiPriority="48"/>
+    <w:lsdException w:name="Grid Table 4 Accent 5" w:uiPriority="49"/>
+    <w:lsdException w:name="Grid Table 5 Dark Accent 5" w:uiPriority="50"/>
+    <w:lsdException w:name="Grid Table 6 Colorful Accent 5" w:uiPriority="51"/>
+    <w:lsdException w:name="Grid Table 7 Colorful Accent 5" w:uiPriority="52"/>
+    <w:lsdException w:name="Grid Table 1 Light Accent 6" w:uiPriority="46"/>
+    <w:lsdException w:name="Grid Table 2 Accent 6" w:uiPriority="47"/>
+    <w:lsdException w:name="Grid Table 3 Accent 6" w:uiPriority="48"/>
+    <w:lsdException w:name="Grid Table 4 Accent 6" w:uiPriority="49"/>
+    <w:lsdException w:name="Grid Table 5 Dark Accent 6" w:uiPriority="50"/>
+    <w:lsdException w:name="Grid Table 6 Colorful Accent 6" w:uiPriority="51"/>
+    <w:lsdException w:name="Grid Table 7 Colorful Accent 6" w:uiPriority="52"/>
+    <w:lsdException w:name="List Table 1 Light" w:uiPriority="46"/>
+    <w:lsdException w:name="List Table 2" w:uiPriority="47"/>
+    <w:lsdException w:name="List Table 3" w:uiPriority="48"/>
+    <w:lsdException w:name="List Table 4" w:uiPriority="49"/>
+    <w:lsdException w:name="List Table 5 Dark" w:uiPriority="50"/>
+    <w:lsdException w:name="List Table 6 Colorful" w:uiPriority="51"/>
+    <w:lsdException w:name="List Table 7 Colorful" w:uiPriority="52"/>
+    <w:lsdException w:name="List Table 1 Light Accent 1" w:uiPriority="46"/>
+    <w:lsdException w:name="List Table 2 Accent 1" w:uiPriority="47"/>
+    <w:lsdException w:name="List Table 3 Accent 1" w:uiPriority="48"/>
+    <w:lsdException w:name="List Table 4 Accent 1" w:uiPriority="49"/>
+    <w:lsdException w:name="List Table 5 Dark Accent 1" w:uiPriority="50"/>
+    <w:lsdException w:name="List Table 6 Colorful Accent 1" w:uiPriority="51"/>
+    <w:lsdException w:name="List Table 7 Colorful Accent 1" w:uiPriority="52"/>
+    <w:lsdException w:name="List Table 1 Light Accent 2" w:uiPriority="46"/>
+    <w:lsdException w:name="List Table 2 Accent 2" w:uiPriority="47"/>
+    <w:lsdException w:name="List Table 3 Accent 2" w:uiPriority="48"/>
+    <w:lsdException w:name="List Table 4 Accent 2" w:uiPriority="49"/>
+    <w:lsdException w:name="List Table 5 Dark Accent 2" w:uiPriority="50"/>
+    <w:lsdException w:name="List Table 6 Colorful Accent 2" w:uiPriority="51"/>
+    <w:lsdException w:name="List Table 7 Colorful Accent 2" w:uiPriority="52"/>
+    <w:lsdException w:name="List Table 1 Light Accent 3" w:uiPriority="46"/>
+    <w:lsdException w:name="List Table 2 Accent 3" w:uiPriority="47"/>
+    <w:lsdException w:name="List Table 3 Accent 3" w:uiPriority="48"/>
+    <w:lsdException w:name="List Table 4 Accent 3" w:uiPriority="49"/>
+    <w:lsdException w:name="List Table 5 Dark Accent 3" w:uiPriority="50"/>
+    <w:lsdException w:name="List Table 6 Colorful Accent 3" w:uiPriority="51"/>
+    <w:lsdException w:name="List Table 7 Colorful Accent 3" w:uiPriority="52"/>
+    <w:lsdException w:name="List Table 1 Light Accent 4" w:uiPriority="46"/>
+    <w:lsdException w:name="List Table 2 Accent 4" w:uiPriority="47"/>
+    <w:lsdException w:name="List Table 3 Accent 4" w:uiPriority="48"/>
+    <w:lsdException w:name="List Table 4 Accent 4" w:uiPriority="49"/>
+    <w:lsdException w:name="List Table 5 Dark Accent 4" w:uiPriority="50"/>
+    <w:lsdException w:name="List Table 6 Colorful Accent 4" w:uiPriority="51"/>
+    <w:lsdException w:name="List Table 7 Colorful Accent 4" w:uiPriority="52"/>
+    <w:lsdException w:name="List Table 1 Light Accent 5" w:uiPriority="46"/>
+    <w:lsdException w:name="List Table 2 Accent 5" w:uiPriority="47"/>
+    <w:lsdException w:name="List Table 3 Accent 5" w:uiPriority="48"/>
+    <w:lsdException w:name="List Table 4 Accent 5" w:uiPriority="49"/>
+    <w:lsdException w:name="List Table 5 Dark Accent 5" w:uiPriority="50"/>
+    <w:lsdException w:name="List Table 6 Colorful Accent 5" w:uiPriority="51"/>
+    <w:lsdException w:name="List Table 7 Colorful Accent 5" w:uiPriority="52"/>
+    <w:lsdException w:name="List Table 1 Light Accent 6" w:uiPriority="46"/>
+    <w:lsdException w:name="List Table 2 Accent 6" w:uiPriority="47"/>
+    <w:lsdException w:name="List Table 3 Accent 6" w:uiPriority="48"/>
+    <w:lsdException w:name="List Table 4 Accent 6" w:uiPriority="49"/>
+    <w:lsdException w:name="List Table 5 Dark Accent 6" w:uiPriority="50"/>
+    <w:lsdException w:name="List Table 6 Colorful Accent 6" w:uiPriority="51"/>
+    <w:lsdException w:name="List Table 7 Colorful Accent 6" w:uiPriority="52"/>
   </w:latentStyles>
   <w:style w:type="paragraph" w:default="1" w:styleId="Normal">
     <w:name w:val="Normal"/>
@@ -8756,7 +8199,6 @@
     <w:basedOn w:val="TableNormal"/>
     <w:rsid w:val="00CC289B"/>
     <w:tblPr>
-      <w:tblInd w:w="0" w:type="dxa"/>
       <w:tblBorders>
         <w:top w:val="single" w:sz="4" w:space="0" w:color="auto"/>
         <w:left w:val="single" w:sz="4" w:space="0" w:color="auto"/>
@@ -8765,12 +8207,6 @@
         <w:insideH w:val="single" w:sz="4" w:space="0" w:color="auto"/>
         <w:insideV w:val="single" w:sz="4" w:space="0" w:color="auto"/>
       </w:tblBorders>
-      <w:tblCellMar>
-        <w:top w:w="0" w:type="dxa"/>
-        <w:left w:w="108" w:type="dxa"/>
-        <w:bottom w:w="0" w:type="dxa"/>
-        <w:right w:w="108" w:type="dxa"/>
-      </w:tblCellMar>
     </w:tblPr>
   </w:style>
   <w:style w:type="paragraph" w:styleId="Header">
@@ -10144,264 +9580,6 @@
       <w:sz w:val="24"/>
       <w:szCs w:val="24"/>
     </w:rPr>
-  </w:style>
-</w:styles>
-</file>
-
-<file path=word/stylesWithEffects.xml><?xml version="1.0" encoding="utf-8"?>
-<w:styles xmlns:wpc="http://schemas.microsoft.com/office/word/2010/wordprocessingCanvas" xmlns:mo="http://schemas.microsoft.com/office/mac/office/2008/main" xmlns:mc="http://schemas.openxmlformats.org/markup-compatibility/2006" xmlns:mv="urn:schemas-microsoft-com:mac:vml" xmlns:o="urn:schemas-microsoft-com:office:office" xmlns:r="http://schemas.openxmlformats.org/officeDocument/2006/relationships" xmlns:m="http://schemas.openxmlformats.org/officeDocument/2006/math" xmlns:v="urn:schemas-microsoft-com:vml" xmlns:wp14="http://schemas.microsoft.com/office/word/2010/wordprocessingDrawing" xmlns:wp="http://schemas.openxmlformats.org/drawingml/2006/wordprocessingDrawing" xmlns:w10="urn:schemas-microsoft-com:office:word" xmlns:w="http://schemas.openxmlformats.org/wordprocessingml/2006/main" xmlns:w14="http://schemas.microsoft.com/office/word/2010/wordml" xmlns:wpg="http://schemas.microsoft.com/office/word/2010/wordprocessingGroup" xmlns:wpi="http://schemas.microsoft.com/office/word/2010/wordprocessingInk" xmlns:wne="http://schemas.microsoft.com/office/word/2006/wordml" xmlns:wps="http://schemas.microsoft.com/office/word/2010/wordprocessingShape" mc:Ignorable="w14 wp14">
-  <w:docDefaults>
-    <w:rPrDefault>
-      <w:rPr>
-        <w:rFonts w:asciiTheme="minorHAnsi" w:eastAsiaTheme="minorEastAsia" w:hAnsiTheme="minorHAnsi" w:cstheme="minorBidi"/>
-        <w:sz w:val="24"/>
-        <w:szCs w:val="24"/>
-        <w:lang w:val="en-US" w:eastAsia="ja-JP" w:bidi="ar-SA"/>
-      </w:rPr>
-    </w:rPrDefault>
-    <w:pPrDefault/>
-  </w:docDefaults>
-  <w:latentStyles w:defLockedState="0" w:defUIPriority="99" w:defSemiHidden="1" w:defUnhideWhenUsed="1" w:defQFormat="0" w:count="276">
-    <w:lsdException w:name="Normal" w:semiHidden="0" w:uiPriority="0" w:unhideWhenUsed="0" w:qFormat="1"/>
-    <w:lsdException w:name="heading 1" w:semiHidden="0" w:uiPriority="9" w:unhideWhenUsed="0" w:qFormat="1"/>
-    <w:lsdException w:name="heading 2" w:uiPriority="9" w:qFormat="1"/>
-    <w:lsdException w:name="heading 3" w:uiPriority="9" w:qFormat="1"/>
-    <w:lsdException w:name="heading 4" w:uiPriority="9" w:qFormat="1"/>
-    <w:lsdException w:name="heading 5" w:uiPriority="9" w:qFormat="1"/>
-    <w:lsdException w:name="heading 6" w:uiPriority="9" w:qFormat="1"/>
-    <w:lsdException w:name="heading 7" w:uiPriority="9" w:qFormat="1"/>
-    <w:lsdException w:name="heading 8" w:uiPriority="9" w:qFormat="1"/>
-    <w:lsdException w:name="heading 9" w:uiPriority="9" w:qFormat="1"/>
-    <w:lsdException w:name="toc 1" w:uiPriority="39"/>
-    <w:lsdException w:name="toc 2" w:uiPriority="39"/>
-    <w:lsdException w:name="toc 3" w:uiPriority="39"/>
-    <w:lsdException w:name="toc 4" w:uiPriority="39"/>
-    <w:lsdException w:name="toc 5" w:uiPriority="39"/>
-    <w:lsdException w:name="toc 6" w:uiPriority="39"/>
-    <w:lsdException w:name="toc 7" w:uiPriority="39"/>
-    <w:lsdException w:name="toc 8" w:uiPriority="39"/>
-    <w:lsdException w:name="toc 9" w:uiPriority="39"/>
-    <w:lsdException w:name="caption" w:uiPriority="35" w:qFormat="1"/>
-    <w:lsdException w:name="Title" w:semiHidden="0" w:uiPriority="10" w:unhideWhenUsed="0" w:qFormat="1"/>
-    <w:lsdException w:name="Default Paragraph Font" w:uiPriority="1"/>
-    <w:lsdException w:name="Subtitle" w:semiHidden="0" w:uiPriority="11" w:unhideWhenUsed="0" w:qFormat="1"/>
-    <w:lsdException w:name="Strong" w:semiHidden="0" w:uiPriority="22" w:unhideWhenUsed="0" w:qFormat="1"/>
-    <w:lsdException w:name="Emphasis" w:semiHidden="0" w:uiPriority="20" w:unhideWhenUsed="0" w:qFormat="1"/>
-    <w:lsdException w:name="Table Grid" w:semiHidden="0" w:uiPriority="59" w:unhideWhenUsed="0"/>
-    <w:lsdException w:name="Placeholder Text" w:unhideWhenUsed="0"/>
-    <w:lsdException w:name="No Spacing" w:semiHidden="0" w:uiPriority="1" w:unhideWhenUsed="0" w:qFormat="1"/>
-    <w:lsdException w:name="Light Shading" w:semiHidden="0" w:uiPriority="60" w:unhideWhenUsed="0"/>
-    <w:lsdException w:name="Light List" w:semiHidden="0" w:uiPriority="61" w:unhideWhenUsed="0"/>
-    <w:lsdException w:name="Light Grid" w:semiHidden="0" w:uiPriority="62" w:unhideWhenUsed="0"/>
-    <w:lsdException w:name="Medium Shading 1" w:semiHidden="0" w:uiPriority="63" w:unhideWhenUsed="0"/>
-    <w:lsdException w:name="Medium Shading 2" w:semiHidden="0" w:uiPriority="64" w:unhideWhenUsed="0"/>
-    <w:lsdException w:name="Medium List 1" w:semiHidden="0" w:uiPriority="65" w:unhideWhenUsed="0"/>
-    <w:lsdException w:name="Medium List 2" w:semiHidden="0" w:uiPriority="66" w:unhideWhenUsed="0"/>
-    <w:lsdException w:name="Medium Grid 1" w:semiHidden="0" w:uiPriority="67" w:unhideWhenUsed="0"/>
-    <w:lsdException w:name="Medium Grid 2" w:semiHidden="0" w:uiPriority="68" w:unhideWhenUsed="0"/>
-    <w:lsdException w:name="Medium Grid 3" w:semiHidden="0" w:uiPriority="69" w:unhideWhenUsed="0"/>
-    <w:lsdException w:name="Dark List" w:semiHidden="0" w:uiPriority="70" w:unhideWhenUsed="0"/>
-    <w:lsdException w:name="Colorful Shading" w:semiHidden="0" w:uiPriority="71" w:unhideWhenUsed="0"/>
-    <w:lsdException w:name="Colorful List" w:semiHidden="0" w:uiPriority="72" w:unhideWhenUsed="0"/>
-    <w:lsdException w:name="Colorful Grid" w:semiHidden="0" w:uiPriority="73" w:unhideWhenUsed="0"/>
-    <w:lsdException w:name="Light Shading Accent 1" w:semiHidden="0" w:uiPriority="60" w:unhideWhenUsed="0"/>
-    <w:lsdException w:name="Light List Accent 1" w:semiHidden="0" w:uiPriority="61" w:unhideWhenUsed="0"/>
-    <w:lsdException w:name="Light Grid Accent 1" w:semiHidden="0" w:uiPriority="62" w:unhideWhenUsed="0"/>
-    <w:lsdException w:name="Medium Shading 1 Accent 1" w:semiHidden="0" w:uiPriority="63" w:unhideWhenUsed="0"/>
-    <w:lsdException w:name="Medium Shading 2 Accent 1" w:semiHidden="0" w:uiPriority="64" w:unhideWhenUsed="0"/>
-    <w:lsdException w:name="Medium List 1 Accent 1" w:semiHidden="0" w:uiPriority="65" w:unhideWhenUsed="0"/>
-    <w:lsdException w:name="Revision" w:unhideWhenUsed="0"/>
-    <w:lsdException w:name="List Paragraph" w:semiHidden="0" w:uiPriority="34" w:unhideWhenUsed="0" w:qFormat="1"/>
-    <w:lsdException w:name="Quote" w:semiHidden="0" w:uiPriority="29" w:unhideWhenUsed="0" w:qFormat="1"/>
-    <w:lsdException w:name="Intense Quote" w:semiHidden="0" w:uiPriority="30" w:unhideWhenUsed="0" w:qFormat="1"/>
-    <w:lsdException w:name="Medium List 2 Accent 1" w:semiHidden="0" w:uiPriority="66" w:unhideWhenUsed="0"/>
-    <w:lsdException w:name="Medium Grid 1 Accent 1" w:semiHidden="0" w:uiPriority="67" w:unhideWhenUsed="0"/>
-    <w:lsdException w:name="Medium Grid 2 Accent 1" w:semiHidden="0" w:uiPriority="68" w:unhideWhenUsed="0"/>
-    <w:lsdException w:name="Medium Grid 3 Accent 1" w:semiHidden="0" w:uiPriority="69" w:unhideWhenUsed="0"/>
-    <w:lsdException w:name="Dark List Accent 1" w:semiHidden="0" w:uiPriority="70" w:unhideWhenUsed="0"/>
-    <w:lsdException w:name="Colorful Shading Accent 1" w:semiHidden="0" w:uiPriority="71" w:unhideWhenUsed="0"/>
-    <w:lsdException w:name="Colorful List Accent 1" w:semiHidden="0" w:uiPriority="72" w:unhideWhenUsed="0"/>
-    <w:lsdException w:name="Colorful Grid Accent 1" w:semiHidden="0" w:uiPriority="73" w:unhideWhenUsed="0"/>
-    <w:lsdException w:name="Light Shading Accent 2" w:semiHidden="0" w:uiPriority="60" w:unhideWhenUsed="0"/>
-    <w:lsdException w:name="Light List Accent 2" w:semiHidden="0" w:uiPriority="61" w:unhideWhenUsed="0"/>
-    <w:lsdException w:name="Light Grid Accent 2" w:semiHidden="0" w:uiPriority="62" w:unhideWhenUsed="0"/>
-    <w:lsdException w:name="Medium Shading 1 Accent 2" w:semiHidden="0" w:uiPriority="63" w:unhideWhenUsed="0"/>
-    <w:lsdException w:name="Medium Shading 2 Accent 2" w:semiHidden="0" w:uiPriority="64" w:unhideWhenUsed="0"/>
-    <w:lsdException w:name="Medium List 1 Accent 2" w:semiHidden="0" w:uiPriority="65" w:unhideWhenUsed="0"/>
-    <w:lsdException w:name="Medium List 2 Accent 2" w:semiHidden="0" w:uiPriority="66" w:unhideWhenUsed="0"/>
-    <w:lsdException w:name="Medium Grid 1 Accent 2" w:semiHidden="0" w:uiPriority="67" w:unhideWhenUsed="0"/>
-    <w:lsdException w:name="Medium Grid 2 Accent 2" w:semiHidden="0" w:uiPriority="68" w:unhideWhenUsed="0"/>
-    <w:lsdException w:name="Medium Grid 3 Accent 2" w:semiHidden="0" w:uiPriority="69" w:unhideWhenUsed="0"/>
-    <w:lsdException w:name="Dark List Accent 2" w:semiHidden="0" w:uiPriority="70" w:unhideWhenUsed="0"/>
-    <w:lsdException w:name="Colorful Shading Accent 2" w:semiHidden="0" w:uiPriority="71" w:unhideWhenUsed="0"/>
-    <w:lsdException w:name="Colorful List Accent 2" w:semiHidden="0" w:uiPriority="72" w:unhideWhenUsed="0"/>
-    <w:lsdException w:name="Colorful Grid Accent 2" w:semiHidden="0" w:uiPriority="73" w:unhideWhenUsed="0"/>
-    <w:lsdException w:name="Light Shading Accent 3" w:semiHidden="0" w:uiPriority="60" w:unhideWhenUsed="0"/>
-    <w:lsdException w:name="Light List Accent 3" w:semiHidden="0" w:uiPriority="61" w:unhideWhenUsed="0"/>
-    <w:lsdException w:name="Light Grid Accent 3" w:semiHidden="0" w:uiPriority="62" w:unhideWhenUsed="0"/>
-    <w:lsdException w:name="Medium Shading 1 Accent 3" w:semiHidden="0" w:uiPriority="63" w:unhideWhenUsed="0"/>
-    <w:lsdException w:name="Medium Shading 2 Accent 3" w:semiHidden="0" w:uiPriority="64" w:unhideWhenUsed="0"/>
-    <w:lsdException w:name="Medium List 1 Accent 3" w:semiHidden="0" w:uiPriority="65" w:unhideWhenUsed="0"/>
-    <w:lsdException w:name="Medium List 2 Accent 3" w:semiHidden="0" w:uiPriority="66" w:unhideWhenUsed="0"/>
-    <w:lsdException w:name="Medium Grid 1 Accent 3" w:semiHidden="0" w:uiPriority="67" w:unhideWhenUsed="0"/>
-    <w:lsdException w:name="Medium Grid 2 Accent 3" w:semiHidden="0" w:uiPriority="68" w:unhideWhenUsed="0"/>
-    <w:lsdException w:name="Medium Grid 3 Accent 3" w:semiHidden="0" w:uiPriority="69" w:unhideWhenUsed="0"/>
-    <w:lsdException w:name="Dark List Accent 3" w:semiHidden="0" w:uiPriority="70" w:unhideWhenUsed="0"/>
-    <w:lsdException w:name="Colorful Shading Accent 3" w:semiHidden="0" w:uiPriority="71" w:unhideWhenUsed="0"/>
-    <w:lsdException w:name="Colorful List Accent 3" w:semiHidden="0" w:uiPriority="72" w:unhideWhenUsed="0"/>
-    <w:lsdException w:name="Colorful Grid Accent 3" w:semiHidden="0" w:uiPriority="73" w:unhideWhenUsed="0"/>
-    <w:lsdException w:name="Light Shading Accent 4" w:semiHidden="0" w:uiPriority="60" w:unhideWhenUsed="0"/>
-    <w:lsdException w:name="Light List Accent 4" w:semiHidden="0" w:uiPriority="61" w:unhideWhenUsed="0"/>
-    <w:lsdException w:name="Light Grid Accent 4" w:semiHidden="0" w:uiPriority="62" w:unhideWhenUsed="0"/>
-    <w:lsdException w:name="Medium Shading 1 Accent 4" w:semiHidden="0" w:uiPriority="63" w:unhideWhenUsed="0"/>
-    <w:lsdException w:name="Medium Shading 2 Accent 4" w:semiHidden="0" w:uiPriority="64" w:unhideWhenUsed="0"/>
-    <w:lsdException w:name="Medium List 1 Accent 4" w:semiHidden="0" w:uiPriority="65" w:unhideWhenUsed="0"/>
-    <w:lsdException w:name="Medium List 2 Accent 4" w:semiHidden="0" w:uiPriority="66" w:unhideWhenUsed="0"/>
-    <w:lsdException w:name="Medium Grid 1 Accent 4" w:semiHidden="0" w:uiPriority="67" w:unhideWhenUsed="0"/>
-    <w:lsdException w:name="Medium Grid 2 Accent 4" w:semiHidden="0" w:uiPriority="68" w:unhideWhenUsed="0"/>
-    <w:lsdException w:name="Medium Grid 3 Accent 4" w:semiHidden="0" w:uiPriority="69" w:unhideWhenUsed="0"/>
-    <w:lsdException w:name="Dark List Accent 4" w:semiHidden="0" w:uiPriority="70" w:unhideWhenUsed="0"/>
-    <w:lsdException w:name="Colorful Shading Accent 4" w:semiHidden="0" w:uiPriority="71" w:unhideWhenUsed="0"/>
-    <w:lsdException w:name="Colorful List Accent 4" w:semiHidden="0" w:uiPriority="72" w:unhideWhenUsed="0"/>
-    <w:lsdException w:name="Colorful Grid Accent 4" w:semiHidden="0" w:uiPriority="73" w:unhideWhenUsed="0"/>
-    <w:lsdException w:name="Light Shading Accent 5" w:semiHidden="0" w:uiPriority="60" w:unhideWhenUsed="0"/>
-    <w:lsdException w:name="Light List Accent 5" w:semiHidden="0" w:uiPriority="61" w:unhideWhenUsed="0"/>
-    <w:lsdException w:name="Light Grid Accent 5" w:semiHidden="0" w:uiPriority="62" w:unhideWhenUsed="0"/>
-    <w:lsdException w:name="Medium Shading 1 Accent 5" w:semiHidden="0" w:uiPriority="63" w:unhideWhenUsed="0"/>
-    <w:lsdException w:name="Medium Shading 2 Accent 5" w:semiHidden="0" w:uiPriority="64" w:unhideWhenUsed="0"/>
-    <w:lsdException w:name="Medium List 1 Accent 5" w:semiHidden="0" w:uiPriority="65" w:unhideWhenUsed="0"/>
-    <w:lsdException w:name="Medium List 2 Accent 5" w:semiHidden="0" w:uiPriority="66" w:unhideWhenUsed="0"/>
-    <w:lsdException w:name="Medium Grid 1 Accent 5" w:semiHidden="0" w:uiPriority="67" w:unhideWhenUsed="0"/>
-    <w:lsdException w:name="Medium Grid 2 Accent 5" w:semiHidden="0" w:uiPriority="68" w:unhideWhenUsed="0"/>
-    <w:lsdException w:name="Medium Grid 3 Accent 5" w:semiHidden="0" w:uiPriority="69" w:unhideWhenUsed="0"/>
-    <w:lsdException w:name="Dark List Accent 5" w:semiHidden="0" w:uiPriority="70" w:unhideWhenUsed="0"/>
-    <w:lsdException w:name="Colorful Shading Accent 5" w:semiHidden="0" w:uiPriority="71" w:unhideWhenUsed="0"/>
-    <w:lsdException w:name="Colorful List Accent 5" w:semiHidden="0" w:uiPriority="72" w:unhideWhenUsed="0"/>
-    <w:lsdException w:name="Colorful Grid Accent 5" w:semiHidden="0" w:uiPriority="73" w:unhideWhenUsed="0"/>
-    <w:lsdException w:name="Light Shading Accent 6" w:semiHidden="0" w:uiPriority="60" w:unhideWhenUsed="0"/>
-    <w:lsdException w:name="Light List Accent 6" w:semiHidden="0" w:uiPriority="61" w:unhideWhenUsed="0"/>
-    <w:lsdException w:name="Light Grid Accent 6" w:semiHidden="0" w:uiPriority="62" w:unhideWhenUsed="0"/>
-    <w:lsdException w:name="Medium Shading 1 Accent 6" w:semiHidden="0" w:uiPriority="63" w:unhideWhenUsed="0"/>
-    <w:lsdException w:name="Medium Shading 2 Accent 6" w:semiHidden="0" w:uiPriority="64" w:unhideWhenUsed="0"/>
-    <w:lsdException w:name="Medium List 1 Accent 6" w:semiHidden="0" w:uiPriority="65" w:unhideWhenUsed="0"/>
-    <w:lsdException w:name="Medium List 2 Accent 6" w:semiHidden="0" w:uiPriority="66" w:unhideWhenUsed="0"/>
-    <w:lsdException w:name="Medium Grid 1 Accent 6" w:semiHidden="0" w:uiPriority="67" w:unhideWhenUsed="0"/>
-    <w:lsdException w:name="Medium Grid 2 Accent 6" w:semiHidden="0" w:uiPriority="68" w:unhideWhenUsed="0"/>
-    <w:lsdException w:name="Medium Grid 3 Accent 6" w:semiHidden="0" w:uiPriority="69" w:unhideWhenUsed="0"/>
-    <w:lsdException w:name="Dark List Accent 6" w:semiHidden="0" w:uiPriority="70" w:unhideWhenUsed="0"/>
-    <w:lsdException w:name="Colorful Shading Accent 6" w:semiHidden="0" w:uiPriority="71" w:unhideWhenUsed="0"/>
-    <w:lsdException w:name="Colorful List Accent 6" w:semiHidden="0" w:uiPriority="72" w:unhideWhenUsed="0"/>
-    <w:lsdException w:name="Colorful Grid Accent 6" w:semiHidden="0" w:uiPriority="73" w:unhideWhenUsed="0"/>
-    <w:lsdException w:name="Subtle Emphasis" w:semiHidden="0" w:uiPriority="19" w:unhideWhenUsed="0" w:qFormat="1"/>
-    <w:lsdException w:name="Intense Emphasis" w:semiHidden="0" w:uiPriority="21" w:unhideWhenUsed="0" w:qFormat="1"/>
-    <w:lsdException w:name="Subtle Reference" w:semiHidden="0" w:uiPriority="31" w:unhideWhenUsed="0" w:qFormat="1"/>
-    <w:lsdException w:name="Intense Reference" w:semiHidden="0" w:uiPriority="32" w:unhideWhenUsed="0" w:qFormat="1"/>
-    <w:lsdException w:name="Book Title" w:semiHidden="0" w:uiPriority="33" w:unhideWhenUsed="0" w:qFormat="1"/>
-    <w:lsdException w:name="Bibliography" w:uiPriority="37"/>
-    <w:lsdException w:name="TOC Heading" w:uiPriority="39" w:qFormat="1"/>
-  </w:latentStyles>
-  <w:style w:type="paragraph" w:default="1" w:styleId="Normal">
-    <w:name w:val="Normal"/>
-    <w:qFormat/>
-  </w:style>
-  <w:style w:type="character" w:default="1" w:styleId="DefaultParagraphFont">
-    <w:name w:val="Default Paragraph Font"/>
-    <w:uiPriority w:val="1"/>
-    <w:semiHidden/>
-    <w:unhideWhenUsed/>
-  </w:style>
-  <w:style w:type="table" w:default="1" w:styleId="TableNormal">
-    <w:name w:val="Normal Table"/>
-    <w:uiPriority w:val="99"/>
-    <w:semiHidden/>
-    <w:unhideWhenUsed/>
-    <w:tblPr>
-      <w:tblInd w:w="0" w:type="dxa"/>
-      <w:tblCellMar>
-        <w:top w:w="0" w:type="dxa"/>
-        <w:left w:w="108" w:type="dxa"/>
-        <w:bottom w:w="0" w:type="dxa"/>
-        <w:right w:w="108" w:type="dxa"/>
-      </w:tblCellMar>
-    </w:tblPr>
-  </w:style>
-  <w:style w:type="numbering" w:default="1" w:styleId="NoList">
-    <w:name w:val="No List"/>
-    <w:uiPriority w:val="99"/>
-    <w:semiHidden/>
-    <w:unhideWhenUsed/>
-  </w:style>
-  <w:style w:type="numbering" w:customStyle="1" w:styleId="Title">
-    <w:name w:val="RTFNum6"/>
-    <w:pPr>
-      <w:numPr>
-        <w:numId w:val="7"/>
-      </w:numPr>
-    </w:pPr>
-  </w:style>
-  <w:style w:type="numbering" w:customStyle="1" w:styleId="Header1">
-    <w:name w:val="RTFNum5"/>
-    <w:pPr>
-      <w:numPr>
-        <w:numId w:val="6"/>
-      </w:numPr>
-    </w:pPr>
-  </w:style>
-  <w:style w:type="numbering" w:customStyle="1" w:styleId="TableGrid">
-    <w:name w:val="RTFNum4"/>
-    <w:pPr>
-      <w:numPr>
-        <w:numId w:val="5"/>
-      </w:numPr>
-    </w:pPr>
-  </w:style>
-  <w:style w:type="numbering" w:customStyle="1" w:styleId="Header">
-    <w:name w:val="Numbering1"/>
-    <w:pPr>
-      <w:numPr>
-        <w:numId w:val="2"/>
-      </w:numPr>
-    </w:pPr>
-  </w:style>
-  <w:style w:type="numbering" w:customStyle="1" w:styleId="Footer">
-    <w:name w:val="RTFNum2"/>
-    <w:pPr>
-      <w:numPr>
-        <w:numId w:val="3"/>
-      </w:numPr>
-    </w:pPr>
-  </w:style>
-  <w:style w:type="numbering" w:customStyle="1" w:styleId="PageNumber">
-    <w:name w:val="WWOutlineListStyle"/>
-    <w:pPr>
-      <w:numPr>
-        <w:numId w:val="1"/>
-      </w:numPr>
-    </w:pPr>
-  </w:style>
-  <w:style w:type="numbering" w:customStyle="1" w:styleId="TOC1">
-    <w:name w:val="111111"/>
-    <w:pPr>
-      <w:numPr>
-        <w:numId w:val="9"/>
-      </w:numPr>
-    </w:pPr>
-  </w:style>
-  <w:style w:type="numbering" w:customStyle="1" w:styleId="TOC2">
-    <w:name w:val="RTFNum7"/>
-    <w:pPr>
-      <w:numPr>
-        <w:numId w:val="8"/>
-      </w:numPr>
-    </w:pPr>
-  </w:style>
-  <w:style w:type="numbering" w:customStyle="1" w:styleId="TOC3">
-    <w:name w:val="RTFNum3"/>
-    <w:pPr>
-      <w:numPr>
-        <w:numId w:val="4"/>
-      </w:numPr>
-    </w:pPr>
   </w:style>
 </w:styles>
 </file>
@@ -10731,7 +9909,7 @@
 </file>
 
 <file path=customXml/itemProps1.xml><?xml version="1.0" encoding="utf-8"?>
-<ds:datastoreItem xmlns:ds="http://schemas.openxmlformats.org/officeDocument/2006/customXml" ds:itemID="{155AD956-B4C0-2649-86A9-989EDE3AD543}">
+<ds:datastoreItem xmlns:ds="http://schemas.openxmlformats.org/officeDocument/2006/customXml" ds:itemID="{EF84F1A8-0A77-4289-906D-CFB56D8E8156}">
   <ds:schemaRefs>
     <ds:schemaRef ds:uri="http://schemas.openxmlformats.org/officeDocument/2006/bibliography"/>
   </ds:schemaRefs>

</xml_diff>

<commit_message>
Updated Athena Developers Guide
Updated the Athena Developer's Guide following Bob Losee's pull
request.  Made the language more general.
</commit_message>
<xml_diff>
--- a/docs/adg.docx
+++ b/docs/adg.docx
@@ -42,7 +42,7 @@
           <w:i w:val="0"/>
           <w:iCs w:val="0"/>
         </w:rPr>
-        <w:t>October</w:t>
+        <w:t>December</w:t>
       </w:r>
       <w:r>
         <w:rPr>
@@ -204,8 +204,6 @@
           <w:szCs w:val="20"/>
         </w:rPr>
       </w:pPr>
-      <w:bookmarkStart w:id="1" w:name="_GoBack"/>
-      <w:bookmarkEnd w:id="1"/>
     </w:p>
     <w:p>
       <w:pPr>
@@ -1489,14 +1487,14 @@
           <w:numId w:val="11"/>
         </w:numPr>
       </w:pPr>
-      <w:bookmarkStart w:id="2" w:name="_Toc310421729"/>
-      <w:bookmarkStart w:id="3" w:name="_Toc305829856"/>
+      <w:bookmarkStart w:id="1" w:name="_Toc310421729"/>
+      <w:bookmarkStart w:id="2" w:name="_Toc305829856"/>
       <w:r>
         <w:lastRenderedPageBreak/>
         <w:t>Introduction</w:t>
       </w:r>
+      <w:bookmarkEnd w:id="1"/>
       <w:bookmarkEnd w:id="2"/>
-      <w:bookmarkEnd w:id="3"/>
     </w:p>
     <w:p>
       <w:r>
@@ -1587,11 +1585,11 @@
       <w:pPr>
         <w:pStyle w:val="Heading3"/>
       </w:pPr>
-      <w:bookmarkStart w:id="4" w:name="_Toc305829857"/>
+      <w:bookmarkStart w:id="3" w:name="_Toc305829857"/>
       <w:r>
         <w:t>Supported Platforms</w:t>
       </w:r>
-      <w:bookmarkEnd w:id="4"/>
+      <w:bookmarkEnd w:id="3"/>
     </w:p>
     <w:p>
       <w:r>
@@ -1609,15 +1607,29 @@
     </w:p>
     <w:p/>
     <w:p>
-      <w:r>
+      <w:pPr>
         <w:rPr>
           <w:b/>
         </w:rPr>
+      </w:pPr>
+      <w:r>
+        <w:rPr>
+          <w:b/>
+        </w:rPr>
         <w:t>Windows 7</w:t>
       </w:r>
       <w:r>
         <w:t>.  We use Windows 7 as our primary development environment.  Our systems are 64-bit; we compile Athena as 32-bit application so that it will run on any version of Windows 7.  We would expect it to run adequately on later versions of Windows as well, but we have not had the opportunity to test that.  In particular, we have never run Athena on Windows 10.</w:t>
       </w:r>
+      <w:r>
+        <w:t xml:space="preserve"> </w:t>
+      </w:r>
+      <w:r>
+        <w:rPr>
+          <w:b/>
+        </w:rPr>
+        <w:t>Some users have had better results building on 32-bit Windows.</w:t>
+      </w:r>
     </w:p>
     <w:p/>
     <w:p>
@@ -1652,6 +1664,50 @@
     <w:p/>
     <w:p>
       <w:pPr>
+        <w:rPr>
+          <w:ins w:id="4" w:author="Robert Losee" w:date="2015-12-01T09:20:00Z"/>
+        </w:rPr>
+      </w:pPr>
+      <w:r>
+        <w:rPr>
+          <w:b/>
+        </w:rPr>
+        <w:t xml:space="preserve">NOTE: </w:t>
+      </w:r>
+      <w:r>
+        <w:t xml:space="preserve">Certain steps involved in setting up the development environment and building the components of  Athena </w:t>
+      </w:r>
+      <w:r>
+        <w:rPr>
+          <w:b/>
+          <w:i/>
+        </w:rPr>
+        <w:t>require administrator privileges</w:t>
+      </w:r>
+      <w:r>
+        <w:rPr>
+          <w:b/>
+        </w:rPr>
+        <w:t>.</w:t>
+      </w:r>
+      <w:r>
+        <w:t xml:space="preserve">  On Windows, the user must be an administrator; on Linux and OS X the user must be able to use the </w:t>
+      </w:r>
+      <w:proofErr w:type="spellStart"/>
+      <w:r>
+        <w:rPr>
+          <w:b/>
+        </w:rPr>
+        <w:t>sudo</w:t>
+      </w:r>
+      <w:proofErr w:type="spellEnd"/>
+      <w:r>
+        <w:t xml:space="preserve"> command.</w:t>
+      </w:r>
+    </w:p>
+    <w:p/>
+    <w:p>
+      <w:pPr>
         <w:pStyle w:val="Heading3"/>
       </w:pPr>
       <w:bookmarkStart w:id="5" w:name="_Toc305829858"/>
@@ -1734,7 +1790,6 @@
         <w:rPr>
           <w:b/>
         </w:rPr>
-        <w:lastRenderedPageBreak/>
         <w:t>TclDevKit</w:t>
       </w:r>
       <w:proofErr w:type="spellEnd"/>
@@ -2135,7 +2190,6 @@
         <w:rPr>
           <w:b/>
         </w:rPr>
-        <w:lastRenderedPageBreak/>
         <w:t>InnoSetup</w:t>
       </w:r>
       <w:proofErr w:type="spellEnd"/>
@@ -2167,7 +2221,6 @@
       </w:pPr>
       <w:bookmarkStart w:id="6" w:name="_Toc305829859"/>
       <w:r>
-        <w:lastRenderedPageBreak/>
         <w:t>System Components</w:t>
       </w:r>
       <w:bookmarkEnd w:id="6"/>
@@ -2749,7 +2802,6 @@
       </w:pPr>
       <w:bookmarkStart w:id="9" w:name="_Toc305829862"/>
       <w:r>
-        <w:lastRenderedPageBreak/>
         <w:t>Athena</w:t>
       </w:r>
       <w:bookmarkEnd w:id="9"/>
@@ -3174,7 +3226,6 @@
       </w:pPr>
       <w:bookmarkStart w:id="10" w:name="_Toc305829863"/>
       <w:r>
-        <w:lastRenderedPageBreak/>
         <w:t>Setting Up The Development Environment</w:t>
       </w:r>
       <w:bookmarkEnd w:id="10"/>
@@ -3194,6 +3245,45 @@
       </w:r>
       <w:r>
         <w:t xml:space="preserve"> These instructions presume that your development machine is connected to the Internet.  If it is not, setting up the development environment will be much more difficult (and, in fact, we’ve never tried to do so).</w:t>
+      </w:r>
+    </w:p>
+    <w:p/>
+    <w:p>
+      <w:r>
+        <w:rPr>
+          <w:b/>
+        </w:rPr>
+        <w:t xml:space="preserve">NOTE: </w:t>
+      </w:r>
+      <w:r>
+        <w:t xml:space="preserve">Certain steps involved in setting up the development environment and building the components of  Athena </w:t>
+      </w:r>
+      <w:r>
+        <w:rPr>
+          <w:b/>
+          <w:i/>
+        </w:rPr>
+        <w:t>require administrator privileges</w:t>
+      </w:r>
+      <w:r>
+        <w:rPr>
+          <w:b/>
+        </w:rPr>
+        <w:t>.</w:t>
+      </w:r>
+      <w:r>
+        <w:t xml:space="preserve">  On Windows, the user must be an administrator; on Linux and OS X the user must be able to use the </w:t>
+      </w:r>
+      <w:proofErr w:type="spellStart"/>
+      <w:r>
+        <w:rPr>
+          <w:b/>
+        </w:rPr>
+        <w:t>sudo</w:t>
+      </w:r>
+      <w:proofErr w:type="spellEnd"/>
+      <w:r>
+        <w:t xml:space="preserve"> command.</w:t>
       </w:r>
     </w:p>
     <w:p>
@@ -3425,7 +3515,21 @@
         <w:rPr>
           <w:rFonts w:ascii="Courier New" w:hAnsi="Courier New" w:cs="Courier New"/>
         </w:rPr>
-        <w:t xml:space="preserve"> -help</w:t>
+        <w:t xml:space="preserve"> </w:t>
+      </w:r>
+      <w:ins w:id="12" w:author="Robert Losee" w:date="2015-12-01T09:25:00Z">
+        <w:r>
+          <w:rPr>
+            <w:rFonts w:ascii="Courier New" w:hAnsi="Courier New" w:cs="Courier New"/>
+          </w:rPr>
+          <w:t>-</w:t>
+        </w:r>
+      </w:ins>
+      <w:r>
+        <w:rPr>
+          <w:rFonts w:ascii="Courier New" w:hAnsi="Courier New" w:cs="Courier New"/>
+        </w:rPr>
+        <w:t>-help</w:t>
       </w:r>
     </w:p>
     <w:p>
@@ -3461,11 +3565,11 @@
       <w:pPr>
         <w:pStyle w:val="Heading3"/>
       </w:pPr>
-      <w:bookmarkStart w:id="12" w:name="_Toc305829865"/>
+      <w:bookmarkStart w:id="13" w:name="_Toc305829865"/>
       <w:r>
         <w:t>Building Kite</w:t>
       </w:r>
-      <w:bookmarkEnd w:id="12"/>
+      <w:bookmarkEnd w:id="13"/>
     </w:p>
     <w:p>
       <w:pPr>
@@ -3532,7 +3636,7 @@
         <w:rPr>
           <w:rFonts w:ascii="Courier New" w:hAnsi="Courier New" w:cs="Courier New"/>
         </w:rPr>
-        <w:t>~/github/kite/docs/</w:t>
+        <w:t>~/github/kite/</w:t>
       </w:r>
       <w:r>
         <w:rPr>
@@ -3628,11 +3732,11 @@
       <w:pPr>
         <w:pStyle w:val="Heading3"/>
       </w:pPr>
-      <w:bookmarkStart w:id="13" w:name="_Toc305829866"/>
+      <w:bookmarkStart w:id="14" w:name="_Toc305829866"/>
       <w:r>
         <w:t>Building Mars</w:t>
       </w:r>
-      <w:bookmarkEnd w:id="13"/>
+      <w:bookmarkEnd w:id="14"/>
     </w:p>
     <w:p>
       <w:pPr>
@@ -3962,11 +4066,11 @@
       <w:pPr>
         <w:pStyle w:val="Heading3"/>
       </w:pPr>
-      <w:bookmarkStart w:id="14" w:name="_Toc305829867"/>
+      <w:bookmarkStart w:id="15" w:name="_Toc305829867"/>
       <w:r>
         <w:t>Building Athena</w:t>
       </w:r>
-      <w:bookmarkEnd w:id="14"/>
+      <w:bookmarkEnd w:id="15"/>
     </w:p>
     <w:p>
       <w:pPr>
@@ -4080,7 +4184,6 @@
         <w:rPr>
           <w:rFonts w:ascii="Courier New" w:hAnsi="Courier New" w:cs="Courier New"/>
         </w:rPr>
-        <w:lastRenderedPageBreak/>
         <w:t>$</w:t>
       </w:r>
     </w:p>
@@ -4154,14 +4257,7 @@
         <w:t>$</w:t>
       </w:r>
     </w:p>
-    <w:p>
-      <w:pPr>
-        <w:ind w:left="1080"/>
-        <w:rPr>
-          <w:rFonts w:ascii="Courier New" w:hAnsi="Courier New" w:cs="Courier New"/>
-        </w:rPr>
-      </w:pPr>
-    </w:p>
+    <w:p/>
     <w:p>
       <w:pPr>
         <w:pStyle w:val="ListParagraph"/>
@@ -4171,6 +4267,82 @@
         </w:numPr>
       </w:pPr>
       <w:r>
+        <w:t>Next, use Kite to build At</w:t>
+      </w:r>
+      <w:bookmarkStart w:id="16" w:name="_GoBack"/>
+      <w:bookmarkEnd w:id="16"/>
+      <w:r>
+        <w:t xml:space="preserve">hena. </w:t>
+      </w:r>
+    </w:p>
+    <w:p/>
+    <w:p>
+      <w:pPr>
+        <w:ind w:left="1080"/>
+        <w:rPr>
+          <w:rFonts w:ascii="Courier New" w:hAnsi="Courier New" w:cs="Courier New"/>
+        </w:rPr>
+      </w:pPr>
+      <w:r>
+        <w:rPr>
+          <w:rFonts w:ascii="Courier New" w:hAnsi="Courier New" w:cs="Courier New"/>
+        </w:rPr>
+        <w:t>$ kite build</w:t>
+      </w:r>
+    </w:p>
+    <w:p>
+      <w:pPr>
+        <w:ind w:left="1080"/>
+        <w:rPr>
+          <w:rFonts w:ascii="Courier New" w:hAnsi="Courier New" w:cs="Courier New"/>
+        </w:rPr>
+      </w:pPr>
+      <w:r>
+        <w:rPr>
+          <w:rFonts w:ascii="Courier New" w:hAnsi="Courier New" w:cs="Courier New"/>
+        </w:rPr>
+        <w:t>…</w:t>
+      </w:r>
+    </w:p>
+    <w:p>
+      <w:pPr>
+        <w:ind w:left="1080"/>
+        <w:rPr>
+          <w:rFonts w:ascii="Courier New" w:hAnsi="Courier New" w:cs="Courier New"/>
+        </w:rPr>
+      </w:pPr>
+      <w:r>
+        <w:rPr>
+          <w:rFonts w:ascii="Courier New" w:hAnsi="Courier New" w:cs="Courier New"/>
+        </w:rPr>
+        <w:t>$</w:t>
+      </w:r>
+    </w:p>
+    <w:p>
+      <w:pPr>
+        <w:ind w:left="1080"/>
+        <w:rPr>
+          <w:rFonts w:ascii="Courier New" w:hAnsi="Courier New" w:cs="Courier New"/>
+        </w:rPr>
+      </w:pPr>
+    </w:p>
+    <w:p>
+      <w:pPr>
+        <w:ind w:left="1080"/>
+        <w:rPr>
+          <w:rFonts w:ascii="Courier New" w:hAnsi="Courier New" w:cs="Courier New"/>
+        </w:rPr>
+      </w:pPr>
+    </w:p>
+    <w:p>
+      <w:pPr>
+        <w:pStyle w:val="ListParagraph"/>
+        <w:numPr>
+          <w:ilvl w:val="0"/>
+          <w:numId w:val="19"/>
+        </w:numPr>
+      </w:pPr>
+      <w:r>
         <w:t xml:space="preserve">Next, verify that you can run Athena as a </w:t>
       </w:r>
       <w:proofErr w:type="spellStart"/>
@@ -4279,9 +4451,8 @@
       <w:pPr>
         <w:pStyle w:val="Heading2"/>
       </w:pPr>
-      <w:bookmarkStart w:id="15" w:name="_Toc305829868"/>
-      <w:r>
-        <w:lastRenderedPageBreak/>
+      <w:bookmarkStart w:id="17" w:name="_Toc305829868"/>
+      <w:r>
         <w:t>Changing</w:t>
       </w:r>
       <w:r>
@@ -4290,7 +4461,7 @@
       <w:r>
         <w:t>de</w:t>
       </w:r>
-      <w:bookmarkEnd w:id="15"/>
+      <w:bookmarkEnd w:id="17"/>
     </w:p>
     <w:p>
       <w:r>
@@ -4302,11 +4473,11 @@
       <w:pPr>
         <w:pStyle w:val="Heading3"/>
       </w:pPr>
-      <w:bookmarkStart w:id="16" w:name="_Toc305829869"/>
+      <w:bookmarkStart w:id="18" w:name="_Toc305829869"/>
       <w:r>
         <w:t>Required Background</w:t>
       </w:r>
-      <w:bookmarkEnd w:id="16"/>
+      <w:bookmarkEnd w:id="18"/>
     </w:p>
     <w:p>
       <w:r>
@@ -4482,11 +4653,11 @@
       <w:pPr>
         <w:pStyle w:val="Heading3"/>
       </w:pPr>
-      <w:bookmarkStart w:id="17" w:name="_Toc305829870"/>
+      <w:bookmarkStart w:id="19" w:name="_Toc305829870"/>
       <w:r>
         <w:t>Changes to Kite</w:t>
       </w:r>
-      <w:bookmarkEnd w:id="17"/>
+      <w:bookmarkEnd w:id="19"/>
     </w:p>
     <w:p>
       <w:r>
@@ -4497,7 +4668,7 @@
       <w:pPr>
         <w:pStyle w:val="Heading4"/>
       </w:pPr>
-      <w:bookmarkStart w:id="18" w:name="_Toc305829871"/>
+      <w:bookmarkStart w:id="20" w:name="_Toc305829871"/>
       <w:r>
         <w:t xml:space="preserve">Fixing a bug in </w:t>
       </w:r>
@@ -4517,7 +4688,7 @@
       <w:r>
         <w:t>(n)</w:t>
       </w:r>
-      <w:bookmarkEnd w:id="18"/>
+      <w:bookmarkEnd w:id="20"/>
     </w:p>
     <w:p>
       <w:pPr>
@@ -4723,12 +4894,11 @@
       <w:pPr>
         <w:pStyle w:val="Heading4"/>
       </w:pPr>
-      <w:bookmarkStart w:id="19" w:name="_Toc305829872"/>
-      <w:r>
-        <w:lastRenderedPageBreak/>
+      <w:bookmarkStart w:id="21" w:name="_Toc305829872"/>
+      <w:r>
         <w:t>Fixing a bug in kite(1)</w:t>
       </w:r>
-      <w:bookmarkEnd w:id="19"/>
+      <w:bookmarkEnd w:id="21"/>
     </w:p>
     <w:p>
       <w:pPr>
@@ -4846,14 +5016,14 @@
       <w:pPr>
         <w:pStyle w:val="Heading3"/>
       </w:pPr>
-      <w:bookmarkStart w:id="20" w:name="_Toc305829873"/>
+      <w:bookmarkStart w:id="22" w:name="_Toc305829873"/>
       <w:r>
         <w:t>Changes to</w:t>
       </w:r>
       <w:r>
         <w:t xml:space="preserve"> a Mars library package</w:t>
       </w:r>
-      <w:bookmarkEnd w:id="20"/>
+      <w:bookmarkEnd w:id="22"/>
     </w:p>
     <w:p/>
     <w:p>
@@ -5056,21 +5226,21 @@
       <w:pPr>
         <w:pStyle w:val="Heading3"/>
       </w:pPr>
-      <w:bookmarkStart w:id="21" w:name="_Toc305829874"/>
+      <w:bookmarkStart w:id="23" w:name="_Toc305829874"/>
       <w:r>
         <w:t>Changes to Athena</w:t>
       </w:r>
-      <w:bookmarkEnd w:id="21"/>
+      <w:bookmarkEnd w:id="23"/>
     </w:p>
     <w:p>
       <w:pPr>
         <w:pStyle w:val="Heading4"/>
       </w:pPr>
-      <w:bookmarkStart w:id="22" w:name="_Toc305829875"/>
+      <w:bookmarkStart w:id="24" w:name="_Toc305829875"/>
       <w:r>
         <w:t>Fixing a bug in a library module</w:t>
       </w:r>
-      <w:bookmarkEnd w:id="22"/>
+      <w:bookmarkEnd w:id="24"/>
     </w:p>
     <w:p>
       <w:pPr>
@@ -5252,11 +5422,11 @@
       <w:pPr>
         <w:pStyle w:val="Heading4"/>
       </w:pPr>
-      <w:bookmarkStart w:id="23" w:name="_Toc305829876"/>
+      <w:bookmarkStart w:id="25" w:name="_Toc305829876"/>
       <w:r>
         <w:t>Fixing a bug in an application</w:t>
       </w:r>
-      <w:bookmarkEnd w:id="23"/>
+      <w:bookmarkEnd w:id="25"/>
     </w:p>
     <w:p>
       <w:pPr>
@@ -5333,7 +5503,6 @@
         </w:numPr>
       </w:pPr>
       <w:r>
-        <w:lastRenderedPageBreak/>
         <w:t xml:space="preserve">Verify that it works by running </w:t>
       </w:r>
       <w:r>
@@ -5375,12 +5544,11 @@
       <w:pPr>
         <w:pStyle w:val="Heading2"/>
       </w:pPr>
-      <w:bookmarkStart w:id="24" w:name="_Toc305829877"/>
-      <w:r>
-        <w:lastRenderedPageBreak/>
+      <w:bookmarkStart w:id="26" w:name="_Toc305829877"/>
+      <w:r>
         <w:t>Writing Software Mods</w:t>
       </w:r>
-      <w:bookmarkEnd w:id="24"/>
+      <w:bookmarkEnd w:id="26"/>
     </w:p>
     <w:p>
       <w:r>
@@ -5797,11 +5965,7 @@
       </w:r>
       <w:proofErr w:type="spellEnd"/>
       <w:r>
-        <w:t xml:space="preserve"> </w:t>
-      </w:r>
-      <w:r>
-        <w:lastRenderedPageBreak/>
-        <w:t>man pages.  For example, to define a single Snit method outside of its type, you write code like this:</w:t>
+        <w:t xml:space="preserve"> man pages.  For example, to define a single Snit method outside of its type, you write code like this:</w:t>
       </w:r>
     </w:p>
     <w:p/>
@@ -5919,7 +6083,7 @@
         <w:rStyle w:val="PageNumber"/>
         <w:noProof/>
       </w:rPr>
-      <w:t>2</w:t>
+      <w:t>16</w:t>
     </w:r>
     <w:r>
       <w:rPr>
@@ -6165,12 +6329,9 @@
         <w:smallCaps w:val="0"/>
         <w:strike w:val="0"/>
         <w:dstrike w:val="0"/>
-        <w:outline w:val="0"/>
-        <w:shadow w:val="0"/>
-        <w:emboss w:val="0"/>
-        <w:imprint w:val="0"/>
         <w:noProof w:val="0"/>
         <w:vanish w:val="0"/>
+        <w:color w:val="000000"/>
         <w:spacing w:val="0"/>
         <w:kern w:val="0"/>
         <w:position w:val="0"/>
@@ -6179,6 +6340,14 @@
         <w:vertAlign w:val="baseline"/>
         <w:em w:val="none"/>
         <w:specVanish w:val="0"/>
+        <w14:shadow w14:blurRad="0" w14:dist="0" w14:dir="0" w14:sx="0" w14:sy="0" w14:kx="0" w14:ky="0" w14:algn="none">
+          <w14:srgbClr w14:val="000000"/>
+        </w14:shadow>
+        <w14:textOutline w14:w="0" w14:cap="rnd" w14:cmpd="sng" w14:algn="ctr">
+          <w14:noFill/>
+          <w14:prstDash w14:val="solid"/>
+          <w14:bevel/>
+        </w14:textOutline>
       </w:rPr>
     </w:lvl>
     <w:lvl w:ilvl="5">
@@ -8351,6 +8520,14 @@
 </w:numbering>
 </file>
 
+<file path=word/people.xml><?xml version="1.0" encoding="utf-8"?>
+<w15:people xmlns:wpc="http://schemas.microsoft.com/office/word/2010/wordprocessingCanvas" xmlns:cx="http://schemas.microsoft.com/office/drawing/2014/chartex" xmlns:cx1="http://schemas.microsoft.com/office/drawing/2015/9/8/chartex" xmlns:mc="http://schemas.openxmlformats.org/markup-compatibility/2006" xmlns:o="urn:schemas-microsoft-com:office:office" xmlns:r="http://schemas.openxmlformats.org/officeDocument/2006/relationships" xmlns:m="http://schemas.openxmlformats.org/officeDocument/2006/math" xmlns:v="urn:schemas-microsoft-com:vml" xmlns:wp14="http://schemas.microsoft.com/office/word/2010/wordprocessingDrawing" xmlns:wp="http://schemas.openxmlformats.org/drawingml/2006/wordprocessingDrawing" xmlns:w10="urn:schemas-microsoft-com:office:word" xmlns:w="http://schemas.openxmlformats.org/wordprocessingml/2006/main" xmlns:w14="http://schemas.microsoft.com/office/word/2010/wordml" xmlns:w15="http://schemas.microsoft.com/office/word/2012/wordml" xmlns:w16se="http://schemas.microsoft.com/office/word/2015/wordml/symex" xmlns:wpg="http://schemas.microsoft.com/office/word/2010/wordprocessingGroup" xmlns:wpi="http://schemas.microsoft.com/office/word/2010/wordprocessingInk" xmlns:wne="http://schemas.microsoft.com/office/word/2006/wordml" xmlns:wps="http://schemas.microsoft.com/office/word/2010/wordprocessingShape" mc:Ignorable="w14 w15 w16se wp14">
+  <w15:person w15:author="Robert Losee">
+    <w15:presenceInfo w15:providerId="Windows Live" w15:userId="e0ec41fad42a92cc"/>
+  </w15:person>
+</w15:people>
+</file>
+
 <file path=word/styles.xml><?xml version="1.0" encoding="utf-8"?>
 <w:styles xmlns:mc="http://schemas.openxmlformats.org/markup-compatibility/2006" xmlns:r="http://schemas.openxmlformats.org/officeDocument/2006/relationships" xmlns:w="http://schemas.openxmlformats.org/wordprocessingml/2006/main" xmlns:w14="http://schemas.microsoft.com/office/word/2010/wordml" mc:Ignorable="w14">
   <w:docDefaults>
@@ -8392,8 +8569,17 @@
     <w:lsdException w:name="Strong" w:semiHidden="0" w:uiPriority="22" w:unhideWhenUsed="0"/>
     <w:lsdException w:name="Emphasis" w:semiHidden="0" w:uiPriority="20" w:unhideWhenUsed="0"/>
     <w:lsdException w:name="Table Grid" w:semiHidden="0" w:uiPriority="0" w:unhideWhenUsed="0"/>
+    <w:lsdException w:name="Note Level 1" w:semiHidden="0" w:unhideWhenUsed="0"/>
+    <w:lsdException w:name="Note Level 2" w:semiHidden="0" w:unhideWhenUsed="0"/>
+    <w:lsdException w:name="Note Level 3" w:semiHidden="0" w:unhideWhenUsed="0"/>
+    <w:lsdException w:name="Note Level 4" w:semiHidden="0" w:unhideWhenUsed="0"/>
+    <w:lsdException w:name="Note Level 5" w:semiHidden="0" w:unhideWhenUsed="0"/>
+    <w:lsdException w:name="Note Level 6" w:semiHidden="0" w:unhideWhenUsed="0"/>
+    <w:lsdException w:name="Note Level 7" w:semiHidden="0" w:unhideWhenUsed="0"/>
+    <w:lsdException w:name="Note Level 8" w:semiHidden="0" w:unhideWhenUsed="0"/>
+    <w:lsdException w:name="Note Level 9" w:semiHidden="0" w:unhideWhenUsed="0"/>
     <w:lsdException w:name="Placeholder Text" w:unhideWhenUsed="0"/>
-    <w:lsdException w:name="No Spacing" w:uiPriority="1" w:unhideWhenUsed="0" w:qFormat="1"/>
+    <w:lsdException w:name="No Spacing" w:semiHidden="0" w:uiPriority="1" w:unhideWhenUsed="0" w:qFormat="1"/>
     <w:lsdException w:name="Light Shading" w:semiHidden="0" w:uiPriority="60" w:unhideWhenUsed="0"/>
     <w:lsdException w:name="Light List" w:semiHidden="0" w:uiPriority="61" w:unhideWhenUsed="0"/>
     <w:lsdException w:name="Light Grid" w:semiHidden="0" w:uiPriority="62" w:unhideWhenUsed="0"/>
@@ -10153,25 +10339,23 @@
   <w:docDefaults>
     <w:rPrDefault>
       <w:rPr>
-        <w:rFonts w:asciiTheme="minorHAnsi" w:eastAsiaTheme="minorEastAsia" w:hAnsiTheme="minorHAnsi" w:cstheme="minorBidi"/>
-        <w:sz w:val="24"/>
-        <w:szCs w:val="24"/>
-        <w:lang w:val="en-US" w:eastAsia="ja-JP" w:bidi="ar-SA"/>
+        <w:rFonts w:ascii="Times New Roman" w:eastAsia="Times New Roman" w:hAnsi="Times New Roman" w:cs="Times New Roman"/>
+        <w:lang w:val="en-US" w:eastAsia="en-US" w:bidi="ar-SA"/>
       </w:rPr>
     </w:rPrDefault>
     <w:pPrDefault/>
   </w:docDefaults>
   <w:latentStyles w:defLockedState="0" w:defUIPriority="99" w:defSemiHidden="1" w:defUnhideWhenUsed="1" w:defQFormat="0" w:count="276">
     <w:lsdException w:name="Normal" w:semiHidden="0" w:uiPriority="0" w:unhideWhenUsed="0" w:qFormat="1"/>
-    <w:lsdException w:name="heading 1" w:semiHidden="0" w:uiPriority="9" w:unhideWhenUsed="0" w:qFormat="1"/>
-    <w:lsdException w:name="heading 2" w:uiPriority="9" w:qFormat="1"/>
-    <w:lsdException w:name="heading 3" w:uiPriority="9" w:qFormat="1"/>
-    <w:lsdException w:name="heading 4" w:uiPriority="9" w:qFormat="1"/>
-    <w:lsdException w:name="heading 5" w:uiPriority="9" w:qFormat="1"/>
-    <w:lsdException w:name="heading 6" w:uiPriority="9" w:qFormat="1"/>
-    <w:lsdException w:name="heading 7" w:uiPriority="9" w:qFormat="1"/>
-    <w:lsdException w:name="heading 8" w:uiPriority="9" w:qFormat="1"/>
-    <w:lsdException w:name="heading 9" w:uiPriority="9" w:qFormat="1"/>
+    <w:lsdException w:name="heading 1" w:semiHidden="0" w:uiPriority="0" w:unhideWhenUsed="0" w:qFormat="1"/>
+    <w:lsdException w:name="heading 2" w:semiHidden="0" w:uiPriority="0" w:unhideWhenUsed="0" w:qFormat="1"/>
+    <w:lsdException w:name="heading 3" w:semiHidden="0" w:uiPriority="0" w:unhideWhenUsed="0" w:qFormat="1"/>
+    <w:lsdException w:name="heading 4" w:semiHidden="0" w:uiPriority="0" w:unhideWhenUsed="0" w:qFormat="1"/>
+    <w:lsdException w:name="heading 5" w:semiHidden="0" w:uiPriority="0" w:unhideWhenUsed="0" w:qFormat="1"/>
+    <w:lsdException w:name="heading 6" w:semiHidden="0" w:uiPriority="0" w:unhideWhenUsed="0"/>
+    <w:lsdException w:name="heading 7" w:semiHidden="0" w:uiPriority="0" w:unhideWhenUsed="0"/>
+    <w:lsdException w:name="heading 8" w:semiHidden="0" w:uiPriority="0" w:unhideWhenUsed="0"/>
+    <w:lsdException w:name="heading 9" w:semiHidden="0" w:uiPriority="0" w:unhideWhenUsed="0"/>
     <w:lsdException w:name="toc 1" w:uiPriority="39"/>
     <w:lsdException w:name="toc 2" w:uiPriority="39"/>
     <w:lsdException w:name="toc 3" w:uiPriority="39"/>
@@ -10181,13 +10365,25 @@
     <w:lsdException w:name="toc 7" w:uiPriority="39"/>
     <w:lsdException w:name="toc 8" w:uiPriority="39"/>
     <w:lsdException w:name="toc 9" w:uiPriority="39"/>
-    <w:lsdException w:name="caption" w:uiPriority="35" w:qFormat="1"/>
-    <w:lsdException w:name="Title" w:semiHidden="0" w:uiPriority="10" w:unhideWhenUsed="0" w:qFormat="1"/>
+    <w:lsdException w:name="footnote text" w:qFormat="1"/>
+    <w:lsdException w:name="caption" w:uiPriority="0"/>
+    <w:lsdException w:name="page number" w:uiPriority="0"/>
+    <w:lsdException w:name="List" w:uiPriority="0"/>
+    <w:lsdException w:name="Title" w:semiHidden="0" w:uiPriority="0" w:unhideWhenUsed="0"/>
     <w:lsdException w:name="Default Paragraph Font" w:uiPriority="1"/>
-    <w:lsdException w:name="Subtitle" w:semiHidden="0" w:uiPriority="11" w:unhideWhenUsed="0" w:qFormat="1"/>
-    <w:lsdException w:name="Strong" w:semiHidden="0" w:uiPriority="22" w:unhideWhenUsed="0" w:qFormat="1"/>
-    <w:lsdException w:name="Emphasis" w:semiHidden="0" w:uiPriority="20" w:unhideWhenUsed="0" w:qFormat="1"/>
-    <w:lsdException w:name="Table Grid" w:semiHidden="0" w:uiPriority="59" w:unhideWhenUsed="0"/>
+    <w:lsdException w:name="Subtitle" w:semiHidden="0" w:uiPriority="0" w:unhideWhenUsed="0"/>
+    <w:lsdException w:name="Strong" w:semiHidden="0" w:uiPriority="22" w:unhideWhenUsed="0"/>
+    <w:lsdException w:name="Emphasis" w:semiHidden="0" w:uiPriority="20" w:unhideWhenUsed="0"/>
+    <w:lsdException w:name="Table Grid" w:semiHidden="0" w:uiPriority="0" w:unhideWhenUsed="0"/>
+    <w:lsdException w:name="Note Level 1" w:semiHidden="0" w:unhideWhenUsed="0"/>
+    <w:lsdException w:name="Note Level 2" w:semiHidden="0" w:unhideWhenUsed="0"/>
+    <w:lsdException w:name="Note Level 3" w:semiHidden="0" w:unhideWhenUsed="0"/>
+    <w:lsdException w:name="Note Level 4" w:semiHidden="0" w:unhideWhenUsed="0"/>
+    <w:lsdException w:name="Note Level 5" w:semiHidden="0" w:unhideWhenUsed="0"/>
+    <w:lsdException w:name="Note Level 6" w:semiHidden="0" w:unhideWhenUsed="0"/>
+    <w:lsdException w:name="Note Level 7" w:semiHidden="0" w:unhideWhenUsed="0"/>
+    <w:lsdException w:name="Note Level 8" w:semiHidden="0" w:unhideWhenUsed="0"/>
+    <w:lsdException w:name="Note Level 9" w:semiHidden="0" w:unhideWhenUsed="0"/>
     <w:lsdException w:name="Placeholder Text" w:unhideWhenUsed="0"/>
     <w:lsdException w:name="No Spacing" w:semiHidden="0" w:uiPriority="1" w:unhideWhenUsed="0" w:qFormat="1"/>
     <w:lsdException w:name="Light Shading" w:semiHidden="0" w:uiPriority="60" w:unhideWhenUsed="0"/>
@@ -10212,8 +10408,8 @@
     <w:lsdException w:name="Medium List 1 Accent 1" w:semiHidden="0" w:uiPriority="65" w:unhideWhenUsed="0"/>
     <w:lsdException w:name="Revision" w:unhideWhenUsed="0"/>
     <w:lsdException w:name="List Paragraph" w:semiHidden="0" w:uiPriority="34" w:unhideWhenUsed="0" w:qFormat="1"/>
-    <w:lsdException w:name="Quote" w:semiHidden="0" w:uiPriority="29" w:unhideWhenUsed="0" w:qFormat="1"/>
-    <w:lsdException w:name="Intense Quote" w:semiHidden="0" w:uiPriority="30" w:unhideWhenUsed="0" w:qFormat="1"/>
+    <w:lsdException w:name="Quote" w:semiHidden="0" w:uiPriority="29" w:unhideWhenUsed="0"/>
+    <w:lsdException w:name="Intense Quote" w:semiHidden="0" w:uiPriority="30" w:unhideWhenUsed="0"/>
     <w:lsdException w:name="Medium List 2 Accent 1" w:semiHidden="0" w:uiPriority="66" w:unhideWhenUsed="0"/>
     <w:lsdException w:name="Medium Grid 1 Accent 1" w:semiHidden="0" w:uiPriority="67" w:unhideWhenUsed="0"/>
     <w:lsdException w:name="Medium Grid 2 Accent 1" w:semiHidden="0" w:uiPriority="68" w:unhideWhenUsed="0"/>
@@ -10292,17 +10488,211 @@
     <w:lsdException w:name="Colorful Shading Accent 6" w:semiHidden="0" w:uiPriority="71" w:unhideWhenUsed="0"/>
     <w:lsdException w:name="Colorful List Accent 6" w:semiHidden="0" w:uiPriority="72" w:unhideWhenUsed="0"/>
     <w:lsdException w:name="Colorful Grid Accent 6" w:semiHidden="0" w:uiPriority="73" w:unhideWhenUsed="0"/>
-    <w:lsdException w:name="Subtle Emphasis" w:semiHidden="0" w:uiPriority="19" w:unhideWhenUsed="0" w:qFormat="1"/>
-    <w:lsdException w:name="Intense Emphasis" w:semiHidden="0" w:uiPriority="21" w:unhideWhenUsed="0" w:qFormat="1"/>
-    <w:lsdException w:name="Subtle Reference" w:semiHidden="0" w:uiPriority="31" w:unhideWhenUsed="0" w:qFormat="1"/>
-    <w:lsdException w:name="Intense Reference" w:semiHidden="0" w:uiPriority="32" w:unhideWhenUsed="0" w:qFormat="1"/>
-    <w:lsdException w:name="Book Title" w:semiHidden="0" w:uiPriority="33" w:unhideWhenUsed="0" w:qFormat="1"/>
+    <w:lsdException w:name="Subtle Emphasis" w:semiHidden="0" w:uiPriority="19" w:unhideWhenUsed="0"/>
+    <w:lsdException w:name="Intense Emphasis" w:semiHidden="0" w:uiPriority="21" w:unhideWhenUsed="0"/>
+    <w:lsdException w:name="Subtle Reference" w:semiHidden="0" w:uiPriority="31" w:unhideWhenUsed="0"/>
+    <w:lsdException w:name="Intense Reference" w:semiHidden="0" w:uiPriority="32" w:unhideWhenUsed="0"/>
+    <w:lsdException w:name="Book Title" w:semiHidden="0" w:uiPriority="33" w:unhideWhenUsed="0"/>
     <w:lsdException w:name="Bibliography" w:uiPriority="37"/>
     <w:lsdException w:name="TOC Heading" w:uiPriority="39" w:qFormat="1"/>
   </w:latentStyles>
   <w:style w:type="paragraph" w:default="1" w:styleId="Normal">
     <w:name w:val="Normal"/>
     <w:qFormat/>
+    <w:rsid w:val="009669AF"/>
+    <w:rPr>
+      <w:rFonts w:asciiTheme="minorHAnsi" w:hAnsiTheme="minorHAnsi"/>
+      <w:sz w:val="24"/>
+      <w:szCs w:val="24"/>
+    </w:rPr>
+  </w:style>
+  <w:style w:type="paragraph" w:styleId="Heading1">
+    <w:name w:val="heading 1"/>
+    <w:basedOn w:val="Normal"/>
+    <w:next w:val="Normal"/>
+    <w:qFormat/>
+    <w:rsid w:val="00C41A13"/>
+    <w:pPr>
+      <w:pageBreakBefore/>
+      <w:widowControl w:val="0"/>
+      <w:numPr>
+        <w:numId w:val="10"/>
+      </w:numPr>
+      <w:spacing w:before="4320" w:after="60"/>
+      <w:jc w:val="center"/>
+      <w:outlineLvl w:val="0"/>
+    </w:pPr>
+    <w:rPr>
+      <w:rFonts w:ascii="Arial" w:hAnsi="Arial"/>
+      <w:b/>
+      <w:kern w:val="32"/>
+      <w:sz w:val="48"/>
+      <w:szCs w:val="48"/>
+    </w:rPr>
+  </w:style>
+  <w:style w:type="paragraph" w:styleId="Heading2">
+    <w:name w:val="heading 2"/>
+    <w:basedOn w:val="Normal"/>
+    <w:next w:val="Normal"/>
+    <w:link w:val="Heading2Char"/>
+    <w:qFormat/>
+    <w:rsid w:val="00FF68B1"/>
+    <w:pPr>
+      <w:keepNext/>
+      <w:pageBreakBefore/>
+      <w:numPr>
+        <w:ilvl w:val="1"/>
+        <w:numId w:val="10"/>
+      </w:numPr>
+      <w:spacing w:before="240" w:after="240"/>
+      <w:outlineLvl w:val="1"/>
+    </w:pPr>
+    <w:rPr>
+      <w:rFonts w:ascii="Arial" w:hAnsi="Arial"/>
+      <w:b/>
+      <w:caps/>
+      <w:sz w:val="28"/>
+      <w:szCs w:val="28"/>
+    </w:rPr>
+  </w:style>
+  <w:style w:type="paragraph" w:styleId="Heading3">
+    <w:name w:val="heading 3"/>
+    <w:basedOn w:val="Normal"/>
+    <w:next w:val="Normal"/>
+    <w:link w:val="Heading3Char"/>
+    <w:qFormat/>
+    <w:rsid w:val="00047945"/>
+    <w:pPr>
+      <w:keepNext/>
+      <w:numPr>
+        <w:ilvl w:val="2"/>
+        <w:numId w:val="10"/>
+      </w:numPr>
+      <w:spacing w:before="240" w:after="240"/>
+      <w:outlineLvl w:val="2"/>
+    </w:pPr>
+    <w:rPr>
+      <w:rFonts w:ascii="Arial" w:hAnsi="Arial"/>
+      <w:b/>
+      <w:sz w:val="26"/>
+      <w:szCs w:val="26"/>
+    </w:rPr>
+  </w:style>
+  <w:style w:type="paragraph" w:styleId="Heading4">
+    <w:name w:val="heading 4"/>
+    <w:basedOn w:val="Normal"/>
+    <w:next w:val="Normal"/>
+    <w:qFormat/>
+    <w:rsid w:val="00047945"/>
+    <w:pPr>
+      <w:keepNext/>
+      <w:numPr>
+        <w:ilvl w:val="3"/>
+        <w:numId w:val="10"/>
+      </w:numPr>
+      <w:spacing w:before="240" w:after="240"/>
+      <w:outlineLvl w:val="3"/>
+    </w:pPr>
+    <w:rPr>
+      <w:rFonts w:ascii="Arial" w:hAnsi="Arial"/>
+      <w:b/>
+      <w:sz w:val="26"/>
+      <w:szCs w:val="28"/>
+    </w:rPr>
+  </w:style>
+  <w:style w:type="paragraph" w:styleId="Heading5">
+    <w:name w:val="heading 5"/>
+    <w:basedOn w:val="Normal"/>
+    <w:next w:val="Normal"/>
+    <w:qFormat/>
+    <w:rsid w:val="00A4698B"/>
+    <w:pPr>
+      <w:keepNext/>
+      <w:numPr>
+        <w:ilvl w:val="4"/>
+        <w:numId w:val="10"/>
+      </w:numPr>
+      <w:spacing w:before="240" w:after="240"/>
+      <w:outlineLvl w:val="4"/>
+    </w:pPr>
+    <w:rPr>
+      <w:rFonts w:ascii="Arial" w:hAnsi="Arial"/>
+      <w:b/>
+      <w:sz w:val="26"/>
+      <w:szCs w:val="26"/>
+    </w:rPr>
+  </w:style>
+  <w:style w:type="paragraph" w:styleId="Heading6">
+    <w:name w:val="heading 6"/>
+    <w:basedOn w:val="Normal"/>
+    <w:next w:val="Normal"/>
+    <w:rsid w:val="00976E6A"/>
+    <w:pPr>
+      <w:numPr>
+        <w:ilvl w:val="5"/>
+        <w:numId w:val="10"/>
+      </w:numPr>
+      <w:spacing w:before="240" w:after="60"/>
+      <w:outlineLvl w:val="5"/>
+    </w:pPr>
+    <w:rPr>
+      <w:b/>
+      <w:sz w:val="22"/>
+      <w:szCs w:val="22"/>
+    </w:rPr>
+  </w:style>
+  <w:style w:type="paragraph" w:styleId="Heading7">
+    <w:name w:val="heading 7"/>
+    <w:basedOn w:val="Normal"/>
+    <w:next w:val="Normal"/>
+    <w:link w:val="Heading7Char"/>
+    <w:rsid w:val="00976E6A"/>
+    <w:pPr>
+      <w:numPr>
+        <w:ilvl w:val="6"/>
+        <w:numId w:val="10"/>
+      </w:numPr>
+      <w:spacing w:before="240" w:after="60"/>
+      <w:outlineLvl w:val="6"/>
+    </w:pPr>
+  </w:style>
+  <w:style w:type="paragraph" w:styleId="Heading8">
+    <w:name w:val="heading 8"/>
+    <w:basedOn w:val="Normal"/>
+    <w:next w:val="Normal"/>
+    <w:link w:val="Heading8Char"/>
+    <w:rsid w:val="00976E6A"/>
+    <w:pPr>
+      <w:numPr>
+        <w:ilvl w:val="7"/>
+        <w:numId w:val="10"/>
+      </w:numPr>
+      <w:spacing w:before="240" w:after="60"/>
+      <w:outlineLvl w:val="7"/>
+    </w:pPr>
+    <w:rPr>
+      <w:i/>
+    </w:rPr>
+  </w:style>
+  <w:style w:type="paragraph" w:styleId="Heading9">
+    <w:name w:val="heading 9"/>
+    <w:basedOn w:val="Normal"/>
+    <w:next w:val="Normal"/>
+    <w:link w:val="Heading9Char"/>
+    <w:rsid w:val="00976E6A"/>
+    <w:pPr>
+      <w:numPr>
+        <w:ilvl w:val="8"/>
+        <w:numId w:val="10"/>
+      </w:numPr>
+      <w:spacing w:before="240" w:after="60"/>
+      <w:outlineLvl w:val="8"/>
+    </w:pPr>
+    <w:rPr>
+      <w:rFonts w:ascii="Arial" w:hAnsi="Arial"/>
+      <w:sz w:val="22"/>
+      <w:szCs w:val="22"/>
+    </w:rPr>
   </w:style>
   <w:style w:type="character" w:default="1" w:styleId="DefaultParagraphFont">
     <w:name w:val="Default Paragraph Font"/>
@@ -10331,77 +10721,1421 @@
     <w:semiHidden/>
     <w:unhideWhenUsed/>
   </w:style>
-  <w:style w:type="numbering" w:customStyle="1" w:styleId="Title">
-    <w:name w:val="RTFNum6"/>
+  <w:style w:type="paragraph" w:styleId="Title">
+    <w:name w:val="Title"/>
+    <w:basedOn w:val="Normal"/>
+    <w:rsid w:val="00CC289B"/>
+    <w:pPr>
+      <w:spacing w:before="240" w:after="60"/>
+      <w:jc w:val="center"/>
+      <w:outlineLvl w:val="0"/>
+    </w:pPr>
+    <w:rPr>
+      <w:rFonts w:ascii="Arial" w:hAnsi="Arial"/>
+      <w:b/>
+      <w:kern w:val="28"/>
+      <w:sz w:val="32"/>
+      <w:szCs w:val="32"/>
+    </w:rPr>
+  </w:style>
+  <w:style w:type="paragraph" w:customStyle="1" w:styleId="Header1">
+    <w:name w:val="Header 1"/>
+    <w:basedOn w:val="Normal"/>
+    <w:rsid w:val="00CC289B"/>
+  </w:style>
+  <w:style w:type="table" w:styleId="TableGrid">
+    <w:name w:val="Table Grid"/>
+    <w:basedOn w:val="TableNormal"/>
+    <w:rsid w:val="00CC289B"/>
+    <w:tblPr>
+      <w:tblInd w:w="0" w:type="dxa"/>
+      <w:tblBorders>
+        <w:top w:val="single" w:sz="4" w:space="0" w:color="auto"/>
+        <w:left w:val="single" w:sz="4" w:space="0" w:color="auto"/>
+        <w:bottom w:val="single" w:sz="4" w:space="0" w:color="auto"/>
+        <w:right w:val="single" w:sz="4" w:space="0" w:color="auto"/>
+        <w:insideH w:val="single" w:sz="4" w:space="0" w:color="auto"/>
+        <w:insideV w:val="single" w:sz="4" w:space="0" w:color="auto"/>
+      </w:tblBorders>
+      <w:tblCellMar>
+        <w:top w:w="0" w:type="dxa"/>
+        <w:left w:w="108" w:type="dxa"/>
+        <w:bottom w:w="0" w:type="dxa"/>
+        <w:right w:w="108" w:type="dxa"/>
+      </w:tblCellMar>
+    </w:tblPr>
+  </w:style>
+  <w:style w:type="paragraph" w:styleId="Header">
+    <w:name w:val="header"/>
+    <w:basedOn w:val="Normal"/>
+    <w:link w:val="HeaderChar"/>
+    <w:uiPriority w:val="99"/>
+    <w:rsid w:val="00431067"/>
+    <w:pPr>
+      <w:tabs>
+        <w:tab w:val="center" w:pos="4320"/>
+        <w:tab w:val="right" w:pos="8640"/>
+      </w:tabs>
+    </w:pPr>
+  </w:style>
+  <w:style w:type="paragraph" w:styleId="Footer">
+    <w:name w:val="footer"/>
+    <w:basedOn w:val="Normal"/>
+    <w:link w:val="FooterChar"/>
+    <w:uiPriority w:val="99"/>
+    <w:rsid w:val="00431067"/>
+    <w:pPr>
+      <w:tabs>
+        <w:tab w:val="center" w:pos="4320"/>
+        <w:tab w:val="right" w:pos="8640"/>
+      </w:tabs>
+    </w:pPr>
+  </w:style>
+  <w:style w:type="character" w:styleId="PageNumber">
+    <w:name w:val="page number"/>
+    <w:basedOn w:val="DefaultParagraphFont"/>
+    <w:rsid w:val="00431067"/>
+  </w:style>
+  <w:style w:type="paragraph" w:styleId="TOC1">
+    <w:name w:val="toc 1"/>
+    <w:basedOn w:val="Normal"/>
+    <w:next w:val="Normal"/>
+    <w:autoRedefine/>
+    <w:uiPriority w:val="39"/>
+    <w:rsid w:val="00976E6A"/>
+    <w:pPr>
+      <w:spacing w:before="120" w:after="120"/>
+    </w:pPr>
+    <w:rPr>
+      <w:b/>
+      <w:caps/>
+      <w:sz w:val="20"/>
+      <w:szCs w:val="20"/>
+    </w:rPr>
+  </w:style>
+  <w:style w:type="paragraph" w:styleId="TOC2">
+    <w:name w:val="toc 2"/>
+    <w:basedOn w:val="Normal"/>
+    <w:next w:val="Normal"/>
+    <w:autoRedefine/>
+    <w:uiPriority w:val="39"/>
+    <w:rsid w:val="007F1C14"/>
+    <w:pPr>
+      <w:tabs>
+        <w:tab w:val="left" w:pos="720"/>
+        <w:tab w:val="right" w:leader="dot" w:pos="9710"/>
+      </w:tabs>
+      <w:ind w:left="240"/>
+    </w:pPr>
+    <w:rPr>
+      <w:noProof/>
+      <w:sz w:val="20"/>
+      <w:szCs w:val="20"/>
+    </w:rPr>
+  </w:style>
+  <w:style w:type="paragraph" w:styleId="TOC3">
+    <w:name w:val="toc 3"/>
+    <w:basedOn w:val="Normal"/>
+    <w:next w:val="Normal"/>
+    <w:autoRedefine/>
+    <w:uiPriority w:val="39"/>
+    <w:rsid w:val="007F1C14"/>
+    <w:pPr>
+      <w:tabs>
+        <w:tab w:val="left" w:pos="1200"/>
+        <w:tab w:val="right" w:leader="dot" w:pos="9710"/>
+      </w:tabs>
+      <w:ind w:left="480"/>
+    </w:pPr>
+    <w:rPr>
+      <w:noProof/>
+      <w:sz w:val="20"/>
+      <w:szCs w:val="20"/>
+    </w:rPr>
+  </w:style>
+  <w:style w:type="paragraph" w:styleId="TOC4">
+    <w:name w:val="toc 4"/>
+    <w:basedOn w:val="Normal"/>
+    <w:next w:val="Normal"/>
+    <w:autoRedefine/>
+    <w:uiPriority w:val="39"/>
+    <w:rsid w:val="00976E6A"/>
+    <w:pPr>
+      <w:ind w:left="720"/>
+    </w:pPr>
+    <w:rPr>
+      <w:sz w:val="18"/>
+      <w:szCs w:val="18"/>
+    </w:rPr>
+  </w:style>
+  <w:style w:type="paragraph" w:styleId="TOC5">
+    <w:name w:val="toc 5"/>
+    <w:basedOn w:val="Normal"/>
+    <w:next w:val="Normal"/>
+    <w:autoRedefine/>
+    <w:uiPriority w:val="39"/>
+    <w:rsid w:val="00976E6A"/>
+    <w:pPr>
+      <w:ind w:left="960"/>
+    </w:pPr>
+    <w:rPr>
+      <w:sz w:val="18"/>
+      <w:szCs w:val="18"/>
+    </w:rPr>
+  </w:style>
+  <w:style w:type="paragraph" w:styleId="TOC6">
+    <w:name w:val="toc 6"/>
+    <w:basedOn w:val="Normal"/>
+    <w:next w:val="Normal"/>
+    <w:autoRedefine/>
+    <w:uiPriority w:val="39"/>
+    <w:rsid w:val="00976E6A"/>
+    <w:pPr>
+      <w:ind w:left="1200"/>
+    </w:pPr>
+    <w:rPr>
+      <w:sz w:val="18"/>
+      <w:szCs w:val="18"/>
+    </w:rPr>
+  </w:style>
+  <w:style w:type="paragraph" w:styleId="TOC7">
+    <w:name w:val="toc 7"/>
+    <w:basedOn w:val="Normal"/>
+    <w:next w:val="Normal"/>
+    <w:autoRedefine/>
+    <w:uiPriority w:val="39"/>
+    <w:rsid w:val="00976E6A"/>
+    <w:pPr>
+      <w:ind w:left="1440"/>
+    </w:pPr>
+    <w:rPr>
+      <w:sz w:val="18"/>
+      <w:szCs w:val="18"/>
+    </w:rPr>
+  </w:style>
+  <w:style w:type="paragraph" w:styleId="TOC8">
+    <w:name w:val="toc 8"/>
+    <w:basedOn w:val="Normal"/>
+    <w:next w:val="Normal"/>
+    <w:autoRedefine/>
+    <w:uiPriority w:val="39"/>
+    <w:rsid w:val="00976E6A"/>
+    <w:pPr>
+      <w:ind w:left="1680"/>
+    </w:pPr>
+    <w:rPr>
+      <w:sz w:val="18"/>
+      <w:szCs w:val="18"/>
+    </w:rPr>
+  </w:style>
+  <w:style w:type="paragraph" w:styleId="TOC9">
+    <w:name w:val="toc 9"/>
+    <w:basedOn w:val="Normal"/>
+    <w:next w:val="Normal"/>
+    <w:autoRedefine/>
+    <w:uiPriority w:val="39"/>
+    <w:rsid w:val="00976E6A"/>
+    <w:pPr>
+      <w:ind w:left="1920"/>
+    </w:pPr>
+    <w:rPr>
+      <w:sz w:val="18"/>
+      <w:szCs w:val="18"/>
+    </w:rPr>
+  </w:style>
+  <w:style w:type="paragraph" w:styleId="BalloonText">
+    <w:name w:val="Balloon Text"/>
+    <w:basedOn w:val="Normal"/>
+    <w:link w:val="BalloonTextChar"/>
+    <w:uiPriority w:val="99"/>
+    <w:semiHidden/>
+    <w:rsid w:val="00C37FA9"/>
+    <w:rPr>
+      <w:rFonts w:ascii="Lucida Grande" w:hAnsi="Lucida Grande"/>
+      <w:sz w:val="18"/>
+      <w:szCs w:val="18"/>
+    </w:rPr>
+  </w:style>
+  <w:style w:type="paragraph" w:customStyle="1" w:styleId="TableHeading2">
+    <w:name w:val="Table Heading 2"/>
+    <w:basedOn w:val="Heading2"/>
+    <w:next w:val="Normal"/>
+    <w:rsid w:val="00D44D40"/>
+    <w:pPr>
+      <w:tabs>
+        <w:tab w:val="left" w:pos="1152"/>
+      </w:tabs>
+      <w:spacing w:before="60"/>
+    </w:pPr>
+  </w:style>
+  <w:style w:type="paragraph" w:styleId="FootnoteText">
+    <w:name w:val="footnote text"/>
+    <w:basedOn w:val="Normal"/>
+    <w:link w:val="FootnoteTextChar"/>
+    <w:uiPriority w:val="99"/>
+    <w:qFormat/>
+    <w:rsid w:val="00700CE8"/>
+    <w:rPr>
+      <w:sz w:val="20"/>
+    </w:rPr>
+  </w:style>
+  <w:style w:type="character" w:styleId="FootnoteReference">
+    <w:name w:val="footnote reference"/>
+    <w:basedOn w:val="DefaultParagraphFont"/>
+    <w:uiPriority w:val="99"/>
+    <w:rsid w:val="00FB7FFB"/>
+    <w:rPr>
+      <w:vertAlign w:val="superscript"/>
+    </w:rPr>
+  </w:style>
+  <w:style w:type="character" w:styleId="PlaceholderText">
+    <w:name w:val="Placeholder Text"/>
+    <w:basedOn w:val="DefaultParagraphFont"/>
+    <w:uiPriority w:val="99"/>
+    <w:semiHidden/>
+    <w:rsid w:val="00A77C92"/>
+    <w:rPr>
+      <w:color w:val="808080"/>
+    </w:rPr>
+  </w:style>
+  <w:style w:type="paragraph" w:styleId="ListParagraph">
+    <w:name w:val="List Paragraph"/>
+    <w:basedOn w:val="Normal"/>
+    <w:uiPriority w:val="34"/>
+    <w:qFormat/>
+    <w:rsid w:val="005273FE"/>
+    <w:pPr>
+      <w:ind w:left="720"/>
+      <w:contextualSpacing/>
+    </w:pPr>
+  </w:style>
+  <w:style w:type="paragraph" w:customStyle="1" w:styleId="Definitions">
+    <w:name w:val="Definitions"/>
+    <w:basedOn w:val="Normal"/>
+    <w:qFormat/>
+    <w:rsid w:val="00314031"/>
+    <w:pPr>
+      <w:tabs>
+        <w:tab w:val="left" w:pos="2880"/>
+        <w:tab w:val="left" w:pos="3240"/>
+      </w:tabs>
+      <w:ind w:left="3240" w:hanging="2520"/>
+    </w:pPr>
+  </w:style>
+  <w:style w:type="paragraph" w:customStyle="1" w:styleId="Indented6Ptbefore">
+    <w:name w:val="Indented 6 Pt before"/>
+    <w:basedOn w:val="Normal"/>
+    <w:rsid w:val="00F01AFF"/>
+    <w:pPr>
+      <w:spacing w:before="120" w:line="290" w:lineRule="atLeast"/>
+      <w:ind w:firstLine="360"/>
+    </w:pPr>
+    <w:rPr>
+      <w:rFonts w:ascii="Times" w:hAnsi="Times"/>
+      <w:szCs w:val="20"/>
+    </w:rPr>
+  </w:style>
+  <w:style w:type="character" w:styleId="CommentReference">
+    <w:name w:val="annotation reference"/>
+    <w:basedOn w:val="DefaultParagraphFont"/>
+    <w:uiPriority w:val="99"/>
+    <w:semiHidden/>
+    <w:unhideWhenUsed/>
+    <w:rsid w:val="00901DD4"/>
+    <w:rPr>
+      <w:sz w:val="18"/>
+      <w:szCs w:val="18"/>
+    </w:rPr>
+  </w:style>
+  <w:style w:type="paragraph" w:styleId="CommentText">
+    <w:name w:val="annotation text"/>
+    <w:basedOn w:val="Normal"/>
+    <w:link w:val="CommentTextChar"/>
+    <w:uiPriority w:val="99"/>
+    <w:semiHidden/>
+    <w:unhideWhenUsed/>
+    <w:rsid w:val="00901DD4"/>
+  </w:style>
+  <w:style w:type="character" w:customStyle="1" w:styleId="CommentTextChar">
+    <w:name w:val="Comment Text Char"/>
+    <w:basedOn w:val="DefaultParagraphFont"/>
+    <w:link w:val="CommentText"/>
+    <w:uiPriority w:val="99"/>
+    <w:semiHidden/>
+    <w:rsid w:val="00901DD4"/>
+    <w:rPr>
+      <w:rFonts w:asciiTheme="minorHAnsi" w:hAnsiTheme="minorHAnsi"/>
+      <w:sz w:val="24"/>
+      <w:szCs w:val="24"/>
+    </w:rPr>
+  </w:style>
+  <w:style w:type="paragraph" w:styleId="CommentSubject">
+    <w:name w:val="annotation subject"/>
+    <w:basedOn w:val="CommentText"/>
+    <w:next w:val="CommentText"/>
+    <w:link w:val="CommentSubjectChar"/>
+    <w:uiPriority w:val="99"/>
+    <w:semiHidden/>
+    <w:unhideWhenUsed/>
+    <w:rsid w:val="00901DD4"/>
+    <w:rPr>
+      <w:b/>
+      <w:bCs/>
+      <w:sz w:val="20"/>
+      <w:szCs w:val="20"/>
+    </w:rPr>
+  </w:style>
+  <w:style w:type="character" w:customStyle="1" w:styleId="CommentSubjectChar">
+    <w:name w:val="Comment Subject Char"/>
+    <w:basedOn w:val="CommentTextChar"/>
+    <w:link w:val="CommentSubject"/>
+    <w:uiPriority w:val="99"/>
+    <w:semiHidden/>
+    <w:rsid w:val="00901DD4"/>
+    <w:rPr>
+      <w:rFonts w:asciiTheme="minorHAnsi" w:hAnsiTheme="minorHAnsi"/>
+      <w:b/>
+      <w:bCs/>
+      <w:sz w:val="24"/>
+      <w:szCs w:val="24"/>
+    </w:rPr>
+  </w:style>
+  <w:style w:type="paragraph" w:styleId="Caption">
+    <w:name w:val="caption"/>
+    <w:basedOn w:val="Normal"/>
+    <w:next w:val="Normal"/>
+    <w:unhideWhenUsed/>
+    <w:rsid w:val="004E31BA"/>
+    <w:pPr>
+      <w:spacing w:after="200"/>
+    </w:pPr>
+    <w:rPr>
+      <w:b/>
+      <w:bCs/>
+      <w:color w:val="4F81BD" w:themeColor="accent1"/>
+      <w:sz w:val="18"/>
+      <w:szCs w:val="18"/>
+    </w:rPr>
+  </w:style>
+  <w:style w:type="paragraph" w:customStyle="1" w:styleId="Standard">
+    <w:name w:val="Standard"/>
+    <w:rsid w:val="004D07B9"/>
+    <w:pPr>
+      <w:widowControl w:val="0"/>
+      <w:suppressAutoHyphens/>
+      <w:autoSpaceDN w:val="0"/>
+      <w:textAlignment w:val="baseline"/>
+    </w:pPr>
+    <w:rPr>
+      <w:rFonts w:eastAsia="Lucida Sans Unicode" w:cs="Tahoma"/>
+      <w:kern w:val="3"/>
+      <w:sz w:val="24"/>
+      <w:szCs w:val="24"/>
+    </w:rPr>
+  </w:style>
+  <w:style w:type="paragraph" w:customStyle="1" w:styleId="Textbody">
+    <w:name w:val="Text body"/>
+    <w:basedOn w:val="Standard"/>
+    <w:qFormat/>
+    <w:rsid w:val="000604F7"/>
+    <w:pPr>
+      <w:widowControl/>
+      <w:spacing w:after="245"/>
+    </w:pPr>
+    <w:rPr>
+      <w:rFonts w:asciiTheme="minorHAnsi" w:hAnsiTheme="minorHAnsi"/>
+    </w:rPr>
+  </w:style>
+  <w:style w:type="paragraph" w:styleId="Subtitle">
+    <w:name w:val="Subtitle"/>
+    <w:basedOn w:val="Normal"/>
+    <w:next w:val="Textbody"/>
+    <w:link w:val="SubtitleChar"/>
+    <w:rsid w:val="004D07B9"/>
+    <w:pPr>
+      <w:keepNext/>
+      <w:widowControl w:val="0"/>
+      <w:suppressAutoHyphens/>
+      <w:autoSpaceDN w:val="0"/>
+      <w:spacing w:before="240" w:after="120"/>
+      <w:jc w:val="center"/>
+      <w:textAlignment w:val="baseline"/>
+    </w:pPr>
+    <w:rPr>
+      <w:rFonts w:ascii="Arial" w:eastAsia="MS Mincho" w:hAnsi="Arial" w:cs="Tahoma"/>
+      <w:i/>
+      <w:iCs/>
+      <w:kern w:val="3"/>
+      <w:sz w:val="28"/>
+      <w:szCs w:val="28"/>
+    </w:rPr>
+  </w:style>
+  <w:style w:type="character" w:customStyle="1" w:styleId="SubtitleChar">
+    <w:name w:val="Subtitle Char"/>
+    <w:basedOn w:val="DefaultParagraphFont"/>
+    <w:link w:val="Subtitle"/>
+    <w:rsid w:val="004D07B9"/>
+    <w:rPr>
+      <w:rFonts w:ascii="Arial" w:eastAsia="MS Mincho" w:hAnsi="Arial" w:cs="Tahoma"/>
+      <w:i/>
+      <w:iCs/>
+      <w:kern w:val="3"/>
+      <w:sz w:val="28"/>
+      <w:szCs w:val="28"/>
+    </w:rPr>
+  </w:style>
+  <w:style w:type="numbering" w:customStyle="1" w:styleId="WWOutlineListStyle">
+    <w:name w:val="WW_OutlineListStyle"/>
+    <w:basedOn w:val="NoList"/>
+    <w:rsid w:val="004D07B9"/>
+    <w:pPr>
+      <w:numPr>
+        <w:numId w:val="1"/>
+      </w:numPr>
+    </w:pPr>
+  </w:style>
+  <w:style w:type="paragraph" w:customStyle="1" w:styleId="Heading">
+    <w:name w:val="Heading"/>
+    <w:basedOn w:val="Standard"/>
+    <w:next w:val="Textbody"/>
+    <w:rsid w:val="004D07B9"/>
+    <w:pPr>
+      <w:keepNext/>
+      <w:spacing w:before="240" w:after="120"/>
+    </w:pPr>
+    <w:rPr>
+      <w:rFonts w:ascii="Arial" w:eastAsia="MS Mincho" w:hAnsi="Arial"/>
+      <w:sz w:val="32"/>
+      <w:szCs w:val="28"/>
+    </w:rPr>
+  </w:style>
+  <w:style w:type="paragraph" w:styleId="List">
+    <w:name w:val="List"/>
+    <w:basedOn w:val="Textbody"/>
+    <w:rsid w:val="004D07B9"/>
+  </w:style>
+  <w:style w:type="paragraph" w:customStyle="1" w:styleId="Index">
+    <w:name w:val="Index"/>
+    <w:basedOn w:val="Standard"/>
+    <w:rsid w:val="004D07B9"/>
+    <w:pPr>
+      <w:suppressLineNumbers/>
+    </w:pPr>
+  </w:style>
+  <w:style w:type="paragraph" w:customStyle="1" w:styleId="ContentsHeading">
+    <w:name w:val="Contents Heading"/>
+    <w:basedOn w:val="Heading"/>
+    <w:rsid w:val="004D07B9"/>
+    <w:pPr>
+      <w:suppressLineNumbers/>
+      <w:jc w:val="center"/>
+    </w:pPr>
+    <w:rPr>
+      <w:b/>
+      <w:bCs/>
+      <w:szCs w:val="32"/>
+    </w:rPr>
+  </w:style>
+  <w:style w:type="paragraph" w:customStyle="1" w:styleId="Contents3">
+    <w:name w:val="Contents 3"/>
+    <w:basedOn w:val="TOC3"/>
+    <w:rsid w:val="007F1C14"/>
+  </w:style>
+  <w:style w:type="paragraph" w:customStyle="1" w:styleId="Contents1">
+    <w:name w:val="Contents 1"/>
+    <w:basedOn w:val="Index"/>
+    <w:rsid w:val="004D07B9"/>
+    <w:pPr>
+      <w:tabs>
+        <w:tab w:val="left" w:pos="1800"/>
+        <w:tab w:val="right" w:leader="dot" w:pos="9972"/>
+      </w:tabs>
+    </w:pPr>
+  </w:style>
+  <w:style w:type="paragraph" w:customStyle="1" w:styleId="Contents2">
+    <w:name w:val="Contents 2"/>
+    <w:basedOn w:val="TOC2"/>
+    <w:rsid w:val="007F1C14"/>
+  </w:style>
+  <w:style w:type="paragraph" w:customStyle="1" w:styleId="Contents4">
+    <w:name w:val="Contents 4"/>
+    <w:basedOn w:val="Index"/>
+    <w:rsid w:val="004D07B9"/>
+    <w:pPr>
+      <w:tabs>
+        <w:tab w:val="right" w:leader="dot" w:pos="9972"/>
+      </w:tabs>
+      <w:ind w:left="849"/>
+    </w:pPr>
+  </w:style>
+  <w:style w:type="paragraph" w:customStyle="1" w:styleId="Contents5">
+    <w:name w:val="Contents 5"/>
+    <w:basedOn w:val="Index"/>
+    <w:rsid w:val="004D07B9"/>
+    <w:pPr>
+      <w:tabs>
+        <w:tab w:val="right" w:leader="dot" w:pos="9972"/>
+      </w:tabs>
+      <w:ind w:left="1132"/>
+    </w:pPr>
+  </w:style>
+  <w:style w:type="paragraph" w:customStyle="1" w:styleId="Contents6">
+    <w:name w:val="Contents 6"/>
+    <w:basedOn w:val="Index"/>
+    <w:rsid w:val="004D07B9"/>
+    <w:pPr>
+      <w:tabs>
+        <w:tab w:val="right" w:leader="dot" w:pos="9972"/>
+      </w:tabs>
+      <w:ind w:left="1415"/>
+    </w:pPr>
+  </w:style>
+  <w:style w:type="paragraph" w:customStyle="1" w:styleId="Contents7">
+    <w:name w:val="Contents 7"/>
+    <w:basedOn w:val="Index"/>
+    <w:rsid w:val="004D07B9"/>
+    <w:pPr>
+      <w:tabs>
+        <w:tab w:val="right" w:leader="dot" w:pos="9972"/>
+      </w:tabs>
+      <w:ind w:left="1698"/>
+    </w:pPr>
+  </w:style>
+  <w:style w:type="paragraph" w:customStyle="1" w:styleId="Contents8">
+    <w:name w:val="Contents 8"/>
+    <w:basedOn w:val="Index"/>
+    <w:rsid w:val="004D07B9"/>
+    <w:pPr>
+      <w:tabs>
+        <w:tab w:val="right" w:leader="dot" w:pos="9972"/>
+      </w:tabs>
+      <w:ind w:left="1981"/>
+    </w:pPr>
+  </w:style>
+  <w:style w:type="paragraph" w:customStyle="1" w:styleId="Contents9">
+    <w:name w:val="Contents 9"/>
+    <w:basedOn w:val="Index"/>
+    <w:rsid w:val="004D07B9"/>
+    <w:pPr>
+      <w:tabs>
+        <w:tab w:val="right" w:leader="dot" w:pos="9972"/>
+      </w:tabs>
+      <w:ind w:left="2264"/>
+    </w:pPr>
+  </w:style>
+  <w:style w:type="paragraph" w:customStyle="1" w:styleId="Contents10">
+    <w:name w:val="Contents 10"/>
+    <w:basedOn w:val="Index"/>
+    <w:rsid w:val="004D07B9"/>
+    <w:pPr>
+      <w:tabs>
+        <w:tab w:val="right" w:leader="dot" w:pos="9972"/>
+      </w:tabs>
+      <w:ind w:left="2547"/>
+    </w:pPr>
+  </w:style>
+  <w:style w:type="paragraph" w:customStyle="1" w:styleId="Indent">
+    <w:name w:val="Indent"/>
+    <w:basedOn w:val="Standard"/>
+    <w:rsid w:val="004D07B9"/>
+    <w:pPr>
+      <w:ind w:left="720"/>
+    </w:pPr>
+  </w:style>
+  <w:style w:type="paragraph" w:customStyle="1" w:styleId="HorizontalLine">
+    <w:name w:val="Horizontal Line"/>
+    <w:basedOn w:val="Standard"/>
+    <w:next w:val="Textbody"/>
+    <w:rsid w:val="004D07B9"/>
+    <w:pPr>
+      <w:suppressLineNumbers/>
+      <w:spacing w:after="283"/>
+    </w:pPr>
+    <w:rPr>
+      <w:sz w:val="12"/>
+      <w:szCs w:val="12"/>
+    </w:rPr>
+  </w:style>
+  <w:style w:type="paragraph" w:customStyle="1" w:styleId="Footnote">
+    <w:name w:val="Footnote"/>
+    <w:basedOn w:val="Standard"/>
+    <w:rsid w:val="00392218"/>
+    <w:pPr>
+      <w:suppressLineNumbers/>
+      <w:ind w:left="283" w:hanging="283"/>
+    </w:pPr>
+    <w:rPr>
+      <w:rFonts w:asciiTheme="minorHAnsi" w:hAnsiTheme="minorHAnsi"/>
+      <w:sz w:val="20"/>
+      <w:szCs w:val="20"/>
+    </w:rPr>
+  </w:style>
+  <w:style w:type="paragraph" w:customStyle="1" w:styleId="ListItem-BulletLvl1">
+    <w:name w:val="List Item - Bullet Lvl 1"/>
+    <w:basedOn w:val="Standard"/>
+    <w:rsid w:val="004D07B9"/>
+    <w:pPr>
+      <w:tabs>
+        <w:tab w:val="left" w:pos="720"/>
+      </w:tabs>
+      <w:ind w:left="720" w:hanging="360"/>
+    </w:pPr>
+  </w:style>
+  <w:style w:type="paragraph" w:customStyle="1" w:styleId="TableContents">
+    <w:name w:val="Table Contents"/>
+    <w:basedOn w:val="Standard"/>
+    <w:rsid w:val="004D07B9"/>
+    <w:pPr>
+      <w:suppressLineNumbers/>
+    </w:pPr>
+  </w:style>
+  <w:style w:type="paragraph" w:customStyle="1" w:styleId="TableHeading">
+    <w:name w:val="Table Heading"/>
+    <w:basedOn w:val="TableContents"/>
+    <w:rsid w:val="004D07B9"/>
+    <w:pPr>
+      <w:jc w:val="center"/>
+    </w:pPr>
+    <w:rPr>
+      <w:b/>
+      <w:bCs/>
+    </w:rPr>
+  </w:style>
+  <w:style w:type="paragraph" w:customStyle="1" w:styleId="Table">
+    <w:name w:val="Table"/>
+    <w:basedOn w:val="Caption"/>
+    <w:rsid w:val="004D07B9"/>
+    <w:pPr>
+      <w:widowControl w:val="0"/>
+      <w:suppressLineNumbers/>
+      <w:suppressAutoHyphens/>
+      <w:autoSpaceDN w:val="0"/>
+      <w:spacing w:before="115" w:after="245"/>
+      <w:textAlignment w:val="baseline"/>
+    </w:pPr>
+    <w:rPr>
+      <w:rFonts w:ascii="Times New Roman" w:eastAsia="Lucida Sans Unicode" w:hAnsi="Times New Roman" w:cs="Tahoma"/>
+      <w:b w:val="0"/>
+      <w:bCs w:val="0"/>
+      <w:i/>
+      <w:iCs/>
+      <w:color w:val="auto"/>
+      <w:kern w:val="3"/>
+      <w:sz w:val="24"/>
+      <w:szCs w:val="24"/>
+    </w:rPr>
+  </w:style>
+  <w:style w:type="paragraph" w:customStyle="1" w:styleId="Pseudocode">
+    <w:name w:val="Pseudocode"/>
+    <w:basedOn w:val="Textbody"/>
+    <w:rsid w:val="004D07B9"/>
+    <w:pPr>
+      <w:spacing w:after="0"/>
+      <w:ind w:left="360"/>
+    </w:pPr>
+  </w:style>
+  <w:style w:type="paragraph" w:customStyle="1" w:styleId="ListContents">
+    <w:name w:val="List Contents"/>
+    <w:basedOn w:val="Standard"/>
+    <w:rsid w:val="004D07B9"/>
+    <w:pPr>
+      <w:ind w:left="567"/>
+    </w:pPr>
+  </w:style>
+  <w:style w:type="character" w:customStyle="1" w:styleId="NumberingSymbols">
+    <w:name w:val="Numbering Symbols"/>
+    <w:rsid w:val="004D07B9"/>
+  </w:style>
+  <w:style w:type="character" w:customStyle="1" w:styleId="Internetlink">
+    <w:name w:val="Internet link"/>
+    <w:rsid w:val="004D07B9"/>
+    <w:rPr>
+      <w:color w:val="000080"/>
+      <w:u w:val="single"/>
+    </w:rPr>
+  </w:style>
+  <w:style w:type="character" w:customStyle="1" w:styleId="FootnoteSymbol">
+    <w:name w:val="Footnote Symbol"/>
+    <w:rsid w:val="004D07B9"/>
+  </w:style>
+  <w:style w:type="character" w:customStyle="1" w:styleId="Footnoteanchor">
+    <w:name w:val="Footnote anchor"/>
+    <w:rsid w:val="004D07B9"/>
+    <w:rPr>
+      <w:position w:val="0"/>
+      <w:vertAlign w:val="superscript"/>
+    </w:rPr>
+  </w:style>
+  <w:style w:type="character" w:customStyle="1" w:styleId="BulletSymbols">
+    <w:name w:val="Bullet Symbols"/>
+    <w:rsid w:val="004D07B9"/>
+    <w:rPr>
+      <w:rFonts w:ascii="OpenSymbol" w:eastAsia="OpenSymbol" w:hAnsi="OpenSymbol" w:cs="OpenSymbol"/>
+    </w:rPr>
+  </w:style>
+  <w:style w:type="character" w:customStyle="1" w:styleId="RTFNum41">
+    <w:name w:val="RTF_Num 4 1"/>
+    <w:rsid w:val="004D07B9"/>
+    <w:rPr>
+      <w:rFonts w:ascii="Symbol" w:eastAsia="Symbol" w:hAnsi="Symbol" w:cs="Symbol"/>
+      <w:color w:val="auto"/>
+      <w:sz w:val="24"/>
+      <w:szCs w:val="24"/>
+    </w:rPr>
+  </w:style>
+  <w:style w:type="character" w:customStyle="1" w:styleId="RTFNum42">
+    <w:name w:val="RTF_Num 4 2"/>
+    <w:rsid w:val="004D07B9"/>
+    <w:rPr>
+      <w:rFonts w:ascii="Symbol" w:eastAsia="Symbol" w:hAnsi="Symbol" w:cs="Symbol"/>
+      <w:color w:val="auto"/>
+      <w:sz w:val="24"/>
+      <w:szCs w:val="24"/>
+    </w:rPr>
+  </w:style>
+  <w:style w:type="character" w:customStyle="1" w:styleId="RTFNum43">
+    <w:name w:val="RTF_Num 4 3"/>
+    <w:rsid w:val="004D07B9"/>
+    <w:rPr>
+      <w:rFonts w:ascii="Wingdings" w:eastAsia="Wingdings" w:hAnsi="Wingdings" w:cs="Wingdings"/>
+    </w:rPr>
+  </w:style>
+  <w:style w:type="character" w:customStyle="1" w:styleId="RTFNum44">
+    <w:name w:val="RTF_Num 4 4"/>
+    <w:rsid w:val="004D07B9"/>
+    <w:rPr>
+      <w:rFonts w:ascii="Symbol" w:eastAsia="Symbol" w:hAnsi="Symbol" w:cs="Symbol"/>
+    </w:rPr>
+  </w:style>
+  <w:style w:type="character" w:customStyle="1" w:styleId="RTFNum45">
+    <w:name w:val="RTF_Num 4 5"/>
+    <w:rsid w:val="004D07B9"/>
+    <w:rPr>
+      <w:rFonts w:ascii="Courier New" w:eastAsia="Courier New" w:hAnsi="Courier New" w:cs="Courier New"/>
+    </w:rPr>
+  </w:style>
+  <w:style w:type="character" w:customStyle="1" w:styleId="RTFNum46">
+    <w:name w:val="RTF_Num 4 6"/>
+    <w:rsid w:val="004D07B9"/>
+    <w:rPr>
+      <w:rFonts w:ascii="Wingdings" w:eastAsia="Wingdings" w:hAnsi="Wingdings" w:cs="Wingdings"/>
+    </w:rPr>
+  </w:style>
+  <w:style w:type="character" w:customStyle="1" w:styleId="RTFNum47">
+    <w:name w:val="RTF_Num 4 7"/>
+    <w:rsid w:val="004D07B9"/>
+    <w:rPr>
+      <w:rFonts w:ascii="Symbol" w:eastAsia="Symbol" w:hAnsi="Symbol" w:cs="Symbol"/>
+    </w:rPr>
+  </w:style>
+  <w:style w:type="character" w:customStyle="1" w:styleId="RTFNum48">
+    <w:name w:val="RTF_Num 4 8"/>
+    <w:rsid w:val="004D07B9"/>
+    <w:rPr>
+      <w:rFonts w:ascii="Courier New" w:eastAsia="Courier New" w:hAnsi="Courier New" w:cs="Courier New"/>
+    </w:rPr>
+  </w:style>
+  <w:style w:type="character" w:customStyle="1" w:styleId="RTFNum49">
+    <w:name w:val="RTF_Num 4 9"/>
+    <w:rsid w:val="004D07B9"/>
+    <w:rPr>
+      <w:rFonts w:ascii="Wingdings" w:eastAsia="Wingdings" w:hAnsi="Wingdings" w:cs="Wingdings"/>
+    </w:rPr>
+  </w:style>
+  <w:style w:type="character" w:customStyle="1" w:styleId="RTFNum51">
+    <w:name w:val="RTF_Num 5 1"/>
+    <w:rsid w:val="004D07B9"/>
+    <w:rPr>
+      <w:rFonts w:ascii="Symbol" w:eastAsia="Symbol" w:hAnsi="Symbol" w:cs="Symbol"/>
+      <w:color w:val="auto"/>
+      <w:sz w:val="24"/>
+      <w:szCs w:val="24"/>
+    </w:rPr>
+  </w:style>
+  <w:style w:type="character" w:customStyle="1" w:styleId="RTFNum52">
+    <w:name w:val="RTF_Num 5 2"/>
+    <w:rsid w:val="004D07B9"/>
+    <w:rPr>
+      <w:rFonts w:ascii="Symbol" w:eastAsia="Symbol" w:hAnsi="Symbol" w:cs="Symbol"/>
+      <w:color w:val="auto"/>
+      <w:sz w:val="24"/>
+      <w:szCs w:val="24"/>
+    </w:rPr>
+  </w:style>
+  <w:style w:type="character" w:customStyle="1" w:styleId="RTFNum53">
+    <w:name w:val="RTF_Num 5 3"/>
+    <w:rsid w:val="004D07B9"/>
+    <w:rPr>
+      <w:rFonts w:ascii="Wingdings" w:eastAsia="Wingdings" w:hAnsi="Wingdings" w:cs="Wingdings"/>
+    </w:rPr>
+  </w:style>
+  <w:style w:type="character" w:customStyle="1" w:styleId="RTFNum54">
+    <w:name w:val="RTF_Num 5 4"/>
+    <w:rsid w:val="004D07B9"/>
+    <w:rPr>
+      <w:rFonts w:ascii="Symbol" w:eastAsia="Symbol" w:hAnsi="Symbol" w:cs="Symbol"/>
+    </w:rPr>
+  </w:style>
+  <w:style w:type="character" w:customStyle="1" w:styleId="RTFNum55">
+    <w:name w:val="RTF_Num 5 5"/>
+    <w:rsid w:val="004D07B9"/>
+    <w:rPr>
+      <w:rFonts w:ascii="Courier New" w:eastAsia="Courier New" w:hAnsi="Courier New" w:cs="Courier New"/>
+    </w:rPr>
+  </w:style>
+  <w:style w:type="character" w:customStyle="1" w:styleId="RTFNum56">
+    <w:name w:val="RTF_Num 5 6"/>
+    <w:rsid w:val="004D07B9"/>
+    <w:rPr>
+      <w:rFonts w:ascii="Wingdings" w:eastAsia="Wingdings" w:hAnsi="Wingdings" w:cs="Wingdings"/>
+    </w:rPr>
+  </w:style>
+  <w:style w:type="character" w:customStyle="1" w:styleId="RTFNum57">
+    <w:name w:val="RTF_Num 5 7"/>
+    <w:rsid w:val="004D07B9"/>
+    <w:rPr>
+      <w:rFonts w:ascii="Symbol" w:eastAsia="Symbol" w:hAnsi="Symbol" w:cs="Symbol"/>
+    </w:rPr>
+  </w:style>
+  <w:style w:type="character" w:customStyle="1" w:styleId="RTFNum58">
+    <w:name w:val="RTF_Num 5 8"/>
+    <w:rsid w:val="004D07B9"/>
+    <w:rPr>
+      <w:rFonts w:ascii="Courier New" w:eastAsia="Courier New" w:hAnsi="Courier New" w:cs="Courier New"/>
+    </w:rPr>
+  </w:style>
+  <w:style w:type="character" w:customStyle="1" w:styleId="RTFNum59">
+    <w:name w:val="RTF_Num 5 9"/>
+    <w:rsid w:val="004D07B9"/>
+    <w:rPr>
+      <w:rFonts w:ascii="Wingdings" w:eastAsia="Wingdings" w:hAnsi="Wingdings" w:cs="Wingdings"/>
+    </w:rPr>
+  </w:style>
+  <w:style w:type="character" w:customStyle="1" w:styleId="Variable">
+    <w:name w:val="Variable"/>
+    <w:rsid w:val="004D07B9"/>
+    <w:rPr>
+      <w:i/>
+      <w:iCs/>
+    </w:rPr>
+  </w:style>
+  <w:style w:type="character" w:customStyle="1" w:styleId="Rubies">
+    <w:name w:val="Rubies"/>
+    <w:rsid w:val="004D07B9"/>
+    <w:rPr>
+      <w:sz w:val="12"/>
+      <w:szCs w:val="12"/>
+      <w:u w:val="none"/>
+      <w:em w:val="none"/>
+    </w:rPr>
+  </w:style>
+  <w:style w:type="character" w:customStyle="1" w:styleId="Code">
+    <w:name w:val="Code"/>
+    <w:rsid w:val="004D07B9"/>
+    <w:rPr>
+      <w:rFonts w:ascii="Courier" w:hAnsi="Courier"/>
+      <w:sz w:val="20"/>
+      <w:szCs w:val="20"/>
+    </w:rPr>
+  </w:style>
+  <w:style w:type="character" w:customStyle="1" w:styleId="EndnoteSymbol">
+    <w:name w:val="Endnote Symbol"/>
+    <w:rsid w:val="004D07B9"/>
+  </w:style>
+  <w:style w:type="character" w:customStyle="1" w:styleId="VisitedInternetLink">
+    <w:name w:val="Visited Internet Link"/>
+    <w:rsid w:val="004D07B9"/>
+    <w:rPr>
+      <w:color w:val="800000"/>
+      <w:u w:val="single"/>
+    </w:rPr>
+  </w:style>
+  <w:style w:type="numbering" w:customStyle="1" w:styleId="Numbering1">
+    <w:name w:val="Numbering 1"/>
+    <w:basedOn w:val="NoList"/>
+    <w:rsid w:val="004D07B9"/>
+    <w:pPr>
+      <w:numPr>
+        <w:numId w:val="2"/>
+      </w:numPr>
+    </w:pPr>
+  </w:style>
+  <w:style w:type="numbering" w:customStyle="1" w:styleId="RTFNum2">
+    <w:name w:val="RTF_Num 2"/>
+    <w:basedOn w:val="NoList"/>
+    <w:rsid w:val="004D07B9"/>
+    <w:pPr>
+      <w:numPr>
+        <w:numId w:val="3"/>
+      </w:numPr>
+    </w:pPr>
+  </w:style>
+  <w:style w:type="numbering" w:customStyle="1" w:styleId="RTFNum3">
+    <w:name w:val="RTF_Num 3"/>
+    <w:basedOn w:val="NoList"/>
+    <w:rsid w:val="004D07B9"/>
+    <w:pPr>
+      <w:numPr>
+        <w:numId w:val="4"/>
+      </w:numPr>
+    </w:pPr>
+  </w:style>
+  <w:style w:type="numbering" w:customStyle="1" w:styleId="RTFNum4">
+    <w:name w:val="RTF_Num 4"/>
+    <w:basedOn w:val="NoList"/>
+    <w:rsid w:val="004D07B9"/>
+    <w:pPr>
+      <w:numPr>
+        <w:numId w:val="5"/>
+      </w:numPr>
+    </w:pPr>
+  </w:style>
+  <w:style w:type="numbering" w:customStyle="1" w:styleId="RTFNum5">
+    <w:name w:val="RTF_Num 5"/>
+    <w:basedOn w:val="NoList"/>
+    <w:rsid w:val="004D07B9"/>
+    <w:pPr>
+      <w:numPr>
+        <w:numId w:val="6"/>
+      </w:numPr>
+    </w:pPr>
+  </w:style>
+  <w:style w:type="numbering" w:customStyle="1" w:styleId="RTFNum6">
+    <w:name w:val="RTF_Num 6"/>
+    <w:basedOn w:val="NoList"/>
+    <w:rsid w:val="004D07B9"/>
     <w:pPr>
       <w:numPr>
         <w:numId w:val="7"/>
       </w:numPr>
     </w:pPr>
   </w:style>
-  <w:style w:type="numbering" w:customStyle="1" w:styleId="Header1">
-    <w:name w:val="RTFNum5"/>
+  <w:style w:type="numbering" w:customStyle="1" w:styleId="RTFNum7">
+    <w:name w:val="RTF_Num 7"/>
+    <w:basedOn w:val="NoList"/>
+    <w:rsid w:val="004D07B9"/>
     <w:pPr>
       <w:numPr>
-        <w:numId w:val="6"/>
+        <w:numId w:val="8"/>
       </w:numPr>
     </w:pPr>
   </w:style>
-  <w:style w:type="numbering" w:customStyle="1" w:styleId="TableGrid">
-    <w:name w:val="RTFNum4"/>
-    <w:pPr>
-      <w:numPr>
-        <w:numId w:val="5"/>
-      </w:numPr>
-    </w:pPr>
-  </w:style>
-  <w:style w:type="numbering" w:customStyle="1" w:styleId="Header">
-    <w:name w:val="Numbering1"/>
-    <w:pPr>
-      <w:numPr>
-        <w:numId w:val="2"/>
-      </w:numPr>
-    </w:pPr>
-  </w:style>
-  <w:style w:type="numbering" w:customStyle="1" w:styleId="Footer">
-    <w:name w:val="RTFNum2"/>
-    <w:pPr>
-      <w:numPr>
-        <w:numId w:val="3"/>
-      </w:numPr>
-    </w:pPr>
-  </w:style>
-  <w:style w:type="numbering" w:customStyle="1" w:styleId="PageNumber">
-    <w:name w:val="WWOutlineListStyle"/>
-    <w:pPr>
-      <w:numPr>
-        <w:numId w:val="1"/>
-      </w:numPr>
-    </w:pPr>
-  </w:style>
-  <w:style w:type="numbering" w:customStyle="1" w:styleId="TOC1">
-    <w:name w:val="111111"/>
+  <w:style w:type="character" w:customStyle="1" w:styleId="BalloonTextChar">
+    <w:name w:val="Balloon Text Char"/>
+    <w:basedOn w:val="DefaultParagraphFont"/>
+    <w:link w:val="BalloonText"/>
+    <w:uiPriority w:val="99"/>
+    <w:semiHidden/>
+    <w:rsid w:val="004D07B9"/>
+    <w:rPr>
+      <w:rFonts w:ascii="Lucida Grande" w:hAnsi="Lucida Grande"/>
+      <w:sz w:val="18"/>
+      <w:szCs w:val="18"/>
+    </w:rPr>
+  </w:style>
+  <w:style w:type="character" w:customStyle="1" w:styleId="FootnoteTextChar">
+    <w:name w:val="Footnote Text Char"/>
+    <w:basedOn w:val="DefaultParagraphFont"/>
+    <w:link w:val="FootnoteText"/>
+    <w:uiPriority w:val="99"/>
+    <w:rsid w:val="00700CE8"/>
+    <w:rPr>
+      <w:rFonts w:asciiTheme="minorHAnsi" w:hAnsiTheme="minorHAnsi"/>
+      <w:szCs w:val="24"/>
+    </w:rPr>
+  </w:style>
+  <w:style w:type="paragraph" w:customStyle="1" w:styleId="western">
+    <w:name w:val="western"/>
+    <w:basedOn w:val="Normal"/>
+    <w:rsid w:val="004D07B9"/>
+    <w:pPr>
+      <w:spacing w:before="100" w:beforeAutospacing="1" w:after="245"/>
+    </w:pPr>
+    <w:rPr>
+      <w:rFonts w:ascii="Times New Roman" w:hAnsi="Times New Roman"/>
+    </w:rPr>
+  </w:style>
+  <w:style w:type="paragraph" w:customStyle="1" w:styleId="code-western">
+    <w:name w:val="code-western"/>
+    <w:basedOn w:val="Normal"/>
+    <w:rsid w:val="004D07B9"/>
+    <w:pPr>
+      <w:spacing w:before="100" w:beforeAutospacing="1"/>
+    </w:pPr>
+    <w:rPr>
+      <w:rFonts w:ascii="Times New Roman" w:hAnsi="Times New Roman"/>
+    </w:rPr>
+  </w:style>
+  <w:style w:type="character" w:customStyle="1" w:styleId="Heading7Char">
+    <w:name w:val="Heading 7 Char"/>
+    <w:basedOn w:val="DefaultParagraphFont"/>
+    <w:link w:val="Heading7"/>
+    <w:rsid w:val="004D07B9"/>
+    <w:rPr>
+      <w:rFonts w:asciiTheme="minorHAnsi" w:hAnsiTheme="minorHAnsi"/>
+      <w:sz w:val="24"/>
+      <w:szCs w:val="24"/>
+    </w:rPr>
+  </w:style>
+  <w:style w:type="character" w:customStyle="1" w:styleId="Heading8Char">
+    <w:name w:val="Heading 8 Char"/>
+    <w:basedOn w:val="DefaultParagraphFont"/>
+    <w:link w:val="Heading8"/>
+    <w:rsid w:val="004D07B9"/>
+    <w:rPr>
+      <w:rFonts w:asciiTheme="minorHAnsi" w:hAnsiTheme="minorHAnsi"/>
+      <w:i/>
+      <w:sz w:val="24"/>
+      <w:szCs w:val="24"/>
+    </w:rPr>
+  </w:style>
+  <w:style w:type="character" w:customStyle="1" w:styleId="Heading9Char">
+    <w:name w:val="Heading 9 Char"/>
+    <w:basedOn w:val="DefaultParagraphFont"/>
+    <w:link w:val="Heading9"/>
+    <w:rsid w:val="004D07B9"/>
+    <w:rPr>
+      <w:rFonts w:ascii="Arial" w:hAnsi="Arial"/>
+      <w:sz w:val="22"/>
+      <w:szCs w:val="22"/>
+    </w:rPr>
+  </w:style>
+  <w:style w:type="character" w:customStyle="1" w:styleId="FooterChar">
+    <w:name w:val="Footer Char"/>
+    <w:basedOn w:val="DefaultParagraphFont"/>
+    <w:link w:val="Footer"/>
+    <w:uiPriority w:val="99"/>
+    <w:rsid w:val="004D07B9"/>
+    <w:rPr>
+      <w:rFonts w:asciiTheme="minorHAnsi" w:hAnsiTheme="minorHAnsi"/>
+      <w:sz w:val="24"/>
+      <w:szCs w:val="24"/>
+    </w:rPr>
+  </w:style>
+  <w:style w:type="paragraph" w:customStyle="1" w:styleId="Indented6ptsbefore">
+    <w:name w:val="Indented 6 pts before"/>
+    <w:basedOn w:val="Normal"/>
+    <w:qFormat/>
+    <w:rsid w:val="004D07B9"/>
+    <w:pPr>
+      <w:spacing w:before="120" w:line="290" w:lineRule="atLeast"/>
+      <w:ind w:firstLine="720"/>
+    </w:pPr>
+    <w:rPr>
+      <w:rFonts w:ascii="Times New Roman" w:eastAsiaTheme="minorEastAsia" w:hAnsi="Times New Roman" w:cstheme="minorBidi"/>
+      <w:szCs w:val="20"/>
+      <w:lang w:eastAsia="ja-JP"/>
+    </w:rPr>
+  </w:style>
+  <w:style w:type="paragraph" w:styleId="DocumentMap">
+    <w:name w:val="Document Map"/>
+    <w:basedOn w:val="Normal"/>
+    <w:link w:val="DocumentMapChar"/>
+    <w:uiPriority w:val="99"/>
+    <w:semiHidden/>
+    <w:unhideWhenUsed/>
+    <w:rsid w:val="006B0577"/>
+    <w:rPr>
+      <w:rFonts w:ascii="Lucida Grande" w:hAnsi="Lucida Grande" w:cs="Lucida Grande"/>
+    </w:rPr>
+  </w:style>
+  <w:style w:type="character" w:customStyle="1" w:styleId="DocumentMapChar">
+    <w:name w:val="Document Map Char"/>
+    <w:basedOn w:val="DefaultParagraphFont"/>
+    <w:link w:val="DocumentMap"/>
+    <w:uiPriority w:val="99"/>
+    <w:semiHidden/>
+    <w:rsid w:val="006B0577"/>
+    <w:rPr>
+      <w:rFonts w:ascii="Lucida Grande" w:hAnsi="Lucida Grande" w:cs="Lucida Grande"/>
+      <w:sz w:val="24"/>
+      <w:szCs w:val="24"/>
+    </w:rPr>
+  </w:style>
+  <w:style w:type="character" w:styleId="Hyperlink">
+    <w:name w:val="Hyperlink"/>
+    <w:basedOn w:val="DefaultParagraphFont"/>
+    <w:uiPriority w:val="99"/>
+    <w:unhideWhenUsed/>
+    <w:rsid w:val="005161AF"/>
+    <w:rPr>
+      <w:color w:val="0000FF" w:themeColor="hyperlink"/>
+      <w:u w:val="single"/>
+    </w:rPr>
+  </w:style>
+  <w:style w:type="character" w:customStyle="1" w:styleId="Heading2Char">
+    <w:name w:val="Heading 2 Char"/>
+    <w:basedOn w:val="DefaultParagraphFont"/>
+    <w:link w:val="Heading2"/>
+    <w:rsid w:val="00FF68B1"/>
+    <w:rPr>
+      <w:rFonts w:ascii="Arial" w:hAnsi="Arial"/>
+      <w:b/>
+      <w:caps/>
+      <w:sz w:val="28"/>
+      <w:szCs w:val="28"/>
+    </w:rPr>
+  </w:style>
+  <w:style w:type="paragraph" w:styleId="NormalWeb">
+    <w:name w:val="Normal (Web)"/>
+    <w:basedOn w:val="Normal"/>
+    <w:uiPriority w:val="99"/>
+    <w:unhideWhenUsed/>
+    <w:rsid w:val="00A443E5"/>
+    <w:pPr>
+      <w:spacing w:before="100" w:beforeAutospacing="1" w:after="100" w:afterAutospacing="1"/>
+    </w:pPr>
+    <w:rPr>
+      <w:rFonts w:ascii="Times New Roman" w:hAnsi="Times New Roman"/>
+    </w:rPr>
+  </w:style>
+  <w:style w:type="character" w:customStyle="1" w:styleId="apple-converted-space">
+    <w:name w:val="apple-converted-space"/>
+    <w:basedOn w:val="DefaultParagraphFont"/>
+    <w:rsid w:val="00A443E5"/>
+  </w:style>
+  <w:style w:type="paragraph" w:styleId="HTMLPreformatted">
+    <w:name w:val="HTML Preformatted"/>
+    <w:basedOn w:val="Normal"/>
+    <w:link w:val="HTMLPreformattedChar"/>
+    <w:uiPriority w:val="99"/>
+    <w:unhideWhenUsed/>
+    <w:rsid w:val="00A443E5"/>
+    <w:pPr>
+      <w:tabs>
+        <w:tab w:val="left" w:pos="916"/>
+        <w:tab w:val="left" w:pos="1832"/>
+        <w:tab w:val="left" w:pos="2748"/>
+        <w:tab w:val="left" w:pos="3664"/>
+        <w:tab w:val="left" w:pos="4580"/>
+        <w:tab w:val="left" w:pos="5496"/>
+        <w:tab w:val="left" w:pos="6412"/>
+        <w:tab w:val="left" w:pos="7328"/>
+        <w:tab w:val="left" w:pos="8244"/>
+        <w:tab w:val="left" w:pos="9160"/>
+        <w:tab w:val="left" w:pos="10076"/>
+        <w:tab w:val="left" w:pos="10992"/>
+        <w:tab w:val="left" w:pos="11908"/>
+        <w:tab w:val="left" w:pos="12824"/>
+        <w:tab w:val="left" w:pos="13740"/>
+        <w:tab w:val="left" w:pos="14656"/>
+      </w:tabs>
+    </w:pPr>
+    <w:rPr>
+      <w:rFonts w:ascii="Courier New" w:hAnsi="Courier New" w:cs="Courier New"/>
+      <w:sz w:val="20"/>
+      <w:szCs w:val="20"/>
+    </w:rPr>
+  </w:style>
+  <w:style w:type="character" w:customStyle="1" w:styleId="HTMLPreformattedChar">
+    <w:name w:val="HTML Preformatted Char"/>
+    <w:basedOn w:val="DefaultParagraphFont"/>
+    <w:link w:val="HTMLPreformatted"/>
+    <w:uiPriority w:val="99"/>
+    <w:rsid w:val="00A443E5"/>
+    <w:rPr>
+      <w:rFonts w:ascii="Courier New" w:hAnsi="Courier New" w:cs="Courier New"/>
+    </w:rPr>
+  </w:style>
+  <w:style w:type="character" w:styleId="HTMLTypewriter">
+    <w:name w:val="HTML Typewriter"/>
+    <w:basedOn w:val="DefaultParagraphFont"/>
+    <w:uiPriority w:val="99"/>
+    <w:semiHidden/>
+    <w:unhideWhenUsed/>
+    <w:rsid w:val="00A443E5"/>
+    <w:rPr>
+      <w:rFonts w:ascii="Courier New" w:eastAsia="Times New Roman" w:hAnsi="Courier New" w:cs="Courier New"/>
+      <w:sz w:val="20"/>
+      <w:szCs w:val="20"/>
+    </w:rPr>
+  </w:style>
+  <w:style w:type="paragraph" w:customStyle="1" w:styleId="term">
+    <w:name w:val="term"/>
+    <w:basedOn w:val="Normal"/>
+    <w:next w:val="termdef"/>
+    <w:link w:val="termChar"/>
+    <w:qFormat/>
+    <w:rsid w:val="0063155B"/>
+    <w:pPr>
+      <w:keepNext/>
+    </w:pPr>
+    <w:rPr>
+      <w:b/>
+    </w:rPr>
+  </w:style>
+  <w:style w:type="paragraph" w:customStyle="1" w:styleId="termdef">
+    <w:name w:val="termdef"/>
+    <w:basedOn w:val="Normal"/>
+    <w:link w:val="termdefChar"/>
+    <w:qFormat/>
+    <w:rsid w:val="0063155B"/>
+    <w:pPr>
+      <w:ind w:left="360"/>
+    </w:pPr>
+  </w:style>
+  <w:style w:type="character" w:customStyle="1" w:styleId="termChar">
+    <w:name w:val="term Char"/>
+    <w:basedOn w:val="DefaultParagraphFont"/>
+    <w:link w:val="term"/>
+    <w:rsid w:val="0063155B"/>
+    <w:rPr>
+      <w:rFonts w:asciiTheme="minorHAnsi" w:hAnsiTheme="minorHAnsi"/>
+      <w:b/>
+      <w:sz w:val="24"/>
+      <w:szCs w:val="24"/>
+    </w:rPr>
+  </w:style>
+  <w:style w:type="character" w:customStyle="1" w:styleId="termdefChar">
+    <w:name w:val="termdef Char"/>
+    <w:basedOn w:val="DefaultParagraphFont"/>
+    <w:link w:val="termdef"/>
+    <w:rsid w:val="0063155B"/>
+    <w:rPr>
+      <w:rFonts w:asciiTheme="minorHAnsi" w:hAnsiTheme="minorHAnsi"/>
+      <w:sz w:val="24"/>
+      <w:szCs w:val="24"/>
+    </w:rPr>
+  </w:style>
+  <w:style w:type="numbering" w:styleId="111111">
+    <w:name w:val="Outline List 2"/>
+    <w:basedOn w:val="NoList"/>
+    <w:uiPriority w:val="99"/>
+    <w:semiHidden/>
+    <w:unhideWhenUsed/>
+    <w:rsid w:val="00C41A13"/>
     <w:pPr>
       <w:numPr>
         <w:numId w:val="9"/>
       </w:numPr>
     </w:pPr>
   </w:style>
-  <w:style w:type="numbering" w:customStyle="1" w:styleId="TOC2">
-    <w:name w:val="RTFNum7"/>
-    <w:pPr>
-      <w:numPr>
-        <w:numId w:val="8"/>
-      </w:numPr>
-    </w:pPr>
-  </w:style>
-  <w:style w:type="numbering" w:customStyle="1" w:styleId="TOC3">
-    <w:name w:val="RTFNum3"/>
-    <w:pPr>
-      <w:numPr>
-        <w:numId w:val="4"/>
-      </w:numPr>
-    </w:pPr>
+  <w:style w:type="paragraph" w:customStyle="1" w:styleId="Heading3NP">
+    <w:name w:val="Heading 3 NP"/>
+    <w:basedOn w:val="Heading3"/>
+    <w:next w:val="Normal"/>
+    <w:link w:val="Heading3NPChar"/>
+    <w:qFormat/>
+    <w:rsid w:val="00FD1987"/>
+    <w:pPr>
+      <w:pageBreakBefore/>
+    </w:pPr>
+  </w:style>
+  <w:style w:type="character" w:customStyle="1" w:styleId="Heading3Char">
+    <w:name w:val="Heading 3 Char"/>
+    <w:basedOn w:val="DefaultParagraphFont"/>
+    <w:link w:val="Heading3"/>
+    <w:rsid w:val="00047945"/>
+    <w:rPr>
+      <w:rFonts w:ascii="Arial" w:hAnsi="Arial"/>
+      <w:b/>
+      <w:sz w:val="26"/>
+      <w:szCs w:val="26"/>
+    </w:rPr>
+  </w:style>
+  <w:style w:type="character" w:customStyle="1" w:styleId="Heading3NPChar">
+    <w:name w:val="Heading 3 NP Char"/>
+    <w:basedOn w:val="Heading3Char"/>
+    <w:link w:val="Heading3NP"/>
+    <w:rsid w:val="00FD1987"/>
+    <w:rPr>
+      <w:rFonts w:ascii="Arial" w:hAnsi="Arial"/>
+      <w:b/>
+      <w:sz w:val="26"/>
+      <w:szCs w:val="26"/>
+    </w:rPr>
+  </w:style>
+  <w:style w:type="paragraph" w:customStyle="1" w:styleId="Description">
+    <w:name w:val="Description"/>
+    <w:basedOn w:val="Normal"/>
+    <w:link w:val="DescriptionChar"/>
+    <w:qFormat/>
+    <w:rsid w:val="00415184"/>
+    <w:pPr>
+      <w:ind w:left="360"/>
+    </w:pPr>
+  </w:style>
+  <w:style w:type="character" w:customStyle="1" w:styleId="DescriptionChar">
+    <w:name w:val="Description Char"/>
+    <w:basedOn w:val="DefaultParagraphFont"/>
+    <w:link w:val="Description"/>
+    <w:rsid w:val="00415184"/>
+    <w:rPr>
+      <w:rFonts w:asciiTheme="minorHAnsi" w:hAnsiTheme="minorHAnsi"/>
+      <w:sz w:val="24"/>
+      <w:szCs w:val="24"/>
+    </w:rPr>
+  </w:style>
+  <w:style w:type="paragraph" w:customStyle="1" w:styleId="Term0">
+    <w:name w:val="Term"/>
+    <w:basedOn w:val="Normal"/>
+    <w:next w:val="Description"/>
+    <w:link w:val="TermChar0"/>
+    <w:qFormat/>
+    <w:rsid w:val="007F4B46"/>
+    <w:pPr>
+      <w:keepNext/>
+    </w:pPr>
+    <w:rPr>
+      <w:b/>
+    </w:rPr>
+  </w:style>
+  <w:style w:type="character" w:customStyle="1" w:styleId="TermChar0">
+    <w:name w:val="Term Char"/>
+    <w:basedOn w:val="DefaultParagraphFont"/>
+    <w:link w:val="Term0"/>
+    <w:rsid w:val="007F4B46"/>
+    <w:rPr>
+      <w:rFonts w:asciiTheme="minorHAnsi" w:hAnsiTheme="minorHAnsi"/>
+      <w:b/>
+      <w:sz w:val="24"/>
+      <w:szCs w:val="24"/>
+    </w:rPr>
+  </w:style>
+  <w:style w:type="character" w:customStyle="1" w:styleId="HeaderChar">
+    <w:name w:val="Header Char"/>
+    <w:basedOn w:val="DefaultParagraphFont"/>
+    <w:link w:val="Header"/>
+    <w:uiPriority w:val="99"/>
+    <w:rsid w:val="00EC4953"/>
+    <w:rPr>
+      <w:rFonts w:asciiTheme="minorHAnsi" w:hAnsiTheme="minorHAnsi"/>
+      <w:sz w:val="24"/>
+      <w:szCs w:val="24"/>
+    </w:rPr>
+  </w:style>
+  <w:style w:type="paragraph" w:customStyle="1" w:styleId="Algorithm">
+    <w:name w:val="Algorithm"/>
+    <w:basedOn w:val="Normal"/>
+    <w:link w:val="AlgorithmChar"/>
+    <w:qFormat/>
+    <w:rsid w:val="00FE1A1A"/>
+    <w:pPr>
+      <w:tabs>
+        <w:tab w:val="left" w:pos="360"/>
+        <w:tab w:val="left" w:pos="720"/>
+        <w:tab w:val="left" w:pos="1080"/>
+        <w:tab w:val="left" w:pos="1440"/>
+        <w:tab w:val="left" w:pos="1800"/>
+        <w:tab w:val="left" w:pos="2160"/>
+        <w:tab w:val="left" w:pos="2520"/>
+      </w:tabs>
+      <w:ind w:left="360"/>
+    </w:pPr>
+    <w:rPr>
+      <w:rFonts w:eastAsiaTheme="minorEastAsia"/>
+    </w:rPr>
+  </w:style>
+  <w:style w:type="character" w:customStyle="1" w:styleId="AlgorithmChar">
+    <w:name w:val="Algorithm Char"/>
+    <w:basedOn w:val="DefaultParagraphFont"/>
+    <w:link w:val="Algorithm"/>
+    <w:rsid w:val="00FE1A1A"/>
+    <w:rPr>
+      <w:rFonts w:asciiTheme="minorHAnsi" w:eastAsiaTheme="minorEastAsia" w:hAnsiTheme="minorHAnsi"/>
+      <w:sz w:val="24"/>
+      <w:szCs w:val="24"/>
+    </w:rPr>
   </w:style>
 </w:styles>
 </file>
@@ -10731,7 +12465,7 @@
 </file>
 
 <file path=customXml/itemProps1.xml><?xml version="1.0" encoding="utf-8"?>
-<ds:datastoreItem xmlns:ds="http://schemas.openxmlformats.org/officeDocument/2006/customXml" ds:itemID="{155AD956-B4C0-2649-86A9-989EDE3AD543}">
+<ds:datastoreItem xmlns:ds="http://schemas.openxmlformats.org/officeDocument/2006/customXml" ds:itemID="{C769AB6C-E19B-2D4A-BFF9-259A3AD9366C}">
   <ds:schemaRefs>
     <ds:schemaRef ds:uri="http://schemas.openxmlformats.org/officeDocument/2006/bibliography"/>
   </ds:schemaRefs>

</xml_diff>